<commit_message>
Added executor map update to C++ tutorial
</commit_message>
<xml_diff>
--- a/VSCode/Installing C++ for VSCode.docx
+++ b/VSCode/Installing C++ for VSCode.docx
@@ -1747,10 +1747,7 @@
         </w:drawing>
       </w:r>
     </w:p>
-    <w:p>
-      <w:bookmarkStart w:id="0" w:name="_GoBack"/>
-      <w:bookmarkEnd w:id="0"/>
-    </w:p>
+    <w:p/>
     <w:p>
       <w:pPr>
         <w:pStyle w:val="ListParagraph"/>
@@ -1879,6 +1876,483 @@
         </w:drawing>
       </w:r>
     </w:p>
+    <w:p/>
+    <w:p>
+      <w:pPr>
+        <w:pStyle w:val="ListParagraph"/>
+        <w:numPr>
+          <w:ilvl w:val="0"/>
+          <w:numId w:val="1"/>
+        </w:numPr>
+      </w:pPr>
+      <w:r>
+        <w:t xml:space="preserve">However, </w:t>
+      </w:r>
+      <w:r>
+        <w:t xml:space="preserve">a few more steps are required to </w:t>
+      </w:r>
+      <w:r>
+        <w:t>run more complex OOP</w:t>
+      </w:r>
+      <w:r>
+        <w:t xml:space="preserve"> code</w:t>
+      </w:r>
+      <w:r>
+        <w:t xml:space="preserve">. </w:t>
+      </w:r>
+      <w:r>
+        <w:t>Click the gear symbol on the code runner extension and select “</w:t>
+      </w:r>
+      <w:r>
+        <w:t>Extension</w:t>
+      </w:r>
+      <w:r>
+        <w:t xml:space="preserve"> Settings” </w:t>
+      </w:r>
+    </w:p>
+    <w:p>
+      <w:pPr>
+        <w:jc w:val="center"/>
+      </w:pPr>
+      <w:r>
+        <w:rPr>
+          <w:noProof/>
+        </w:rPr>
+        <w:drawing>
+          <wp:inline distT="0" distB="0" distL="0" distR="0" wp14:anchorId="67F43A28" wp14:editId="3BD82E76">
+            <wp:extent cx="4688840" cy="2891790"/>
+            <wp:effectExtent l="0" t="0" r="0" b="3810"/>
+            <wp:docPr id="15" name="Picture 15"/>
+            <wp:cNvGraphicFramePr>
+              <a:graphicFrameLocks xmlns:a="http://schemas.openxmlformats.org/drawingml/2006/main" noChangeAspect="1"/>
+            </wp:cNvGraphicFramePr>
+            <a:graphic xmlns:a="http://schemas.openxmlformats.org/drawingml/2006/main">
+              <a:graphicData uri="http://schemas.openxmlformats.org/drawingml/2006/picture">
+                <pic:pic xmlns:pic="http://schemas.openxmlformats.org/drawingml/2006/picture">
+                  <pic:nvPicPr>
+                    <pic:cNvPr id="0" name="Picture 1"/>
+                    <pic:cNvPicPr>
+                      <a:picLocks noChangeAspect="1" noChangeArrowheads="1"/>
+                    </pic:cNvPicPr>
+                  </pic:nvPicPr>
+                  <pic:blipFill>
+                    <a:blip r:embed="rId19">
+                      <a:extLst>
+                        <a:ext uri="{28A0092B-C50C-407E-A947-70E740481C1C}">
+                          <a14:useLocalDpi xmlns:a14="http://schemas.microsoft.com/office/drawing/2010/main" val="0"/>
+                        </a:ext>
+                      </a:extLst>
+                    </a:blip>
+                    <a:srcRect/>
+                    <a:stretch>
+                      <a:fillRect/>
+                    </a:stretch>
+                  </pic:blipFill>
+                  <pic:spPr bwMode="auto">
+                    <a:xfrm>
+                      <a:off x="0" y="0"/>
+                      <a:ext cx="4688840" cy="2891790"/>
+                    </a:xfrm>
+                    <a:prstGeom prst="rect">
+                      <a:avLst/>
+                    </a:prstGeom>
+                    <a:noFill/>
+                    <a:ln>
+                      <a:noFill/>
+                    </a:ln>
+                  </pic:spPr>
+                </pic:pic>
+              </a:graphicData>
+            </a:graphic>
+          </wp:inline>
+        </w:drawing>
+      </w:r>
+    </w:p>
+    <w:p>
+      <w:pPr>
+        <w:jc w:val="center"/>
+      </w:pPr>
+    </w:p>
+    <w:p>
+      <w:pPr>
+        <w:pStyle w:val="ListParagraph"/>
+        <w:numPr>
+          <w:ilvl w:val="0"/>
+          <w:numId w:val="1"/>
+        </w:numPr>
+      </w:pPr>
+      <w:r>
+        <w:t xml:space="preserve">Under Executor Map, select “Edit in </w:t>
+      </w:r>
+      <w:proofErr w:type="spellStart"/>
+      <w:r>
+        <w:t>settings.json</w:t>
+      </w:r>
+      <w:proofErr w:type="spellEnd"/>
+      <w:r>
+        <w:t>”</w:t>
+      </w:r>
+    </w:p>
+    <w:p>
+      <w:pPr>
+        <w:jc w:val="center"/>
+      </w:pPr>
+      <w:r>
+        <w:rPr>
+          <w:noProof/>
+        </w:rPr>
+        <w:drawing>
+          <wp:inline distT="0" distB="0" distL="0" distR="0" wp14:anchorId="027CD10D" wp14:editId="7C7C4F11">
+            <wp:extent cx="1765300" cy="701675"/>
+            <wp:effectExtent l="0" t="0" r="6350" b="3175"/>
+            <wp:docPr id="16" name="Picture 16"/>
+            <wp:cNvGraphicFramePr>
+              <a:graphicFrameLocks xmlns:a="http://schemas.openxmlformats.org/drawingml/2006/main" noChangeAspect="1"/>
+            </wp:cNvGraphicFramePr>
+            <a:graphic xmlns:a="http://schemas.openxmlformats.org/drawingml/2006/main">
+              <a:graphicData uri="http://schemas.openxmlformats.org/drawingml/2006/picture">
+                <pic:pic xmlns:pic="http://schemas.openxmlformats.org/drawingml/2006/picture">
+                  <pic:nvPicPr>
+                    <pic:cNvPr id="0" name="Picture 2"/>
+                    <pic:cNvPicPr>
+                      <a:picLocks noChangeAspect="1" noChangeArrowheads="1"/>
+                    </pic:cNvPicPr>
+                  </pic:nvPicPr>
+                  <pic:blipFill>
+                    <a:blip r:embed="rId20">
+                      <a:extLst>
+                        <a:ext uri="{28A0092B-C50C-407E-A947-70E740481C1C}">
+                          <a14:useLocalDpi xmlns:a14="http://schemas.microsoft.com/office/drawing/2010/main" val="0"/>
+                        </a:ext>
+                      </a:extLst>
+                    </a:blip>
+                    <a:srcRect/>
+                    <a:stretch>
+                      <a:fillRect/>
+                    </a:stretch>
+                  </pic:blipFill>
+                  <pic:spPr bwMode="auto">
+                    <a:xfrm>
+                      <a:off x="0" y="0"/>
+                      <a:ext cx="1765300" cy="701675"/>
+                    </a:xfrm>
+                    <a:prstGeom prst="rect">
+                      <a:avLst/>
+                    </a:prstGeom>
+                    <a:noFill/>
+                    <a:ln>
+                      <a:noFill/>
+                    </a:ln>
+                  </pic:spPr>
+                </pic:pic>
+              </a:graphicData>
+            </a:graphic>
+          </wp:inline>
+        </w:drawing>
+      </w:r>
+    </w:p>
+    <w:p>
+      <w:pPr>
+        <w:spacing w:after="160" w:line="259" w:lineRule="auto"/>
+      </w:pPr>
+      <w:r>
+        <w:br w:type="page"/>
+      </w:r>
+    </w:p>
+    <w:p>
+      <w:pPr>
+        <w:pStyle w:val="ListParagraph"/>
+        <w:numPr>
+          <w:ilvl w:val="0"/>
+          <w:numId w:val="1"/>
+        </w:numPr>
+      </w:pPr>
+      <w:r>
+        <w:lastRenderedPageBreak/>
+        <w:t>Copy and paste</w:t>
+      </w:r>
+      <w:r>
+        <w:t xml:space="preserve"> the following line </w:t>
+      </w:r>
+      <w:r>
+        <w:t xml:space="preserve">into </w:t>
+      </w:r>
+      <w:r>
+        <w:t>the JSON file as shown</w:t>
+      </w:r>
+      <w:r>
+        <w:t xml:space="preserve"> and save</w:t>
+      </w:r>
+      <w:r>
+        <w:t>:</w:t>
+      </w:r>
+    </w:p>
+    <w:p/>
+    <w:p>
+      <w:pPr>
+        <w:rPr>
+          <w:rFonts w:ascii="Courier New" w:hAnsi="Courier New" w:cs="Courier New"/>
+          <w:sz w:val="20"/>
+          <w:szCs w:val="20"/>
+        </w:rPr>
+      </w:pPr>
+      <w:r>
+        <w:rPr>
+          <w:rFonts w:ascii="Courier New" w:hAnsi="Courier New" w:cs="Courier New"/>
+          <w:sz w:val="20"/>
+          <w:szCs w:val="20"/>
+        </w:rPr>
+        <w:t>"code-</w:t>
+      </w:r>
+      <w:proofErr w:type="spellStart"/>
+      <w:r>
+        <w:rPr>
+          <w:rFonts w:ascii="Courier New" w:hAnsi="Courier New" w:cs="Courier New"/>
+          <w:sz w:val="20"/>
+          <w:szCs w:val="20"/>
+        </w:rPr>
+        <w:t>runner.executorMap</w:t>
+      </w:r>
+      <w:proofErr w:type="spellEnd"/>
+      <w:r>
+        <w:rPr>
+          <w:rFonts w:ascii="Courier New" w:hAnsi="Courier New" w:cs="Courier New"/>
+          <w:sz w:val="20"/>
+          <w:szCs w:val="20"/>
+        </w:rPr>
+        <w:t>": {</w:t>
+      </w:r>
+    </w:p>
+    <w:p>
+      <w:pPr>
+        <w:rPr>
+          <w:rFonts w:ascii="Courier New" w:hAnsi="Courier New" w:cs="Courier New"/>
+          <w:sz w:val="20"/>
+          <w:szCs w:val="20"/>
+        </w:rPr>
+      </w:pPr>
+      <w:r>
+        <w:rPr>
+          <w:rFonts w:ascii="Courier New" w:hAnsi="Courier New" w:cs="Courier New"/>
+          <w:sz w:val="20"/>
+          <w:szCs w:val="20"/>
+        </w:rPr>
+        <w:t xml:space="preserve">        "</w:t>
+      </w:r>
+      <w:proofErr w:type="spellStart"/>
+      <w:r>
+        <w:rPr>
+          <w:rFonts w:ascii="Courier New" w:hAnsi="Courier New" w:cs="Courier New"/>
+          <w:sz w:val="20"/>
+          <w:szCs w:val="20"/>
+        </w:rPr>
+        <w:t>cpp</w:t>
+      </w:r>
+      <w:proofErr w:type="spellEnd"/>
+      <w:r>
+        <w:rPr>
+          <w:rFonts w:ascii="Courier New" w:hAnsi="Courier New" w:cs="Courier New"/>
+          <w:sz w:val="20"/>
+          <w:szCs w:val="20"/>
+        </w:rPr>
+        <w:t>": "cd $</w:t>
+      </w:r>
+      <w:proofErr w:type="spellStart"/>
+      <w:r>
+        <w:rPr>
+          <w:rFonts w:ascii="Courier New" w:hAnsi="Courier New" w:cs="Courier New"/>
+          <w:sz w:val="20"/>
+          <w:szCs w:val="20"/>
+        </w:rPr>
+        <w:t>dir</w:t>
+      </w:r>
+      <w:proofErr w:type="spellEnd"/>
+      <w:r>
+        <w:rPr>
+          <w:rFonts w:ascii="Courier New" w:hAnsi="Courier New" w:cs="Courier New"/>
+          <w:sz w:val="20"/>
+          <w:szCs w:val="20"/>
+        </w:rPr>
+        <w:t xml:space="preserve"> &amp;&amp; g++ -o $</w:t>
+      </w:r>
+      <w:proofErr w:type="spellStart"/>
+      <w:r>
+        <w:rPr>
+          <w:rFonts w:ascii="Courier New" w:hAnsi="Courier New" w:cs="Courier New"/>
+          <w:sz w:val="20"/>
+          <w:szCs w:val="20"/>
+        </w:rPr>
+        <w:t>fileNameWithoutExt</w:t>
+      </w:r>
+      <w:proofErr w:type="spellEnd"/>
+      <w:r>
+        <w:rPr>
+          <w:rFonts w:ascii="Courier New" w:hAnsi="Courier New" w:cs="Courier New"/>
+          <w:sz w:val="20"/>
+          <w:szCs w:val="20"/>
+        </w:rPr>
+        <w:t xml:space="preserve"> *.</w:t>
+      </w:r>
+      <w:proofErr w:type="spellStart"/>
+      <w:r>
+        <w:rPr>
+          <w:rFonts w:ascii="Courier New" w:hAnsi="Courier New" w:cs="Courier New"/>
+          <w:sz w:val="20"/>
+          <w:szCs w:val="20"/>
+        </w:rPr>
+        <w:t>cpp</w:t>
+      </w:r>
+      <w:proofErr w:type="spellEnd"/>
+      <w:r>
+        <w:rPr>
+          <w:rFonts w:ascii="Courier New" w:hAnsi="Courier New" w:cs="Courier New"/>
+          <w:sz w:val="20"/>
+          <w:szCs w:val="20"/>
+        </w:rPr>
+        <w:t xml:space="preserve"> &amp;&amp; $</w:t>
+      </w:r>
+      <w:proofErr w:type="spellStart"/>
+      <w:r>
+        <w:rPr>
+          <w:rFonts w:ascii="Courier New" w:hAnsi="Courier New" w:cs="Courier New"/>
+          <w:sz w:val="20"/>
+          <w:szCs w:val="20"/>
+        </w:rPr>
+        <w:t>dir$fileNameWithoutExt</w:t>
+      </w:r>
+      <w:proofErr w:type="spellEnd"/>
+      <w:r>
+        <w:rPr>
+          <w:rFonts w:ascii="Courier New" w:hAnsi="Courier New" w:cs="Courier New"/>
+          <w:sz w:val="20"/>
+          <w:szCs w:val="20"/>
+        </w:rPr>
+        <w:t>"</w:t>
+      </w:r>
+    </w:p>
+    <w:p>
+      <w:pPr>
+        <w:rPr>
+          <w:rFonts w:ascii="Courier New" w:hAnsi="Courier New" w:cs="Courier New"/>
+          <w:sz w:val="20"/>
+          <w:szCs w:val="20"/>
+        </w:rPr>
+      </w:pPr>
+      <w:r>
+        <w:rPr>
+          <w:rFonts w:ascii="Courier New" w:hAnsi="Courier New" w:cs="Courier New"/>
+          <w:sz w:val="20"/>
+          <w:szCs w:val="20"/>
+        </w:rPr>
+        <w:t xml:space="preserve">    }</w:t>
+      </w:r>
+    </w:p>
+    <w:p>
+      <w:pPr>
+        <w:rPr>
+          <w:rFonts w:ascii="Courier New" w:hAnsi="Courier New" w:cs="Courier New"/>
+          <w:sz w:val="20"/>
+          <w:szCs w:val="20"/>
+        </w:rPr>
+      </w:pPr>
+    </w:p>
+    <w:p>
+      <w:pPr>
+        <w:jc w:val="center"/>
+      </w:pPr>
+      <w:r>
+        <w:rPr>
+          <w:noProof/>
+        </w:rPr>
+        <w:drawing>
+          <wp:inline distT="0" distB="0" distL="0" distR="0" wp14:anchorId="7B104A4A" wp14:editId="522E90E4">
+            <wp:extent cx="5433060" cy="2743200"/>
+            <wp:effectExtent l="0" t="0" r="0" b="0"/>
+            <wp:docPr id="18" name="Picture 18"/>
+            <wp:cNvGraphicFramePr>
+              <a:graphicFrameLocks xmlns:a="http://schemas.openxmlformats.org/drawingml/2006/main" noChangeAspect="1"/>
+            </wp:cNvGraphicFramePr>
+            <a:graphic xmlns:a="http://schemas.openxmlformats.org/drawingml/2006/main">
+              <a:graphicData uri="http://schemas.openxmlformats.org/drawingml/2006/picture">
+                <pic:pic xmlns:pic="http://schemas.openxmlformats.org/drawingml/2006/picture">
+                  <pic:nvPicPr>
+                    <pic:cNvPr id="0" name="Picture 3"/>
+                    <pic:cNvPicPr>
+                      <a:picLocks noChangeAspect="1" noChangeArrowheads="1"/>
+                    </pic:cNvPicPr>
+                  </pic:nvPicPr>
+                  <pic:blipFill>
+                    <a:blip r:embed="rId21">
+                      <a:extLst>
+                        <a:ext uri="{28A0092B-C50C-407E-A947-70E740481C1C}">
+                          <a14:useLocalDpi xmlns:a14="http://schemas.microsoft.com/office/drawing/2010/main" val="0"/>
+                        </a:ext>
+                      </a:extLst>
+                    </a:blip>
+                    <a:srcRect/>
+                    <a:stretch>
+                      <a:fillRect/>
+                    </a:stretch>
+                  </pic:blipFill>
+                  <pic:spPr bwMode="auto">
+                    <a:xfrm>
+                      <a:off x="0" y="0"/>
+                      <a:ext cx="5433060" cy="2743200"/>
+                    </a:xfrm>
+                    <a:prstGeom prst="rect">
+                      <a:avLst/>
+                    </a:prstGeom>
+                    <a:noFill/>
+                    <a:ln>
+                      <a:noFill/>
+                    </a:ln>
+                  </pic:spPr>
+                </pic:pic>
+              </a:graphicData>
+            </a:graphic>
+          </wp:inline>
+        </w:drawing>
+      </w:r>
+    </w:p>
+    <w:p/>
+    <w:p>
+      <w:pPr>
+        <w:pStyle w:val="ListParagraph"/>
+        <w:numPr>
+          <w:ilvl w:val="0"/>
+          <w:numId w:val="1"/>
+        </w:numPr>
+      </w:pPr>
+      <w:r>
+        <w:t xml:space="preserve">Hope that </w:t>
+      </w:r>
+      <w:r>
+        <w:t xml:space="preserve">C++ is now fully functional and that </w:t>
+      </w:r>
+      <w:r>
+        <w:t xml:space="preserve">there </w:t>
+      </w:r>
+      <w:r>
+        <w:t>will be</w:t>
+      </w:r>
+      <w:r>
+        <w:t xml:space="preserve"> no </w:t>
+      </w:r>
+      <w:r>
+        <w:t>more</w:t>
+      </w:r>
+      <w:r>
+        <w:t xml:space="preserve"> future additions to th</w:t>
+      </w:r>
+      <w:bookmarkStart w:id="0" w:name="_GoBack"/>
+      <w:bookmarkEnd w:id="0"/>
+      <w:r>
+        <w:t xml:space="preserve">is </w:t>
+      </w:r>
+      <w:r>
+        <w:t>tutorial</w:t>
+      </w:r>
+    </w:p>
     <w:sectPr>
       <w:pgSz w:w="12240" w:h="15840"/>
       <w:pgMar w:top="720" w:right="720" w:bottom="720" w:left="720" w:header="708" w:footer="708" w:gutter="0"/>
@@ -1894,7 +2368,7 @@
   <w:abstractNum w:abstractNumId="0" w15:restartNumberingAfterBreak="0">
     <w:nsid w:val="690708B8"/>
     <w:multiLevelType w:val="hybridMultilevel"/>
-    <w:tmpl w:val="C36A336C"/>
+    <w:tmpl w:val="F62A5552"/>
     <w:lvl w:ilvl="0" w:tplc="1009000F">
       <w:start w:val="1"/>
       <w:numFmt w:val="decimal"/>
@@ -2846,7 +3320,7 @@
 </file>
 
 <file path=customXml/itemProps1.xml><?xml version="1.0" encoding="utf-8"?>
-<ds:datastoreItem xmlns:ds="http://schemas.openxmlformats.org/officeDocument/2006/customXml" ds:itemID="{20CF9EA5-A109-4507-9187-5358792C6949}">
+<ds:datastoreItem xmlns:ds="http://schemas.openxmlformats.org/officeDocument/2006/customXml" ds:itemID="{E49BEFA2-168A-47BF-8F45-29CF972D5AEF}">
   <ds:schemaRefs>
     <ds:schemaRef ds:uri="http://schemas.openxmlformats.org/officeDocument/2006/bibliography"/>
   </ds:schemaRefs>

</xml_diff>

<commit_message>
Added compiling, running, debugging instructions
</commit_message>
<xml_diff>
--- a/VSCode/Installing C++ for VSCode.docx
+++ b/VSCode/Installing C++ for VSCode.docx
@@ -4,28 +4,73 @@
   <w:body>
     <w:p>
       <w:pPr>
+        <w:pStyle w:val="Title"/>
+      </w:pPr>
+      <w:r>
+        <w:t>VSCode and C++</w:t>
+      </w:r>
+    </w:p>
+    <w:p/>
+    <w:p>
+      <w:pPr>
         <w:pStyle w:val="Heading1"/>
-      </w:pPr>
-      <w:r>
-        <w:t xml:space="preserve">Installing C++ for </w:t>
-      </w:r>
-      <w:proofErr w:type="spellStart"/>
-      <w:r>
-        <w:t>VSCode</w:t>
-      </w:r>
-      <w:proofErr w:type="spellEnd"/>
-      <w:r>
-        <w:t>:</w:t>
-      </w:r>
+        <w:rPr>
+          <w:color w:val="auto"/>
+        </w:rPr>
+      </w:pPr>
+      <w:r>
+        <w:rPr>
+          <w:color w:val="auto"/>
+        </w:rPr>
+        <w:t>Contents</w:t>
+      </w:r>
+    </w:p>
+    <w:p>
+      <w:hyperlink w:anchor="_Installing_C++_for" w:history="1">
+        <w:r>
+          <w:rPr>
+            <w:rStyle w:val="Hyperlink"/>
+          </w:rPr>
+          <w:t>Installing C++ for VSCode</w:t>
+        </w:r>
+      </w:hyperlink>
+    </w:p>
+    <w:p>
+      <w:hyperlink w:anchor="_Running_C++_scripts" w:history="1">
+        <w:r>
+          <w:rPr>
+            <w:rStyle w:val="Hyperlink"/>
+          </w:rPr>
+          <w:t>Running C++ scripts without CodeRunner</w:t>
+        </w:r>
+      </w:hyperlink>
+    </w:p>
+    <w:p>
+      <w:hyperlink w:anchor="_Debugging_C++_in" w:history="1">
+        <w:r>
+          <w:rPr>
+            <w:rStyle w:val="Hyperlink"/>
+          </w:rPr>
+          <w:t>Debugging C++ in VSCode</w:t>
+        </w:r>
+      </w:hyperlink>
     </w:p>
     <w:p/>
     <w:p>
-      <w:r>
-        <w:t>Mor</w:t>
-      </w:r>
-      <w:r>
-        <w:t xml:space="preserve">e info: </w:t>
-      </w:r>
+      <w:pPr>
+        <w:pStyle w:val="Heading1"/>
+        <w:rPr>
+          <w:color w:val="auto"/>
+        </w:rPr>
+      </w:pPr>
+      <w:r>
+        <w:rPr>
+          <w:color w:val="auto"/>
+        </w:rPr>
+        <w:t>If stuck, see:</w:t>
+      </w:r>
+    </w:p>
+    <w:p>
       <w:hyperlink r:id="rId6" w:history="1">
         <w:r>
           <w:rPr>
@@ -34,6 +79,63 @@
           <w:t>https://code.visualstudio.com/docs/cpp/config-mingw</w:t>
         </w:r>
       </w:hyperlink>
+    </w:p>
+    <w:p>
+      <w:hyperlink r:id="rId7" w:history="1">
+        <w:r>
+          <w:rPr>
+            <w:rStyle w:val="Hyperlink"/>
+          </w:rPr>
+          <w:t>https://www.youtube.com/watch?v=DIw02CaEusY</w:t>
+        </w:r>
+      </w:hyperlink>
+      <w:r>
+        <w:t xml:space="preserve"> </w:t>
+      </w:r>
+    </w:p>
+    <w:p>
+      <w:pPr>
+        <w:spacing w:after="160" w:line="259" w:lineRule="auto"/>
+        <w:rPr>
+          <w:rFonts w:asciiTheme="majorHAnsi" w:eastAsiaTheme="majorEastAsia" w:hAnsiTheme="majorHAnsi" w:cstheme="majorBidi"/>
+          <w:color w:val="2F5496" w:themeColor="accent1" w:themeShade="BF"/>
+          <w:sz w:val="32"/>
+          <w:szCs w:val="32"/>
+        </w:rPr>
+      </w:pPr>
+      <w:r>
+        <w:br w:type="page"/>
+      </w:r>
+    </w:p>
+    <w:p>
+      <w:pPr>
+        <w:pStyle w:val="Heading1"/>
+      </w:pPr>
+      <w:bookmarkStart w:id="0" w:name="_Toc35687054"/>
+      <w:bookmarkStart w:id="1" w:name="_Installing_C++_for"/>
+      <w:bookmarkEnd w:id="1"/>
+      <w:r>
+        <w:lastRenderedPageBreak/>
+        <w:t>Installing C++ for VSCode:</w:t>
+      </w:r>
+      <w:bookmarkEnd w:id="0"/>
+    </w:p>
+    <w:p/>
+    <w:p>
+      <w:r>
+        <w:t>Mor</w:t>
+      </w:r>
+      <w:r>
+        <w:t xml:space="preserve">e info: </w:t>
+      </w:r>
+      <w:hyperlink r:id="rId8" w:history="1">
+        <w:r>
+          <w:rPr>
+            <w:rStyle w:val="Hyperlink"/>
+          </w:rPr>
+          <w:t>https://code.visualstudio.com/docs/cpp/config-mingw</w:t>
+        </w:r>
+      </w:hyperlink>
       <w:r>
         <w:t xml:space="preserve"> </w:t>
       </w:r>
@@ -53,15 +155,7 @@
         </w:numPr>
       </w:pPr>
       <w:r>
-        <w:t xml:space="preserve">Download the C++ </w:t>
-      </w:r>
-      <w:proofErr w:type="spellStart"/>
-      <w:r>
-        <w:t>VSCode</w:t>
-      </w:r>
-      <w:proofErr w:type="spellEnd"/>
-      <w:r>
-        <w:t xml:space="preserve"> extension</w:t>
+        <w:t>Download the C++ VSCode extension</w:t>
       </w:r>
     </w:p>
     <w:p>
@@ -77,100 +171,6 @@
             <wp:extent cx="2566918" cy="499123"/>
             <wp:effectExtent l="0" t="0" r="5080" b="0"/>
             <wp:docPr id="1" name="Picture 1"/>
-            <wp:cNvGraphicFramePr>
-              <a:graphicFrameLocks xmlns:a="http://schemas.openxmlformats.org/drawingml/2006/main" noChangeAspect="1"/>
-            </wp:cNvGraphicFramePr>
-            <a:graphic xmlns:a="http://schemas.openxmlformats.org/drawingml/2006/main">
-              <a:graphicData uri="http://schemas.openxmlformats.org/drawingml/2006/picture">
-                <pic:pic xmlns:pic="http://schemas.openxmlformats.org/drawingml/2006/picture">
-                  <pic:nvPicPr>
-                    <pic:cNvPr id="1" name=""/>
-                    <pic:cNvPicPr/>
-                  </pic:nvPicPr>
-                  <pic:blipFill>
-                    <a:blip r:embed="rId7"/>
-                    <a:stretch>
-                      <a:fillRect/>
-                    </a:stretch>
-                  </pic:blipFill>
-                  <pic:spPr>
-                    <a:xfrm>
-                      <a:off x="0" y="0"/>
-                      <a:ext cx="2616743" cy="508811"/>
-                    </a:xfrm>
-                    <a:prstGeom prst="rect">
-                      <a:avLst/>
-                    </a:prstGeom>
-                  </pic:spPr>
-                </pic:pic>
-              </a:graphicData>
-            </a:graphic>
-          </wp:inline>
-        </w:drawing>
-      </w:r>
-    </w:p>
-    <w:p>
-      <w:pPr>
-        <w:jc w:val="center"/>
-      </w:pPr>
-    </w:p>
-    <w:p>
-      <w:pPr>
-        <w:pStyle w:val="ListParagraph"/>
-        <w:numPr>
-          <w:ilvl w:val="0"/>
-          <w:numId w:val="1"/>
-        </w:numPr>
-      </w:pPr>
-      <w:r>
-        <w:t>Install MinGW:</w:t>
-      </w:r>
-    </w:p>
-    <w:p>
-      <w:pPr>
-        <w:pStyle w:val="ListParagraph"/>
-        <w:numPr>
-          <w:ilvl w:val="1"/>
-          <w:numId w:val="1"/>
-        </w:numPr>
-      </w:pPr>
-      <w:hyperlink r:id="rId8" w:history="1">
-        <w:r>
-          <w:rPr>
-            <w:rStyle w:val="Hyperlink"/>
-          </w:rPr>
-          <w:t>https://sourceforge.net/projects/mingw-w64/files/Toolchains%20targetting%20Win32/Personal%20Builds/mingw-builds/installer/mingw-w64-install.exe/download</w:t>
-        </w:r>
-      </w:hyperlink>
-    </w:p>
-    <w:p>
-      <w:pPr>
-        <w:pStyle w:val="ListParagraph"/>
-        <w:numPr>
-          <w:ilvl w:val="1"/>
-          <w:numId w:val="1"/>
-        </w:numPr>
-      </w:pPr>
-      <w:r>
-        <w:t>Take note of your installation path</w:t>
-      </w:r>
-      <w:r>
-        <w:t xml:space="preserve"> (needs to be added to path)</w:t>
-      </w:r>
-    </w:p>
-    <w:p>
-      <w:pPr>
-        <w:jc w:val="center"/>
-      </w:pPr>
-      <w:r>
-        <w:rPr>
-          <w:noProof/>
-        </w:rPr>
-        <w:drawing>
-          <wp:inline distT="0" distB="0" distL="0" distR="0" wp14:anchorId="53329B65" wp14:editId="2678BC83">
-            <wp:extent cx="3490623" cy="536454"/>
-            <wp:effectExtent l="0" t="0" r="0" b="0"/>
-            <wp:docPr id="2" name="Picture 2"/>
             <wp:cNvGraphicFramePr>
               <a:graphicFrameLocks xmlns:a="http://schemas.openxmlformats.org/drawingml/2006/main" noChangeAspect="1"/>
             </wp:cNvGraphicFramePr>
@@ -190,6 +190,100 @@
                   <pic:spPr>
                     <a:xfrm>
                       <a:off x="0" y="0"/>
+                      <a:ext cx="2616743" cy="508811"/>
+                    </a:xfrm>
+                    <a:prstGeom prst="rect">
+                      <a:avLst/>
+                    </a:prstGeom>
+                  </pic:spPr>
+                </pic:pic>
+              </a:graphicData>
+            </a:graphic>
+          </wp:inline>
+        </w:drawing>
+      </w:r>
+    </w:p>
+    <w:p>
+      <w:pPr>
+        <w:jc w:val="center"/>
+      </w:pPr>
+    </w:p>
+    <w:p>
+      <w:pPr>
+        <w:pStyle w:val="ListParagraph"/>
+        <w:numPr>
+          <w:ilvl w:val="0"/>
+          <w:numId w:val="1"/>
+        </w:numPr>
+      </w:pPr>
+      <w:r>
+        <w:t>Install MinGW:</w:t>
+      </w:r>
+    </w:p>
+    <w:p>
+      <w:pPr>
+        <w:pStyle w:val="ListParagraph"/>
+        <w:numPr>
+          <w:ilvl w:val="1"/>
+          <w:numId w:val="1"/>
+        </w:numPr>
+      </w:pPr>
+      <w:hyperlink r:id="rId10" w:history="1">
+        <w:r>
+          <w:rPr>
+            <w:rStyle w:val="Hyperlink"/>
+          </w:rPr>
+          <w:t>https://sourceforge.net/projects/mingw-w64/files/Toolchains%20targetting%20Win32/Personal%20Builds/mingw-builds/installer/mingw-w64-install.exe/download</w:t>
+        </w:r>
+      </w:hyperlink>
+    </w:p>
+    <w:p>
+      <w:pPr>
+        <w:pStyle w:val="ListParagraph"/>
+        <w:numPr>
+          <w:ilvl w:val="1"/>
+          <w:numId w:val="1"/>
+        </w:numPr>
+      </w:pPr>
+      <w:r>
+        <w:t>Take note of your installation path</w:t>
+      </w:r>
+      <w:r>
+        <w:t xml:space="preserve"> (needs to be added to path)</w:t>
+      </w:r>
+    </w:p>
+    <w:p>
+      <w:pPr>
+        <w:jc w:val="center"/>
+      </w:pPr>
+      <w:r>
+        <w:rPr>
+          <w:noProof/>
+        </w:rPr>
+        <w:drawing>
+          <wp:inline distT="0" distB="0" distL="0" distR="0" wp14:anchorId="53329B65" wp14:editId="2678BC83">
+            <wp:extent cx="3490623" cy="536454"/>
+            <wp:effectExtent l="0" t="0" r="0" b="0"/>
+            <wp:docPr id="2" name="Picture 2"/>
+            <wp:cNvGraphicFramePr>
+              <a:graphicFrameLocks xmlns:a="http://schemas.openxmlformats.org/drawingml/2006/main" noChangeAspect="1"/>
+            </wp:cNvGraphicFramePr>
+            <a:graphic xmlns:a="http://schemas.openxmlformats.org/drawingml/2006/main">
+              <a:graphicData uri="http://schemas.openxmlformats.org/drawingml/2006/picture">
+                <pic:pic xmlns:pic="http://schemas.openxmlformats.org/drawingml/2006/picture">
+                  <pic:nvPicPr>
+                    <pic:cNvPr id="1" name=""/>
+                    <pic:cNvPicPr/>
+                  </pic:nvPicPr>
+                  <pic:blipFill>
+                    <a:blip r:embed="rId11"/>
+                    <a:stretch>
+                      <a:fillRect/>
+                    </a:stretch>
+                  </pic:blipFill>
+                  <pic:spPr>
+                    <a:xfrm>
+                      <a:off x="0" y="0"/>
                       <a:ext cx="3554757" cy="546310"/>
                     </a:xfrm>
                     <a:prstGeom prst="rect">
@@ -256,7 +350,7 @@
                     <pic:cNvPicPr/>
                   </pic:nvPicPr>
                   <pic:blipFill>
-                    <a:blip r:embed="rId10"/>
+                    <a:blip r:embed="rId12"/>
                     <a:stretch>
                       <a:fillRect/>
                     </a:stretch>
@@ -315,7 +409,7 @@
                     </pic:cNvPicPr>
                   </pic:nvPicPr>
                   <pic:blipFill>
-                    <a:blip r:embed="rId11">
+                    <a:blip r:embed="rId13">
                       <a:extLst>
                         <a:ext uri="{28A0092B-C50C-407E-A947-70E740481C1C}">
                           <a14:useLocalDpi xmlns:a14="http://schemas.microsoft.com/office/drawing/2010/main" val="0"/>
@@ -386,7 +480,7 @@
                     </pic:cNvPicPr>
                   </pic:nvPicPr>
                   <pic:blipFill>
-                    <a:blip r:embed="rId12">
+                    <a:blip r:embed="rId14">
                       <a:extLst>
                         <a:ext uri="{28A0092B-C50C-407E-A947-70E740481C1C}">
                           <a14:useLocalDpi xmlns:a14="http://schemas.microsoft.com/office/drawing/2010/main" val="0"/>
@@ -465,7 +559,7 @@
                     </pic:cNvPicPr>
                   </pic:nvPicPr>
                   <pic:blipFill>
-                    <a:blip r:embed="rId13">
+                    <a:blip r:embed="rId15">
                       <a:extLst>
                         <a:ext uri="{28A0092B-C50C-407E-A947-70E740481C1C}">
                           <a14:useLocalDpi xmlns:a14="http://schemas.microsoft.com/office/drawing/2010/main" val="0"/>
@@ -507,15 +601,7 @@
         </w:numPr>
       </w:pPr>
       <w:r>
-        <w:t xml:space="preserve">Check your </w:t>
-      </w:r>
-      <w:proofErr w:type="spellStart"/>
-      <w:r>
-        <w:t>MigGW</w:t>
-      </w:r>
-      <w:proofErr w:type="spellEnd"/>
-      <w:r>
-        <w:t xml:space="preserve"> installation</w:t>
+        <w:t>Check your MigGW installation</w:t>
       </w:r>
     </w:p>
     <w:p>
@@ -564,7 +650,7 @@
                     <pic:cNvPicPr/>
                   </pic:nvPicPr>
                   <pic:blipFill>
-                    <a:blip r:embed="rId14"/>
+                    <a:blip r:embed="rId16"/>
                     <a:stretch>
                       <a:fillRect/>
                     </a:stretch>
@@ -596,7 +682,6 @@
       <w:r>
         <w:t xml:space="preserve">Run </w:t>
       </w:r>
-      <w:proofErr w:type="spellStart"/>
       <w:r>
         <w:rPr>
           <w:rFonts w:ascii="Consolas" w:hAnsi="Consolas"/>
@@ -611,7 +696,6 @@
         </w:rPr>
         <w:t>db</w:t>
       </w:r>
-      <w:proofErr w:type="spellEnd"/>
       <w:r>
         <w:rPr>
           <w:rFonts w:ascii="Consolas" w:hAnsi="Consolas"/>
@@ -647,7 +731,7 @@
                     <pic:cNvPicPr/>
                   </pic:nvPicPr>
                   <pic:blipFill>
-                    <a:blip r:embed="rId15"/>
+                    <a:blip r:embed="rId17"/>
                     <a:stretch>
                       <a:fillRect/>
                     </a:stretch>
@@ -678,23 +762,7 @@
         </w:numPr>
       </w:pPr>
       <w:r>
-        <w:t xml:space="preserve">If already open, restart </w:t>
-      </w:r>
-      <w:proofErr w:type="spellStart"/>
-      <w:r>
-        <w:t>VSCode</w:t>
-      </w:r>
-      <w:proofErr w:type="spellEnd"/>
-      <w:r>
-        <w:t xml:space="preserve">. Open a folder in </w:t>
-      </w:r>
-      <w:proofErr w:type="spellStart"/>
-      <w:r>
-        <w:t>VSCode</w:t>
-      </w:r>
-      <w:proofErr w:type="spellEnd"/>
-      <w:r>
-        <w:t xml:space="preserve"> and make a HelloWorld.cpp script using the following:</w:t>
+        <w:t>If already open, restart VSCode. Open a folder in VSCode and make a HelloWorld.cpp script using the following:</w:t>
       </w:r>
     </w:p>
     <w:p>
@@ -956,7 +1024,6 @@
         </w:rPr>
         <w:t xml:space="preserve"> </w:t>
       </w:r>
-      <w:proofErr w:type="gramStart"/>
       <w:r>
         <w:rPr>
           <w:rFonts w:ascii="Courier New" w:eastAsia="Times New Roman" w:hAnsi="Courier New" w:cs="Courier New"/>
@@ -977,7 +1044,6 @@
         </w:rPr>
         <w:t>;</w:t>
       </w:r>
-      <w:proofErr w:type="gramEnd"/>
     </w:p>
     <w:p>
       <w:pPr>
@@ -1264,7 +1330,6 @@
         </w:rPr>
         <w:t>"and the C++ extension!"</w:t>
       </w:r>
-      <w:proofErr w:type="gramStart"/>
       <w:r>
         <w:rPr>
           <w:rFonts w:ascii="Courier New" w:eastAsia="Times New Roman" w:hAnsi="Courier New" w:cs="Courier New"/>
@@ -1275,7 +1340,6 @@
         </w:rPr>
         <w:t>};</w:t>
       </w:r>
-      <w:proofErr w:type="gramEnd"/>
     </w:p>
     <w:p>
       <w:pPr>
@@ -1460,9 +1524,18 @@
           <w:szCs w:val="20"/>
           <w:lang w:eastAsia="en-CA"/>
         </w:rPr>
-        <w:t xml:space="preserve">        </w:t>
-      </w:r>
-      <w:proofErr w:type="spellStart"/>
+        <w:t xml:space="preserve">        cout &lt;&lt; word &lt;&lt; </w:t>
+      </w:r>
+      <w:r>
+        <w:rPr>
+          <w:rFonts w:ascii="Courier New" w:eastAsia="Times New Roman" w:hAnsi="Courier New" w:cs="Courier New"/>
+          <w:color w:val="A31515"/>
+          <w:sz w:val="20"/>
+          <w:szCs w:val="20"/>
+          <w:lang w:eastAsia="en-CA"/>
+        </w:rPr>
+        <w:t>" "</w:t>
+      </w:r>
       <w:r>
         <w:rPr>
           <w:rFonts w:ascii="Courier New" w:eastAsia="Times New Roman" w:hAnsi="Courier New" w:cs="Courier New"/>
@@ -1471,51 +1544,8 @@
           <w:szCs w:val="20"/>
           <w:lang w:eastAsia="en-CA"/>
         </w:rPr>
-        <w:t>cout</w:t>
-      </w:r>
-      <w:proofErr w:type="spellEnd"/>
-      <w:r>
-        <w:rPr>
-          <w:rFonts w:ascii="Courier New" w:eastAsia="Times New Roman" w:hAnsi="Courier New" w:cs="Courier New"/>
-          <w:color w:val="000000"/>
-          <w:sz w:val="20"/>
-          <w:szCs w:val="20"/>
-          <w:lang w:eastAsia="en-CA"/>
-        </w:rPr>
-        <w:t xml:space="preserve"> &lt;&lt; word &lt;&lt; </w:t>
-      </w:r>
-      <w:r>
-        <w:rPr>
-          <w:rFonts w:ascii="Courier New" w:eastAsia="Times New Roman" w:hAnsi="Courier New" w:cs="Courier New"/>
-          <w:color w:val="A31515"/>
-          <w:sz w:val="20"/>
-          <w:szCs w:val="20"/>
-          <w:lang w:eastAsia="en-CA"/>
-        </w:rPr>
-        <w:t xml:space="preserve">" </w:t>
-      </w:r>
-      <w:proofErr w:type="gramStart"/>
-      <w:r>
-        <w:rPr>
-          <w:rFonts w:ascii="Courier New" w:eastAsia="Times New Roman" w:hAnsi="Courier New" w:cs="Courier New"/>
-          <w:color w:val="A31515"/>
-          <w:sz w:val="20"/>
-          <w:szCs w:val="20"/>
-          <w:lang w:eastAsia="en-CA"/>
-        </w:rPr>
-        <w:t>"</w:t>
-      </w:r>
-      <w:r>
-        <w:rPr>
-          <w:rFonts w:ascii="Courier New" w:eastAsia="Times New Roman" w:hAnsi="Courier New" w:cs="Courier New"/>
-          <w:color w:val="000000"/>
-          <w:sz w:val="20"/>
-          <w:szCs w:val="20"/>
-          <w:lang w:eastAsia="en-CA"/>
-        </w:rPr>
         <w:t>;</w:t>
       </w:r>
-      <w:proofErr w:type="gramEnd"/>
     </w:p>
     <w:p>
       <w:pPr>
@@ -1592,54 +1622,8 @@
           <w:szCs w:val="20"/>
           <w:lang w:eastAsia="en-CA"/>
         </w:rPr>
-        <w:t xml:space="preserve">    </w:t>
-      </w:r>
-      <w:proofErr w:type="spellStart"/>
-      <w:r>
-        <w:rPr>
-          <w:rFonts w:ascii="Courier New" w:eastAsia="Times New Roman" w:hAnsi="Courier New" w:cs="Courier New"/>
-          <w:color w:val="000000"/>
-          <w:sz w:val="20"/>
-          <w:szCs w:val="20"/>
-          <w:lang w:eastAsia="en-CA"/>
-        </w:rPr>
-        <w:t>cout</w:t>
-      </w:r>
-      <w:proofErr w:type="spellEnd"/>
-      <w:r>
-        <w:rPr>
-          <w:rFonts w:ascii="Courier New" w:eastAsia="Times New Roman" w:hAnsi="Courier New" w:cs="Courier New"/>
-          <w:color w:val="000000"/>
-          <w:sz w:val="20"/>
-          <w:szCs w:val="20"/>
-          <w:lang w:eastAsia="en-CA"/>
-        </w:rPr>
-        <w:t xml:space="preserve"> &lt;&lt; </w:t>
-      </w:r>
-      <w:proofErr w:type="spellStart"/>
-      <w:proofErr w:type="gramStart"/>
-      <w:r>
-        <w:rPr>
-          <w:rFonts w:ascii="Courier New" w:eastAsia="Times New Roman" w:hAnsi="Courier New" w:cs="Courier New"/>
-          <w:color w:val="000000"/>
-          <w:sz w:val="20"/>
-          <w:szCs w:val="20"/>
-          <w:lang w:eastAsia="en-CA"/>
-        </w:rPr>
-        <w:t>endl</w:t>
-      </w:r>
-      <w:proofErr w:type="spellEnd"/>
-      <w:r>
-        <w:rPr>
-          <w:rFonts w:ascii="Courier New" w:eastAsia="Times New Roman" w:hAnsi="Courier New" w:cs="Courier New"/>
-          <w:color w:val="000000"/>
-          <w:sz w:val="20"/>
-          <w:szCs w:val="20"/>
-          <w:lang w:eastAsia="en-CA"/>
-        </w:rPr>
-        <w:t>;</w:t>
-      </w:r>
-      <w:proofErr w:type="gramEnd"/>
+        <w:t xml:space="preserve">    cout &lt;&lt; endl;</w:t>
+      </w:r>
     </w:p>
     <w:p>
       <w:pPr>
@@ -1726,7 +1710,7 @@
                     <pic:cNvPicPr/>
                   </pic:nvPicPr>
                   <pic:blipFill>
-                    <a:blip r:embed="rId16"/>
+                    <a:blip r:embed="rId18"/>
                     <a:stretch>
                       <a:fillRect/>
                     </a:stretch>
@@ -1786,7 +1770,7 @@
                     </pic:cNvPicPr>
                   </pic:nvPicPr>
                   <pic:blipFill>
-                    <a:blip r:embed="rId17">
+                    <a:blip r:embed="rId19">
                       <a:extLst>
                         <a:ext uri="{28A0092B-C50C-407E-A947-70E740481C1C}">
                           <a14:useLocalDpi xmlns:a14="http://schemas.microsoft.com/office/drawing/2010/main" val="0"/>
@@ -1855,7 +1839,7 @@
                     <pic:cNvPicPr/>
                   </pic:nvPicPr>
                   <pic:blipFill>
-                    <a:blip r:embed="rId18"/>
+                    <a:blip r:embed="rId20"/>
                     <a:stretch>
                       <a:fillRect/>
                     </a:stretch>
@@ -1898,6 +1882,9 @@
         <w:t xml:space="preserve"> code</w:t>
       </w:r>
       <w:r>
+        <w:t xml:space="preserve"> with multiple .cpp files</w:t>
+      </w:r>
+      <w:r>
         <w:t xml:space="preserve">. </w:t>
       </w:r>
       <w:r>
@@ -1936,7 +1923,7 @@
                     </pic:cNvPicPr>
                   </pic:nvPicPr>
                   <pic:blipFill>
-                    <a:blip r:embed="rId19">
+                    <a:blip r:embed="rId21">
                       <a:extLst>
                         <a:ext uri="{28A0092B-C50C-407E-A947-70E740481C1C}">
                           <a14:useLocalDpi xmlns:a14="http://schemas.microsoft.com/office/drawing/2010/main" val="0"/>
@@ -1982,15 +1969,7 @@
         </w:numPr>
       </w:pPr>
       <w:r>
-        <w:t xml:space="preserve">Under Executor Map, select “Edit in </w:t>
-      </w:r>
-      <w:proofErr w:type="spellStart"/>
-      <w:r>
-        <w:t>settings.json</w:t>
-      </w:r>
-      <w:proofErr w:type="spellEnd"/>
-      <w:r>
-        <w:t>”</w:t>
+        <w:t>Under Executor Map, select “Edit in settings.json”</w:t>
       </w:r>
     </w:p>
     <w:p>
@@ -2019,7 +1998,7 @@
                     </pic:cNvPicPr>
                   </pic:nvPicPr>
                   <pic:blipFill>
-                    <a:blip r:embed="rId20">
+                    <a:blip r:embed="rId22">
                       <a:extLst>
                         <a:ext uri="{28A0092B-C50C-407E-A947-70E740481C1C}">
                           <a14:useLocalDpi xmlns:a14="http://schemas.microsoft.com/office/drawing/2010/main" val="0"/>
@@ -2072,7 +2051,7 @@
         <w:t>Copy and paste</w:t>
       </w:r>
       <w:r>
-        <w:t xml:space="preserve"> the following line </w:t>
+        <w:t xml:space="preserve"> the following </w:t>
       </w:r>
       <w:r>
         <w:t xml:space="preserve">into </w:t>
@@ -2087,6 +2066,30 @@
         <w:t>:</w:t>
       </w:r>
     </w:p>
+    <w:p>
+      <w:pPr>
+        <w:pStyle w:val="ListParagraph"/>
+        <w:numPr>
+          <w:ilvl w:val="1"/>
+          <w:numId w:val="1"/>
+        </w:numPr>
+      </w:pPr>
+      <w:r>
+        <w:t>Th</w:t>
+      </w:r>
+      <w:r>
+        <w:t>ese lines</w:t>
+      </w:r>
+      <w:r>
+        <w:t xml:space="preserve"> te</w:t>
+      </w:r>
+      <w:r>
+        <w:t>ll</w:t>
+      </w:r>
+      <w:r>
+        <w:t xml:space="preserve"> CodeRunner to compile all .cpp files rather than just the active file.</w:t>
+      </w:r>
+    </w:p>
     <w:p/>
     <w:p>
       <w:pPr>
@@ -2102,25 +2105,24 @@
           <w:sz w:val="20"/>
           <w:szCs w:val="20"/>
         </w:rPr>
-        <w:t>"code-</w:t>
-      </w:r>
-      <w:proofErr w:type="spellStart"/>
-      <w:r>
+        <w:t>"code-runner.executorMap": {</w:t>
+      </w:r>
+    </w:p>
+    <w:p>
+      <w:pPr>
         <w:rPr>
           <w:rFonts w:ascii="Courier New" w:hAnsi="Courier New" w:cs="Courier New"/>
           <w:sz w:val="20"/>
           <w:szCs w:val="20"/>
         </w:rPr>
-        <w:t>runner.executorMap</w:t>
-      </w:r>
-      <w:proofErr w:type="spellEnd"/>
+      </w:pPr>
       <w:r>
         <w:rPr>
           <w:rFonts w:ascii="Courier New" w:hAnsi="Courier New" w:cs="Courier New"/>
           <w:sz w:val="20"/>
           <w:szCs w:val="20"/>
         </w:rPr>
-        <w:t>": {</w:t>
+        <w:t xml:space="preserve">        "cpp": "cd $dir &amp;&amp; g++ -o $fileNameWithoutExt *.cpp &amp;&amp; $dir$fileNameWithoutExt"</w:t>
       </w:r>
     </w:p>
     <w:p>
@@ -2137,114 +2139,15 @@
           <w:sz w:val="20"/>
           <w:szCs w:val="20"/>
         </w:rPr>
-        <w:t xml:space="preserve">        "</w:t>
-      </w:r>
-      <w:proofErr w:type="spellStart"/>
-      <w:r>
-        <w:rPr>
-          <w:rFonts w:ascii="Courier New" w:hAnsi="Courier New" w:cs="Courier New"/>
-          <w:sz w:val="20"/>
-          <w:szCs w:val="20"/>
-        </w:rPr>
-        <w:t>cpp</w:t>
-      </w:r>
-      <w:proofErr w:type="spellEnd"/>
-      <w:r>
-        <w:rPr>
-          <w:rFonts w:ascii="Courier New" w:hAnsi="Courier New" w:cs="Courier New"/>
-          <w:sz w:val="20"/>
-          <w:szCs w:val="20"/>
-        </w:rPr>
-        <w:t>": "cd $</w:t>
-      </w:r>
-      <w:proofErr w:type="spellStart"/>
-      <w:r>
-        <w:rPr>
-          <w:rFonts w:ascii="Courier New" w:hAnsi="Courier New" w:cs="Courier New"/>
-          <w:sz w:val="20"/>
-          <w:szCs w:val="20"/>
-        </w:rPr>
-        <w:t>dir</w:t>
-      </w:r>
-      <w:proofErr w:type="spellEnd"/>
-      <w:r>
-        <w:rPr>
-          <w:rFonts w:ascii="Courier New" w:hAnsi="Courier New" w:cs="Courier New"/>
-          <w:sz w:val="20"/>
-          <w:szCs w:val="20"/>
-        </w:rPr>
-        <w:t xml:space="preserve"> &amp;&amp; g++ -o $</w:t>
-      </w:r>
-      <w:proofErr w:type="spellStart"/>
-      <w:r>
-        <w:rPr>
-          <w:rFonts w:ascii="Courier New" w:hAnsi="Courier New" w:cs="Courier New"/>
-          <w:sz w:val="20"/>
-          <w:szCs w:val="20"/>
-        </w:rPr>
-        <w:t>fileNameWithoutExt</w:t>
-      </w:r>
-      <w:proofErr w:type="spellEnd"/>
-      <w:r>
-        <w:rPr>
-          <w:rFonts w:ascii="Courier New" w:hAnsi="Courier New" w:cs="Courier New"/>
-          <w:sz w:val="20"/>
-          <w:szCs w:val="20"/>
-        </w:rPr>
-        <w:t xml:space="preserve"> *.</w:t>
-      </w:r>
-      <w:proofErr w:type="spellStart"/>
-      <w:r>
-        <w:rPr>
-          <w:rFonts w:ascii="Courier New" w:hAnsi="Courier New" w:cs="Courier New"/>
-          <w:sz w:val="20"/>
-          <w:szCs w:val="20"/>
-        </w:rPr>
-        <w:t>cpp</w:t>
-      </w:r>
-      <w:proofErr w:type="spellEnd"/>
-      <w:r>
-        <w:rPr>
-          <w:rFonts w:ascii="Courier New" w:hAnsi="Courier New" w:cs="Courier New"/>
-          <w:sz w:val="20"/>
-          <w:szCs w:val="20"/>
-        </w:rPr>
-        <w:t xml:space="preserve"> &amp;&amp; $</w:t>
-      </w:r>
-      <w:proofErr w:type="spellStart"/>
-      <w:r>
-        <w:rPr>
-          <w:rFonts w:ascii="Courier New" w:hAnsi="Courier New" w:cs="Courier New"/>
-          <w:sz w:val="20"/>
-          <w:szCs w:val="20"/>
-        </w:rPr>
-        <w:t>dir$fileNameWithoutExt</w:t>
-      </w:r>
-      <w:proofErr w:type="spellEnd"/>
-      <w:r>
-        <w:rPr>
-          <w:rFonts w:ascii="Courier New" w:hAnsi="Courier New" w:cs="Courier New"/>
-          <w:sz w:val="20"/>
-          <w:szCs w:val="20"/>
-        </w:rPr>
-        <w:t>"</w:t>
-      </w:r>
-    </w:p>
-    <w:p>
-      <w:pPr>
-        <w:rPr>
-          <w:rFonts w:ascii="Courier New" w:hAnsi="Courier New" w:cs="Courier New"/>
-          <w:sz w:val="20"/>
-          <w:szCs w:val="20"/>
-        </w:rPr>
-      </w:pPr>
-      <w:r>
-        <w:rPr>
-          <w:rFonts w:ascii="Courier New" w:hAnsi="Courier New" w:cs="Courier New"/>
-          <w:sz w:val="20"/>
-          <w:szCs w:val="20"/>
-        </w:rPr>
         <w:t xml:space="preserve">    }</w:t>
+      </w:r>
+      <w:r>
+        <w:rPr>
+          <w:rFonts w:cstheme="minorHAnsi"/>
+          <w:sz w:val="20"/>
+          <w:szCs w:val="20"/>
+        </w:rPr>
+        <w:t xml:space="preserve"> </w:t>
       </w:r>
     </w:p>
     <w:p>
@@ -2282,7 +2185,7 @@
                     </pic:cNvPicPr>
                   </pic:nvPicPr>
                   <pic:blipFill>
-                    <a:blip r:embed="rId21">
+                    <a:blip r:embed="rId23">
                       <a:extLst>
                         <a:ext uri="{28A0092B-C50C-407E-A947-70E740481C1C}">
                           <a14:useLocalDpi xmlns:a14="http://schemas.microsoft.com/office/drawing/2010/main" val="0"/>
@@ -2342,15 +2245,1254 @@
         <w:t>more</w:t>
       </w:r>
       <w:r>
-        <w:t xml:space="preserve"> future additions to th</w:t>
-      </w:r>
-      <w:bookmarkStart w:id="0" w:name="_GoBack"/>
-      <w:bookmarkEnd w:id="0"/>
-      <w:r>
-        <w:t xml:space="preserve">is </w:t>
+        <w:t xml:space="preserve"> future additions to this </w:t>
       </w:r>
       <w:r>
         <w:t>tutorial</w:t>
+      </w:r>
+      <w:r>
+        <w:t>.</w:t>
+      </w:r>
+      <w:r>
+        <w:t xml:space="preserve"> The above setup does not need to be repeated. It will now work for all future projects on your device. </w:t>
+      </w:r>
+      <w:r>
+        <w:t>CodeRunner is a useful, low effort way to run C++ in VSCode.</w:t>
+      </w:r>
+      <w:r>
+        <w:t xml:space="preserve"> </w:t>
+      </w:r>
+      <w:r>
+        <w:t xml:space="preserve">However, using this method, you will not be able to debug. To gain full C++ utility in VSCode, I suggest you see the following sections. </w:t>
+      </w:r>
+    </w:p>
+    <w:p/>
+    <w:p>
+      <w:pPr>
+        <w:spacing w:after="160" w:line="259" w:lineRule="auto"/>
+        <w:rPr>
+          <w:rFonts w:asciiTheme="majorHAnsi" w:eastAsiaTheme="majorEastAsia" w:hAnsiTheme="majorHAnsi" w:cstheme="majorBidi"/>
+          <w:color w:val="2F5496" w:themeColor="accent1" w:themeShade="BF"/>
+          <w:sz w:val="32"/>
+          <w:szCs w:val="32"/>
+        </w:rPr>
+      </w:pPr>
+      <w:r>
+        <w:br w:type="page"/>
+      </w:r>
+    </w:p>
+    <w:p>
+      <w:pPr>
+        <w:pStyle w:val="Heading1"/>
+      </w:pPr>
+      <w:bookmarkStart w:id="2" w:name="_Toc35687055"/>
+      <w:bookmarkStart w:id="3" w:name="_Running_C++_scripts"/>
+      <w:bookmarkEnd w:id="3"/>
+      <w:r>
+        <w:lastRenderedPageBreak/>
+        <w:t xml:space="preserve">Running C++ </w:t>
+      </w:r>
+      <w:r>
+        <w:t>s</w:t>
+      </w:r>
+      <w:r>
+        <w:t>cripts without CodeRunner</w:t>
+      </w:r>
+      <w:bookmarkEnd w:id="2"/>
+    </w:p>
+    <w:p>
+      <w:r>
+        <w:t xml:space="preserve">Let’s assume you don’t like being able to compile and run code at the press of a button. What do you do to run C++ </w:t>
+      </w:r>
+      <w:r>
+        <w:t>files</w:t>
+      </w:r>
+      <w:r>
+        <w:t xml:space="preserve"> in VSCode?</w:t>
+      </w:r>
+      <w:r>
+        <w:t xml:space="preserve"> There are more step</w:t>
+      </w:r>
+      <w:r>
+        <w:t>s</w:t>
+      </w:r>
+      <w:r>
+        <w:t>. However, after setup, the process for compiling and running code is quic</w:t>
+      </w:r>
+      <w:r>
+        <w:t>k.</w:t>
+      </w:r>
+    </w:p>
+    <w:p>
+      <w:pPr>
+        <w:pStyle w:val="ListParagraph"/>
+        <w:numPr>
+          <w:ilvl w:val="0"/>
+          <w:numId w:val="6"/>
+        </w:numPr>
+      </w:pPr>
+      <w:r>
+        <w:t>Important: Ensure your VSCode directory is set to the location of your .cpp files</w:t>
+      </w:r>
+    </w:p>
+    <w:p>
+      <w:pPr>
+        <w:pStyle w:val="ListParagraph"/>
+        <w:numPr>
+          <w:ilvl w:val="0"/>
+          <w:numId w:val="6"/>
+        </w:numPr>
+      </w:pPr>
+      <w:r>
+        <w:t>Create a tasks.json file</w:t>
+      </w:r>
+      <w:r>
+        <w:t xml:space="preserve"> for building your code</w:t>
+      </w:r>
+      <w:r>
+        <w:t xml:space="preserve"> </w:t>
+      </w:r>
+      <w:r>
+        <w:rPr>
+          <w:b/>
+          <w:bCs/>
+        </w:rPr>
+        <w:t>(1 time setup per project)</w:t>
+      </w:r>
+    </w:p>
+    <w:p>
+      <w:pPr>
+        <w:pStyle w:val="ListParagraph"/>
+        <w:numPr>
+          <w:ilvl w:val="1"/>
+          <w:numId w:val="6"/>
+        </w:numPr>
+      </w:pPr>
+      <w:r>
+        <w:t xml:space="preserve">With a </w:t>
+      </w:r>
+      <w:r>
+        <w:t>.</w:t>
+      </w:r>
+      <w:r>
+        <w:t>cpp file open, u</w:t>
+      </w:r>
+      <w:r>
+        <w:t>nder “Terminal” select “Configure Default Build Task…”</w:t>
+      </w:r>
+    </w:p>
+    <w:p>
+      <w:pPr>
+        <w:jc w:val="center"/>
+      </w:pPr>
+      <w:r>
+        <w:rPr>
+          <w:noProof/>
+        </w:rPr>
+        <w:drawing>
+          <wp:inline distT="0" distB="0" distL="0" distR="0" wp14:anchorId="7E5A724F" wp14:editId="37FC0050">
+            <wp:extent cx="3987209" cy="2505283"/>
+            <wp:effectExtent l="0" t="0" r="0" b="9525"/>
+            <wp:docPr id="34" name="Picture 34"/>
+            <wp:cNvGraphicFramePr>
+              <a:graphicFrameLocks xmlns:a="http://schemas.openxmlformats.org/drawingml/2006/main" noChangeAspect="1"/>
+            </wp:cNvGraphicFramePr>
+            <a:graphic xmlns:a="http://schemas.openxmlformats.org/drawingml/2006/main">
+              <a:graphicData uri="http://schemas.openxmlformats.org/drawingml/2006/picture">
+                <pic:pic xmlns:pic="http://schemas.openxmlformats.org/drawingml/2006/picture">
+                  <pic:nvPicPr>
+                    <pic:cNvPr id="0" name="Picture 10"/>
+                    <pic:cNvPicPr>
+                      <a:picLocks noChangeAspect="1" noChangeArrowheads="1"/>
+                    </pic:cNvPicPr>
+                  </pic:nvPicPr>
+                  <pic:blipFill>
+                    <a:blip r:embed="rId24">
+                      <a:extLst>
+                        <a:ext uri="{28A0092B-C50C-407E-A947-70E740481C1C}">
+                          <a14:useLocalDpi xmlns:a14="http://schemas.microsoft.com/office/drawing/2010/main" val="0"/>
+                        </a:ext>
+                      </a:extLst>
+                    </a:blip>
+                    <a:srcRect/>
+                    <a:stretch>
+                      <a:fillRect/>
+                    </a:stretch>
+                  </pic:blipFill>
+                  <pic:spPr bwMode="auto">
+                    <a:xfrm>
+                      <a:off x="0" y="0"/>
+                      <a:ext cx="4005147" cy="2516554"/>
+                    </a:xfrm>
+                    <a:prstGeom prst="rect">
+                      <a:avLst/>
+                    </a:prstGeom>
+                    <a:noFill/>
+                    <a:ln>
+                      <a:noFill/>
+                    </a:ln>
+                  </pic:spPr>
+                </pic:pic>
+              </a:graphicData>
+            </a:graphic>
+          </wp:inline>
+        </w:drawing>
+      </w:r>
+    </w:p>
+    <w:p>
+      <w:pPr>
+        <w:pStyle w:val="ListParagraph"/>
+        <w:numPr>
+          <w:ilvl w:val="1"/>
+          <w:numId w:val="6"/>
+        </w:numPr>
+      </w:pPr>
+      <w:r>
+        <w:t>Select “C/C++: g++.exe build active file”</w:t>
+      </w:r>
+      <w:r>
+        <w:t>. This creates a tasks.json file. You should see it in your directory.</w:t>
+      </w:r>
+    </w:p>
+    <w:p>
+      <w:pPr>
+        <w:jc w:val="center"/>
+      </w:pPr>
+      <w:r>
+        <w:rPr>
+          <w:noProof/>
+        </w:rPr>
+        <w:drawing>
+          <wp:inline distT="0" distB="0" distL="0" distR="0" wp14:anchorId="2C0E0A57" wp14:editId="31AF6F0B">
+            <wp:extent cx="4465675" cy="1138889"/>
+            <wp:effectExtent l="0" t="0" r="0" b="4445"/>
+            <wp:docPr id="35" name="Picture 35"/>
+            <wp:cNvGraphicFramePr>
+              <a:graphicFrameLocks xmlns:a="http://schemas.openxmlformats.org/drawingml/2006/main" noChangeAspect="1"/>
+            </wp:cNvGraphicFramePr>
+            <a:graphic xmlns:a="http://schemas.openxmlformats.org/drawingml/2006/main">
+              <a:graphicData uri="http://schemas.openxmlformats.org/drawingml/2006/picture">
+                <pic:pic xmlns:pic="http://schemas.openxmlformats.org/drawingml/2006/picture">
+                  <pic:nvPicPr>
+                    <pic:cNvPr id="0" name="Picture 11"/>
+                    <pic:cNvPicPr>
+                      <a:picLocks noChangeAspect="1" noChangeArrowheads="1"/>
+                    </pic:cNvPicPr>
+                  </pic:nvPicPr>
+                  <pic:blipFill>
+                    <a:blip r:embed="rId25">
+                      <a:extLst>
+                        <a:ext uri="{28A0092B-C50C-407E-A947-70E740481C1C}">
+                          <a14:useLocalDpi xmlns:a14="http://schemas.microsoft.com/office/drawing/2010/main" val="0"/>
+                        </a:ext>
+                      </a:extLst>
+                    </a:blip>
+                    <a:srcRect/>
+                    <a:stretch>
+                      <a:fillRect/>
+                    </a:stretch>
+                  </pic:blipFill>
+                  <pic:spPr bwMode="auto">
+                    <a:xfrm>
+                      <a:off x="0" y="0"/>
+                      <a:ext cx="4477767" cy="1141973"/>
+                    </a:xfrm>
+                    <a:prstGeom prst="rect">
+                      <a:avLst/>
+                    </a:prstGeom>
+                    <a:noFill/>
+                    <a:ln>
+                      <a:noFill/>
+                    </a:ln>
+                  </pic:spPr>
+                </pic:pic>
+              </a:graphicData>
+            </a:graphic>
+          </wp:inline>
+        </w:drawing>
+      </w:r>
+    </w:p>
+    <w:p>
+      <w:pPr>
+        <w:pStyle w:val="ListParagraph"/>
+        <w:numPr>
+          <w:ilvl w:val="1"/>
+          <w:numId w:val="6"/>
+        </w:numPr>
+      </w:pPr>
+      <w:r>
+        <w:t xml:space="preserve">Change the </w:t>
+      </w:r>
+      <w:r>
+        <w:rPr>
+          <w:rFonts w:ascii="Courier New" w:hAnsi="Courier New" w:cs="Courier New"/>
+          <w:color w:val="4472C4" w:themeColor="accent1"/>
+        </w:rPr>
+        <w:t>“${file}”</w:t>
+      </w:r>
+      <w:r>
+        <w:rPr>
+          <w:color w:val="4472C4" w:themeColor="accent1"/>
+        </w:rPr>
+        <w:t xml:space="preserve"> </w:t>
+      </w:r>
+      <w:r>
+        <w:t xml:space="preserve">entry under “args” to </w:t>
+      </w:r>
+      <w:r>
+        <w:rPr>
+          <w:rFonts w:ascii="Courier New" w:hAnsi="Courier New" w:cs="Courier New"/>
+          <w:color w:val="4472C4" w:themeColor="accent1"/>
+        </w:rPr>
+        <w:t>"${workspaceFolder}\\*.cpp"</w:t>
+      </w:r>
+      <w:r>
+        <w:rPr>
+          <w:rFonts w:cstheme="minorHAnsi"/>
+        </w:rPr>
+        <w:t xml:space="preserve"> and save</w:t>
+      </w:r>
+      <w:r>
+        <w:t>. This tells VSCode to compile all C++ files in the directory rather than just the active file.</w:t>
+      </w:r>
+    </w:p>
+    <w:p>
+      <w:pPr>
+        <w:jc w:val="center"/>
+      </w:pPr>
+      <w:r>
+        <w:rPr>
+          <w:noProof/>
+        </w:rPr>
+        <w:drawing>
+          <wp:inline distT="0" distB="0" distL="0" distR="0" wp14:anchorId="7821EABD" wp14:editId="63B71AD7">
+            <wp:extent cx="5253487" cy="3095179"/>
+            <wp:effectExtent l="0" t="0" r="4445" b="0"/>
+            <wp:docPr id="37" name="Picture 37"/>
+            <wp:cNvGraphicFramePr>
+              <a:graphicFrameLocks xmlns:a="http://schemas.openxmlformats.org/drawingml/2006/main" noChangeAspect="1"/>
+            </wp:cNvGraphicFramePr>
+            <a:graphic xmlns:a="http://schemas.openxmlformats.org/drawingml/2006/main">
+              <a:graphicData uri="http://schemas.openxmlformats.org/drawingml/2006/picture">
+                <pic:pic xmlns:pic="http://schemas.openxmlformats.org/drawingml/2006/picture">
+                  <pic:nvPicPr>
+                    <pic:cNvPr id="0" name="Picture 12"/>
+                    <pic:cNvPicPr>
+                      <a:picLocks noChangeAspect="1" noChangeArrowheads="1"/>
+                    </pic:cNvPicPr>
+                  </pic:nvPicPr>
+                  <pic:blipFill>
+                    <a:blip r:embed="rId26">
+                      <a:extLst>
+                        <a:ext uri="{28A0092B-C50C-407E-A947-70E740481C1C}">
+                          <a14:useLocalDpi xmlns:a14="http://schemas.microsoft.com/office/drawing/2010/main" val="0"/>
+                        </a:ext>
+                      </a:extLst>
+                    </a:blip>
+                    <a:srcRect/>
+                    <a:stretch>
+                      <a:fillRect/>
+                    </a:stretch>
+                  </pic:blipFill>
+                  <pic:spPr bwMode="auto">
+                    <a:xfrm>
+                      <a:off x="0" y="0"/>
+                      <a:ext cx="5280826" cy="3111286"/>
+                    </a:xfrm>
+                    <a:prstGeom prst="rect">
+                      <a:avLst/>
+                    </a:prstGeom>
+                    <a:noFill/>
+                    <a:ln>
+                      <a:noFill/>
+                    </a:ln>
+                  </pic:spPr>
+                </pic:pic>
+              </a:graphicData>
+            </a:graphic>
+          </wp:inline>
+        </w:drawing>
+      </w:r>
+    </w:p>
+    <w:p>
+      <w:pPr>
+        <w:spacing w:after="160" w:line="259" w:lineRule="auto"/>
+      </w:pPr>
+      <w:r>
+        <w:br w:type="page"/>
+      </w:r>
+    </w:p>
+    <w:p>
+      <w:pPr>
+        <w:pStyle w:val="ListParagraph"/>
+        <w:numPr>
+          <w:ilvl w:val="2"/>
+          <w:numId w:val="6"/>
+        </w:numPr>
+      </w:pPr>
+      <w:r>
+        <w:lastRenderedPageBreak/>
+        <w:t>You can now compile your code using “Ctrl+Shift+B” or selecting “Run Build Task”</w:t>
+      </w:r>
+    </w:p>
+    <w:p>
+      <w:pPr>
+        <w:jc w:val="center"/>
+      </w:pPr>
+      <w:r>
+        <w:rPr>
+          <w:noProof/>
+        </w:rPr>
+        <w:drawing>
+          <wp:inline distT="0" distB="0" distL="0" distR="0" wp14:anchorId="6763D390" wp14:editId="525F14D3">
+            <wp:extent cx="3165894" cy="2009819"/>
+            <wp:effectExtent l="0" t="0" r="0" b="0"/>
+            <wp:docPr id="39" name="Picture 39"/>
+            <wp:cNvGraphicFramePr>
+              <a:graphicFrameLocks xmlns:a="http://schemas.openxmlformats.org/drawingml/2006/main" noChangeAspect="1"/>
+            </wp:cNvGraphicFramePr>
+            <a:graphic xmlns:a="http://schemas.openxmlformats.org/drawingml/2006/main">
+              <a:graphicData uri="http://schemas.openxmlformats.org/drawingml/2006/picture">
+                <pic:pic xmlns:pic="http://schemas.openxmlformats.org/drawingml/2006/picture">
+                  <pic:nvPicPr>
+                    <pic:cNvPr id="0" name="Picture 13"/>
+                    <pic:cNvPicPr>
+                      <a:picLocks noChangeAspect="1" noChangeArrowheads="1"/>
+                    </pic:cNvPicPr>
+                  </pic:nvPicPr>
+                  <pic:blipFill>
+                    <a:blip r:embed="rId27">
+                      <a:extLst>
+                        <a:ext uri="{28A0092B-C50C-407E-A947-70E740481C1C}">
+                          <a14:useLocalDpi xmlns:a14="http://schemas.microsoft.com/office/drawing/2010/main" val="0"/>
+                        </a:ext>
+                      </a:extLst>
+                    </a:blip>
+                    <a:srcRect/>
+                    <a:stretch>
+                      <a:fillRect/>
+                    </a:stretch>
+                  </pic:blipFill>
+                  <pic:spPr bwMode="auto">
+                    <a:xfrm>
+                      <a:off x="0" y="0"/>
+                      <a:ext cx="3195337" cy="2028510"/>
+                    </a:xfrm>
+                    <a:prstGeom prst="rect">
+                      <a:avLst/>
+                    </a:prstGeom>
+                    <a:noFill/>
+                    <a:ln>
+                      <a:noFill/>
+                    </a:ln>
+                  </pic:spPr>
+                </pic:pic>
+              </a:graphicData>
+            </a:graphic>
+          </wp:inline>
+        </w:drawing>
+      </w:r>
+    </w:p>
+    <w:p>
+      <w:pPr>
+        <w:pStyle w:val="ListParagraph"/>
+        <w:numPr>
+          <w:ilvl w:val="0"/>
+          <w:numId w:val="6"/>
+        </w:numPr>
+      </w:pPr>
+      <w:r>
+        <w:t>Compile and r</w:t>
+      </w:r>
+      <w:r>
+        <w:t>un your code</w:t>
+      </w:r>
+    </w:p>
+    <w:p>
+      <w:pPr>
+        <w:pStyle w:val="ListParagraph"/>
+        <w:numPr>
+          <w:ilvl w:val="1"/>
+          <w:numId w:val="6"/>
+        </w:numPr>
+      </w:pPr>
+      <w:r>
+        <w:t xml:space="preserve">Press “Ctrl+Shift+B” to compile your code. A “Task – g++.exe build” terminal should launch. </w:t>
+      </w:r>
+      <w:r>
+        <w:t xml:space="preserve">You should also see an executable file created in your directory. </w:t>
+      </w:r>
+    </w:p>
+    <w:p>
+      <w:pPr>
+        <w:jc w:val="center"/>
+      </w:pPr>
+      <w:r>
+        <w:t xml:space="preserve">  </w:t>
+      </w:r>
+      <w:r>
+        <w:rPr>
+          <w:noProof/>
+        </w:rPr>
+        <w:drawing>
+          <wp:inline distT="0" distB="0" distL="0" distR="0" wp14:anchorId="1C65C5D7" wp14:editId="50301249">
+            <wp:extent cx="4761781" cy="972777"/>
+            <wp:effectExtent l="0" t="0" r="1270" b="0"/>
+            <wp:docPr id="44" name="Picture 44"/>
+            <wp:cNvGraphicFramePr>
+              <a:graphicFrameLocks xmlns:a="http://schemas.openxmlformats.org/drawingml/2006/main" noChangeAspect="1"/>
+            </wp:cNvGraphicFramePr>
+            <a:graphic xmlns:a="http://schemas.openxmlformats.org/drawingml/2006/main">
+              <a:graphicData uri="http://schemas.openxmlformats.org/drawingml/2006/picture">
+                <pic:pic xmlns:pic="http://schemas.openxmlformats.org/drawingml/2006/picture">
+                  <pic:nvPicPr>
+                    <pic:cNvPr id="0" name="Picture 16"/>
+                    <pic:cNvPicPr>
+                      <a:picLocks noChangeAspect="1" noChangeArrowheads="1"/>
+                    </pic:cNvPicPr>
+                  </pic:nvPicPr>
+                  <pic:blipFill>
+                    <a:blip r:embed="rId28">
+                      <a:extLst>
+                        <a:ext uri="{28A0092B-C50C-407E-A947-70E740481C1C}">
+                          <a14:useLocalDpi xmlns:a14="http://schemas.microsoft.com/office/drawing/2010/main" val="0"/>
+                        </a:ext>
+                      </a:extLst>
+                    </a:blip>
+                    <a:srcRect/>
+                    <a:stretch>
+                      <a:fillRect/>
+                    </a:stretch>
+                  </pic:blipFill>
+                  <pic:spPr bwMode="auto">
+                    <a:xfrm>
+                      <a:off x="0" y="0"/>
+                      <a:ext cx="4906728" cy="1002388"/>
+                    </a:xfrm>
+                    <a:prstGeom prst="rect">
+                      <a:avLst/>
+                    </a:prstGeom>
+                    <a:noFill/>
+                    <a:ln>
+                      <a:noFill/>
+                    </a:ln>
+                  </pic:spPr>
+                </pic:pic>
+              </a:graphicData>
+            </a:graphic>
+          </wp:inline>
+        </w:drawing>
+      </w:r>
+      <w:r>
+        <w:rPr>
+          <w:noProof/>
+        </w:rPr>
+        <w:t xml:space="preserve">   </w:t>
+      </w:r>
+      <w:r>
+        <w:rPr>
+          <w:noProof/>
+        </w:rPr>
+        <w:drawing>
+          <wp:inline distT="0" distB="0" distL="0" distR="0" wp14:anchorId="509EF8C9" wp14:editId="7DBB07DD">
+            <wp:extent cx="997981" cy="967283"/>
+            <wp:effectExtent l="0" t="0" r="0" b="4445"/>
+            <wp:docPr id="42" name="Picture 42"/>
+            <wp:cNvGraphicFramePr>
+              <a:graphicFrameLocks xmlns:a="http://schemas.openxmlformats.org/drawingml/2006/main" noChangeAspect="1"/>
+            </wp:cNvGraphicFramePr>
+            <a:graphic xmlns:a="http://schemas.openxmlformats.org/drawingml/2006/main">
+              <a:graphicData uri="http://schemas.openxmlformats.org/drawingml/2006/picture">
+                <pic:pic xmlns:pic="http://schemas.openxmlformats.org/drawingml/2006/picture">
+                  <pic:nvPicPr>
+                    <pic:cNvPr id="0" name="Picture 14"/>
+                    <pic:cNvPicPr>
+                      <a:picLocks noChangeAspect="1" noChangeArrowheads="1"/>
+                    </pic:cNvPicPr>
+                  </pic:nvPicPr>
+                  <pic:blipFill>
+                    <a:blip r:embed="rId29">
+                      <a:extLst>
+                        <a:ext uri="{28A0092B-C50C-407E-A947-70E740481C1C}">
+                          <a14:useLocalDpi xmlns:a14="http://schemas.microsoft.com/office/drawing/2010/main" val="0"/>
+                        </a:ext>
+                      </a:extLst>
+                    </a:blip>
+                    <a:srcRect/>
+                    <a:stretch>
+                      <a:fillRect/>
+                    </a:stretch>
+                  </pic:blipFill>
+                  <pic:spPr bwMode="auto">
+                    <a:xfrm>
+                      <a:off x="0" y="0"/>
+                      <a:ext cx="999566" cy="968819"/>
+                    </a:xfrm>
+                    <a:prstGeom prst="rect">
+                      <a:avLst/>
+                    </a:prstGeom>
+                    <a:noFill/>
+                    <a:ln>
+                      <a:noFill/>
+                    </a:ln>
+                  </pic:spPr>
+                </pic:pic>
+              </a:graphicData>
+            </a:graphic>
+          </wp:inline>
+        </w:drawing>
+      </w:r>
+    </w:p>
+    <w:p>
+      <w:pPr>
+        <w:pStyle w:val="ListParagraph"/>
+        <w:numPr>
+          <w:ilvl w:val="1"/>
+          <w:numId w:val="6"/>
+        </w:numPr>
+      </w:pPr>
+      <w:r>
+        <w:t>Press</w:t>
+      </w:r>
+      <w:r>
+        <w:t xml:space="preserve"> “+”</w:t>
+      </w:r>
+      <w:r>
+        <w:t xml:space="preserve"> to open a new terminal and r</w:t>
+      </w:r>
+      <w:r>
+        <w:t xml:space="preserve">un your executable file using </w:t>
+      </w:r>
+      <w:r>
+        <w:rPr>
+          <w:rFonts w:ascii="Courier New" w:hAnsi="Courier New" w:cs="Courier New"/>
+          <w:color w:val="4472C4" w:themeColor="accent1"/>
+        </w:rPr>
+        <w:t>.\[filename].exe</w:t>
+      </w:r>
+    </w:p>
+    <w:p>
+      <w:pPr>
+        <w:jc w:val="center"/>
+      </w:pPr>
+      <w:r>
+        <w:rPr>
+          <w:noProof/>
+        </w:rPr>
+        <w:drawing>
+          <wp:inline distT="0" distB="0" distL="0" distR="0" wp14:anchorId="2DCCA148" wp14:editId="6238CF00">
+            <wp:extent cx="4606506" cy="1416702"/>
+            <wp:effectExtent l="0" t="0" r="3810" b="0"/>
+            <wp:docPr id="46" name="Picture 46"/>
+            <wp:cNvGraphicFramePr>
+              <a:graphicFrameLocks xmlns:a="http://schemas.openxmlformats.org/drawingml/2006/main" noChangeAspect="1"/>
+            </wp:cNvGraphicFramePr>
+            <a:graphic xmlns:a="http://schemas.openxmlformats.org/drawingml/2006/main">
+              <a:graphicData uri="http://schemas.openxmlformats.org/drawingml/2006/picture">
+                <pic:pic xmlns:pic="http://schemas.openxmlformats.org/drawingml/2006/picture">
+                  <pic:nvPicPr>
+                    <pic:cNvPr id="0" name="Picture 17"/>
+                    <pic:cNvPicPr>
+                      <a:picLocks noChangeAspect="1" noChangeArrowheads="1"/>
+                    </pic:cNvPicPr>
+                  </pic:nvPicPr>
+                  <pic:blipFill>
+                    <a:blip r:embed="rId30">
+                      <a:extLst>
+                        <a:ext uri="{28A0092B-C50C-407E-A947-70E740481C1C}">
+                          <a14:useLocalDpi xmlns:a14="http://schemas.microsoft.com/office/drawing/2010/main" val="0"/>
+                        </a:ext>
+                      </a:extLst>
+                    </a:blip>
+                    <a:srcRect/>
+                    <a:stretch>
+                      <a:fillRect/>
+                    </a:stretch>
+                  </pic:blipFill>
+                  <pic:spPr bwMode="auto">
+                    <a:xfrm>
+                      <a:off x="0" y="0"/>
+                      <a:ext cx="4664948" cy="1434675"/>
+                    </a:xfrm>
+                    <a:prstGeom prst="rect">
+                      <a:avLst/>
+                    </a:prstGeom>
+                    <a:noFill/>
+                    <a:ln>
+                      <a:noFill/>
+                    </a:ln>
+                  </pic:spPr>
+                </pic:pic>
+              </a:graphicData>
+            </a:graphic>
+          </wp:inline>
+        </w:drawing>
+      </w:r>
+    </w:p>
+    <w:p/>
+    <w:p>
+      <w:pPr>
+        <w:spacing w:after="160" w:line="259" w:lineRule="auto"/>
+        <w:rPr>
+          <w:rFonts w:asciiTheme="majorHAnsi" w:eastAsiaTheme="majorEastAsia" w:hAnsiTheme="majorHAnsi" w:cstheme="majorBidi"/>
+          <w:color w:val="2F5496" w:themeColor="accent1" w:themeShade="BF"/>
+          <w:sz w:val="32"/>
+          <w:szCs w:val="32"/>
+        </w:rPr>
+      </w:pPr>
+    </w:p>
+    <w:p>
+      <w:pPr>
+        <w:spacing w:after="160" w:line="259" w:lineRule="auto"/>
+        <w:rPr>
+          <w:rFonts w:asciiTheme="majorHAnsi" w:eastAsiaTheme="majorEastAsia" w:hAnsiTheme="majorHAnsi" w:cstheme="majorBidi"/>
+          <w:color w:val="2F5496" w:themeColor="accent1" w:themeShade="BF"/>
+          <w:sz w:val="32"/>
+          <w:szCs w:val="32"/>
+        </w:rPr>
+      </w:pPr>
+      <w:bookmarkStart w:id="4" w:name="_Toc35687056"/>
+      <w:r>
+        <w:br w:type="page"/>
+      </w:r>
+    </w:p>
+    <w:p>
+      <w:pPr>
+        <w:pStyle w:val="Heading1"/>
+      </w:pPr>
+      <w:bookmarkStart w:id="5" w:name="_Debugging_C++_in"/>
+      <w:bookmarkEnd w:id="5"/>
+      <w:r>
+        <w:lastRenderedPageBreak/>
+        <w:t>Debugging C++ in VSCode</w:t>
+      </w:r>
+      <w:bookmarkEnd w:id="4"/>
+    </w:p>
+    <w:p>
+      <w:pPr>
+        <w:pStyle w:val="ListParagraph"/>
+        <w:numPr>
+          <w:ilvl w:val="0"/>
+          <w:numId w:val="2"/>
+        </w:numPr>
+      </w:pPr>
+      <w:r>
+        <w:t xml:space="preserve">Build a tasks.json file as described in steps 1 and 2 of </w:t>
+      </w:r>
+      <w:hyperlink w:anchor="_Running_C++_scripts" w:history="1">
+        <w:r>
+          <w:rPr>
+            <w:rStyle w:val="Hyperlink"/>
+          </w:rPr>
+          <w:t xml:space="preserve">Running </w:t>
+        </w:r>
+        <w:r>
+          <w:rPr>
+            <w:rStyle w:val="Hyperlink"/>
+          </w:rPr>
+          <w:t xml:space="preserve">C++ </w:t>
+        </w:r>
+        <w:r>
+          <w:rPr>
+            <w:rStyle w:val="Hyperlink"/>
+          </w:rPr>
+          <w:t>Scripts Without CodeRunner</w:t>
+        </w:r>
+      </w:hyperlink>
+      <w:r>
+        <w:t xml:space="preserve"> section</w:t>
+      </w:r>
+    </w:p>
+    <w:p>
+      <w:pPr>
+        <w:pStyle w:val="ListParagraph"/>
+        <w:numPr>
+          <w:ilvl w:val="0"/>
+          <w:numId w:val="2"/>
+        </w:numPr>
+      </w:pPr>
+      <w:r>
+        <w:t>Create a launch.json file to configure the debugger</w:t>
+      </w:r>
+      <w:r>
+        <w:t xml:space="preserve"> </w:t>
+      </w:r>
+      <w:r>
+        <w:rPr>
+          <w:b/>
+          <w:bCs/>
+        </w:rPr>
+        <w:t>(1 time setup per project)</w:t>
+      </w:r>
+    </w:p>
+    <w:p>
+      <w:pPr>
+        <w:pStyle w:val="ListParagraph"/>
+        <w:numPr>
+          <w:ilvl w:val="1"/>
+          <w:numId w:val="2"/>
+        </w:numPr>
+      </w:pPr>
+      <w:r>
+        <w:t>Click on “Run” (or “Debug” if using an old version of VSCode) and select  “Add Configuration”</w:t>
+      </w:r>
+    </w:p>
+    <w:p>
+      <w:pPr>
+        <w:jc w:val="center"/>
+      </w:pPr>
+      <w:r>
+        <w:rPr>
+          <w:noProof/>
+        </w:rPr>
+        <w:drawing>
+          <wp:inline distT="0" distB="0" distL="0" distR="0" wp14:anchorId="2EDEFBF5" wp14:editId="6121C975">
+            <wp:extent cx="3321170" cy="1653904"/>
+            <wp:effectExtent l="0" t="0" r="0" b="3810"/>
+            <wp:docPr id="47" name="Picture 47"/>
+            <wp:cNvGraphicFramePr>
+              <a:graphicFrameLocks xmlns:a="http://schemas.openxmlformats.org/drawingml/2006/main" noChangeAspect="1"/>
+            </wp:cNvGraphicFramePr>
+            <a:graphic xmlns:a="http://schemas.openxmlformats.org/drawingml/2006/main">
+              <a:graphicData uri="http://schemas.openxmlformats.org/drawingml/2006/picture">
+                <pic:pic xmlns:pic="http://schemas.openxmlformats.org/drawingml/2006/picture">
+                  <pic:nvPicPr>
+                    <pic:cNvPr id="0" name="Picture 18"/>
+                    <pic:cNvPicPr>
+                      <a:picLocks noChangeAspect="1" noChangeArrowheads="1"/>
+                    </pic:cNvPicPr>
+                  </pic:nvPicPr>
+                  <pic:blipFill>
+                    <a:blip r:embed="rId31">
+                      <a:extLst>
+                        <a:ext uri="{28A0092B-C50C-407E-A947-70E740481C1C}">
+                          <a14:useLocalDpi xmlns:a14="http://schemas.microsoft.com/office/drawing/2010/main" val="0"/>
+                        </a:ext>
+                      </a:extLst>
+                    </a:blip>
+                    <a:srcRect/>
+                    <a:stretch>
+                      <a:fillRect/>
+                    </a:stretch>
+                  </pic:blipFill>
+                  <pic:spPr bwMode="auto">
+                    <a:xfrm>
+                      <a:off x="0" y="0"/>
+                      <a:ext cx="3346148" cy="1666343"/>
+                    </a:xfrm>
+                    <a:prstGeom prst="rect">
+                      <a:avLst/>
+                    </a:prstGeom>
+                    <a:noFill/>
+                    <a:ln>
+                      <a:noFill/>
+                    </a:ln>
+                  </pic:spPr>
+                </pic:pic>
+              </a:graphicData>
+            </a:graphic>
+          </wp:inline>
+        </w:drawing>
+      </w:r>
+    </w:p>
+    <w:p>
+      <w:pPr>
+        <w:pStyle w:val="ListParagraph"/>
+        <w:numPr>
+          <w:ilvl w:val="1"/>
+          <w:numId w:val="2"/>
+        </w:numPr>
+      </w:pPr>
+      <w:r>
+        <w:t xml:space="preserve">Select “C++ (GDB/LLDB). </w:t>
+      </w:r>
+    </w:p>
+    <w:p>
+      <w:pPr>
+        <w:jc w:val="center"/>
+      </w:pPr>
+      <w:r>
+        <w:rPr>
+          <w:noProof/>
+        </w:rPr>
+        <w:drawing>
+          <wp:inline distT="0" distB="0" distL="0" distR="0" wp14:anchorId="04CF3D1A" wp14:editId="060999E3">
+            <wp:extent cx="4338084" cy="1442964"/>
+            <wp:effectExtent l="0" t="0" r="5715" b="5080"/>
+            <wp:docPr id="17" name="Picture 17"/>
+            <wp:cNvGraphicFramePr>
+              <a:graphicFrameLocks xmlns:a="http://schemas.openxmlformats.org/drawingml/2006/main" noChangeAspect="1"/>
+            </wp:cNvGraphicFramePr>
+            <a:graphic xmlns:a="http://schemas.openxmlformats.org/drawingml/2006/main">
+              <a:graphicData uri="http://schemas.openxmlformats.org/drawingml/2006/picture">
+                <pic:pic xmlns:pic="http://schemas.openxmlformats.org/drawingml/2006/picture">
+                  <pic:nvPicPr>
+                    <pic:cNvPr id="0" name="Picture 4"/>
+                    <pic:cNvPicPr>
+                      <a:picLocks noChangeAspect="1" noChangeArrowheads="1"/>
+                    </pic:cNvPicPr>
+                  </pic:nvPicPr>
+                  <pic:blipFill>
+                    <a:blip r:embed="rId32">
+                      <a:extLst>
+                        <a:ext uri="{28A0092B-C50C-407E-A947-70E740481C1C}">
+                          <a14:useLocalDpi xmlns:a14="http://schemas.microsoft.com/office/drawing/2010/main" val="0"/>
+                        </a:ext>
+                      </a:extLst>
+                    </a:blip>
+                    <a:srcRect/>
+                    <a:stretch>
+                      <a:fillRect/>
+                    </a:stretch>
+                  </pic:blipFill>
+                  <pic:spPr bwMode="auto">
+                    <a:xfrm>
+                      <a:off x="0" y="0"/>
+                      <a:ext cx="4363781" cy="1451511"/>
+                    </a:xfrm>
+                    <a:prstGeom prst="rect">
+                      <a:avLst/>
+                    </a:prstGeom>
+                    <a:noFill/>
+                    <a:ln>
+                      <a:noFill/>
+                    </a:ln>
+                  </pic:spPr>
+                </pic:pic>
+              </a:graphicData>
+            </a:graphic>
+          </wp:inline>
+        </w:drawing>
+      </w:r>
+    </w:p>
+    <w:p>
+      <w:pPr>
+        <w:pStyle w:val="ListParagraph"/>
+        <w:numPr>
+          <w:ilvl w:val="1"/>
+          <w:numId w:val="2"/>
+        </w:numPr>
+      </w:pPr>
+      <w:r>
+        <w:t xml:space="preserve">Select “g++.exe – Build and debug active file”. </w:t>
+      </w:r>
+    </w:p>
+    <w:p>
+      <w:pPr>
+        <w:pStyle w:val="ListParagraph"/>
+        <w:numPr>
+          <w:ilvl w:val="2"/>
+          <w:numId w:val="2"/>
+        </w:numPr>
+      </w:pPr>
+      <w:r>
+        <w:t>This will create a “launch.json” file. You should see it in your directory.</w:t>
+      </w:r>
+    </w:p>
+    <w:p>
+      <w:pPr>
+        <w:jc w:val="center"/>
+      </w:pPr>
+      <w:r>
+        <w:rPr>
+          <w:noProof/>
+        </w:rPr>
+        <w:drawing>
+          <wp:inline distT="0" distB="0" distL="0" distR="0" wp14:anchorId="793FBF80" wp14:editId="1DA27C0D">
+            <wp:extent cx="4561604" cy="1312184"/>
+            <wp:effectExtent l="0" t="0" r="0" b="2540"/>
+            <wp:docPr id="26" name="Picture 26"/>
+            <wp:cNvGraphicFramePr>
+              <a:graphicFrameLocks xmlns:a="http://schemas.openxmlformats.org/drawingml/2006/main" noChangeAspect="1"/>
+            </wp:cNvGraphicFramePr>
+            <a:graphic xmlns:a="http://schemas.openxmlformats.org/drawingml/2006/main">
+              <a:graphicData uri="http://schemas.openxmlformats.org/drawingml/2006/picture">
+                <pic:pic xmlns:pic="http://schemas.openxmlformats.org/drawingml/2006/picture">
+                  <pic:nvPicPr>
+                    <pic:cNvPr id="0" name="Picture 4"/>
+                    <pic:cNvPicPr>
+                      <a:picLocks noChangeAspect="1" noChangeArrowheads="1"/>
+                    </pic:cNvPicPr>
+                  </pic:nvPicPr>
+                  <pic:blipFill>
+                    <a:blip r:embed="rId33">
+                      <a:extLst>
+                        <a:ext uri="{28A0092B-C50C-407E-A947-70E740481C1C}">
+                          <a14:useLocalDpi xmlns:a14="http://schemas.microsoft.com/office/drawing/2010/main" val="0"/>
+                        </a:ext>
+                      </a:extLst>
+                    </a:blip>
+                    <a:srcRect/>
+                    <a:stretch>
+                      <a:fillRect/>
+                    </a:stretch>
+                  </pic:blipFill>
+                  <pic:spPr bwMode="auto">
+                    <a:xfrm>
+                      <a:off x="0" y="0"/>
+                      <a:ext cx="4580787" cy="1317702"/>
+                    </a:xfrm>
+                    <a:prstGeom prst="rect">
+                      <a:avLst/>
+                    </a:prstGeom>
+                    <a:noFill/>
+                    <a:ln>
+                      <a:noFill/>
+                    </a:ln>
+                  </pic:spPr>
+                </pic:pic>
+              </a:graphicData>
+            </a:graphic>
+          </wp:inline>
+        </w:drawing>
+      </w:r>
+    </w:p>
+    <w:p>
+      <w:pPr>
+        <w:pStyle w:val="ListParagraph"/>
+        <w:numPr>
+          <w:ilvl w:val="2"/>
+          <w:numId w:val="2"/>
+        </w:numPr>
+      </w:pPr>
+      <w:r>
+        <w:t>Note that t</w:t>
+      </w:r>
+      <w:r>
+        <w:t>his option automatically sets the path</w:t>
+      </w:r>
+      <w:r>
+        <w:t>s</w:t>
+      </w:r>
+      <w:r>
+        <w:t xml:space="preserve"> to your </w:t>
+      </w:r>
+      <w:r>
+        <w:t>executable file</w:t>
+      </w:r>
+      <w:r>
+        <w:t xml:space="preserve"> and </w:t>
+      </w:r>
+      <w:r>
+        <w:t xml:space="preserve">your mingw32 directory. </w:t>
+      </w:r>
+    </w:p>
+    <w:p>
+      <w:pPr>
+        <w:jc w:val="center"/>
+      </w:pPr>
+      <w:r>
+        <w:drawing>
+          <wp:inline distT="0" distB="0" distL="0" distR="0" wp14:anchorId="3CBCC614" wp14:editId="4CF3ED10">
+            <wp:extent cx="5391962" cy="3096883"/>
+            <wp:effectExtent l="0" t="0" r="0" b="8890"/>
+            <wp:docPr id="48" name="Picture 48"/>
+            <wp:cNvGraphicFramePr>
+              <a:graphicFrameLocks xmlns:a="http://schemas.openxmlformats.org/drawingml/2006/main" noChangeAspect="1"/>
+            </wp:cNvGraphicFramePr>
+            <a:graphic xmlns:a="http://schemas.openxmlformats.org/drawingml/2006/main">
+              <a:graphicData uri="http://schemas.openxmlformats.org/drawingml/2006/picture">
+                <pic:pic xmlns:pic="http://schemas.openxmlformats.org/drawingml/2006/picture">
+                  <pic:nvPicPr>
+                    <pic:cNvPr id="1" name=""/>
+                    <pic:cNvPicPr/>
+                  </pic:nvPicPr>
+                  <pic:blipFill>
+                    <a:blip r:embed="rId34"/>
+                    <a:stretch>
+                      <a:fillRect/>
+                    </a:stretch>
+                  </pic:blipFill>
+                  <pic:spPr>
+                    <a:xfrm>
+                      <a:off x="0" y="0"/>
+                      <a:ext cx="5440935" cy="3125011"/>
+                    </a:xfrm>
+                    <a:prstGeom prst="rect">
+                      <a:avLst/>
+                    </a:prstGeom>
+                  </pic:spPr>
+                </pic:pic>
+              </a:graphicData>
+            </a:graphic>
+          </wp:inline>
+        </w:drawing>
+      </w:r>
+    </w:p>
+    <w:p>
+      <w:pPr>
+        <w:jc w:val="center"/>
+      </w:pPr>
+    </w:p>
+    <w:p>
+      <w:pPr>
+        <w:pStyle w:val="ListParagraph"/>
+        <w:numPr>
+          <w:ilvl w:val="0"/>
+          <w:numId w:val="2"/>
+        </w:numPr>
+      </w:pPr>
+      <w:r>
+        <w:t>Debug your file</w:t>
+      </w:r>
+    </w:p>
+    <w:p>
+      <w:pPr>
+        <w:pStyle w:val="ListParagraph"/>
+        <w:numPr>
+          <w:ilvl w:val="1"/>
+          <w:numId w:val="2"/>
+        </w:numPr>
+      </w:pPr>
+      <w:r>
+        <w:t>Add breakpoints to your code. Then, on the debug tab, ensure your build is set to “g++.exe – Build and debug active file” and press the play button</w:t>
+      </w:r>
+      <w:r>
+        <w:t xml:space="preserve"> (or F5)</w:t>
+      </w:r>
+      <w:r>
+        <w:t xml:space="preserve">. </w:t>
+      </w:r>
+    </w:p>
+    <w:p>
+      <w:pPr>
+        <w:pStyle w:val="ListParagraph"/>
+        <w:numPr>
+          <w:ilvl w:val="2"/>
+          <w:numId w:val="2"/>
+        </w:numPr>
+      </w:pPr>
+      <w:r>
+        <w:t xml:space="preserve">Alternatively, you can </w:t>
+      </w:r>
+      <w:r>
+        <w:t>right click the script and select “Build and Debug Active File”</w:t>
+      </w:r>
+      <w:r>
+        <w:t xml:space="preserve"> then select </w:t>
+      </w:r>
+      <w:r>
+        <w:t>“g++.exe – Build and debug active file”</w:t>
+      </w:r>
+      <w:r>
+        <w:t xml:space="preserve"> as your compiler.</w:t>
+      </w:r>
+    </w:p>
+    <w:p>
+      <w:pPr>
+        <w:jc w:val="center"/>
+      </w:pPr>
+      <w:r>
+        <w:rPr>
+          <w:noProof/>
+        </w:rPr>
+        <w:drawing>
+          <wp:inline distT="0" distB="0" distL="0" distR="0" wp14:anchorId="5D76D9F8" wp14:editId="6491A4BA">
+            <wp:extent cx="5124090" cy="2510930"/>
+            <wp:effectExtent l="0" t="0" r="635" b="3810"/>
+            <wp:docPr id="49" name="Picture 49"/>
+            <wp:cNvGraphicFramePr>
+              <a:graphicFrameLocks xmlns:a="http://schemas.openxmlformats.org/drawingml/2006/main" noChangeAspect="1"/>
+            </wp:cNvGraphicFramePr>
+            <a:graphic xmlns:a="http://schemas.openxmlformats.org/drawingml/2006/main">
+              <a:graphicData uri="http://schemas.openxmlformats.org/drawingml/2006/picture">
+                <pic:pic xmlns:pic="http://schemas.openxmlformats.org/drawingml/2006/picture">
+                  <pic:nvPicPr>
+                    <pic:cNvPr id="0" name="Picture 19"/>
+                    <pic:cNvPicPr>
+                      <a:picLocks noChangeAspect="1" noChangeArrowheads="1"/>
+                    </pic:cNvPicPr>
+                  </pic:nvPicPr>
+                  <pic:blipFill>
+                    <a:blip r:embed="rId35">
+                      <a:extLst>
+                        <a:ext uri="{28A0092B-C50C-407E-A947-70E740481C1C}">
+                          <a14:useLocalDpi xmlns:a14="http://schemas.microsoft.com/office/drawing/2010/main" val="0"/>
+                        </a:ext>
+                      </a:extLst>
+                    </a:blip>
+                    <a:srcRect/>
+                    <a:stretch>
+                      <a:fillRect/>
+                    </a:stretch>
+                  </pic:blipFill>
+                  <pic:spPr bwMode="auto">
+                    <a:xfrm>
+                      <a:off x="0" y="0"/>
+                      <a:ext cx="5143431" cy="2520408"/>
+                    </a:xfrm>
+                    <a:prstGeom prst="rect">
+                      <a:avLst/>
+                    </a:prstGeom>
+                    <a:noFill/>
+                    <a:ln>
+                      <a:noFill/>
+                    </a:ln>
+                  </pic:spPr>
+                </pic:pic>
+              </a:graphicData>
+            </a:graphic>
+          </wp:inline>
+        </w:drawing>
+      </w:r>
+    </w:p>
+    <w:p>
+      <w:pPr>
+        <w:pStyle w:val="ListParagraph"/>
+        <w:numPr>
+          <w:ilvl w:val="1"/>
+          <w:numId w:val="2"/>
+        </w:numPr>
+      </w:pPr>
+      <w:r>
+        <w:t>Congratulations, you are now debugging your file</w:t>
+      </w:r>
+      <w:r>
+        <w:t>.</w:t>
+      </w:r>
+      <w:bookmarkStart w:id="6" w:name="_GoBack"/>
+      <w:bookmarkEnd w:id="6"/>
+    </w:p>
+    <w:p>
+      <w:pPr>
+        <w:jc w:val="center"/>
+      </w:pPr>
+      <w:r>
+        <w:drawing>
+          <wp:inline distT="0" distB="0" distL="0" distR="0" wp14:anchorId="4E3C6D84" wp14:editId="75EE1858">
+            <wp:extent cx="6858000" cy="2858135"/>
+            <wp:effectExtent l="0" t="0" r="0" b="0"/>
+            <wp:docPr id="50" name="Picture 50"/>
+            <wp:cNvGraphicFramePr>
+              <a:graphicFrameLocks xmlns:a="http://schemas.openxmlformats.org/drawingml/2006/main" noChangeAspect="1"/>
+            </wp:cNvGraphicFramePr>
+            <a:graphic xmlns:a="http://schemas.openxmlformats.org/drawingml/2006/main">
+              <a:graphicData uri="http://schemas.openxmlformats.org/drawingml/2006/picture">
+                <pic:pic xmlns:pic="http://schemas.openxmlformats.org/drawingml/2006/picture">
+                  <pic:nvPicPr>
+                    <pic:cNvPr id="1" name=""/>
+                    <pic:cNvPicPr/>
+                  </pic:nvPicPr>
+                  <pic:blipFill>
+                    <a:blip r:embed="rId36"/>
+                    <a:stretch>
+                      <a:fillRect/>
+                    </a:stretch>
+                  </pic:blipFill>
+                  <pic:spPr>
+                    <a:xfrm>
+                      <a:off x="0" y="0"/>
+                      <a:ext cx="6858000" cy="2858135"/>
+                    </a:xfrm>
+                    <a:prstGeom prst="rect">
+                      <a:avLst/>
+                    </a:prstGeom>
+                  </pic:spPr>
+                </pic:pic>
+              </a:graphicData>
+            </a:graphic>
+          </wp:inline>
+        </w:drawing>
       </w:r>
     </w:p>
     <w:sectPr>
@@ -2366,9 +3508,9 @@
 <file path=word/numbering.xml><?xml version="1.0" encoding="utf-8"?>
 <w:numbering xmlns:wpc="http://schemas.microsoft.com/office/word/2010/wordprocessingCanvas" xmlns:cx="http://schemas.microsoft.com/office/drawing/2014/chartex" xmlns:cx1="http://schemas.microsoft.com/office/drawing/2015/9/8/chartex" xmlns:cx2="http://schemas.microsoft.com/office/drawing/2015/10/21/chartex" xmlns:cx3="http://schemas.microsoft.com/office/drawing/2016/5/9/chartex" xmlns:cx4="http://schemas.microsoft.com/office/drawing/2016/5/10/chartex" xmlns:cx5="http://schemas.microsoft.com/office/drawing/2016/5/11/chartex" xmlns:cx6="http://schemas.microsoft.com/office/drawing/2016/5/12/chartex" xmlns:cx7="http://schemas.microsoft.com/office/drawing/2016/5/13/chartex" xmlns:cx8="http://schemas.microsoft.com/office/drawing/2016/5/14/chartex" xmlns:mc="http://schemas.openxmlformats.org/markup-compatibility/2006" xmlns:aink="http://schemas.microsoft.com/office/drawing/2016/ink" xmlns:am3d="http://schemas.microsoft.com/office/drawing/2017/model3d" xmlns:o="urn:schemas-microsoft-com:office:office" xmlns:r="http://schemas.openxmlformats.org/officeDocument/2006/relationships" xmlns:m="http://schemas.openxmlformats.org/officeDocument/2006/math" xmlns:v="urn:schemas-microsoft-com:vml" xmlns:wp14="http://schemas.microsoft.com/office/word/2010/wordprocessingDrawing" xmlns:wp="http://schemas.openxmlformats.org/drawingml/2006/wordprocessingDrawing" xmlns:w10="urn:schemas-microsoft-com:office:word" xmlns:w="http://schemas.openxmlformats.org/wordprocessingml/2006/main" xmlns:w14="http://schemas.microsoft.com/office/word/2010/wordml" xmlns:w15="http://schemas.microsoft.com/office/word/2012/wordml" xmlns:w16cid="http://schemas.microsoft.com/office/word/2016/wordml/cid" xmlns:w16se="http://schemas.microsoft.com/office/word/2015/wordml/symex" xmlns:wpg="http://schemas.microsoft.com/office/word/2010/wordprocessingGroup" xmlns:wpi="http://schemas.microsoft.com/office/word/2010/wordprocessingInk" xmlns:wne="http://schemas.microsoft.com/office/word/2006/wordml" xmlns:wps="http://schemas.microsoft.com/office/word/2010/wordprocessingShape" mc:Ignorable="w14 w15 w16se w16cid wp14">
   <w:abstractNum w:abstractNumId="0" w15:restartNumberingAfterBreak="0">
-    <w:nsid w:val="690708B8"/>
+    <w:nsid w:val="03D24902"/>
     <w:multiLevelType w:val="hybridMultilevel"/>
-    <w:tmpl w:val="F62A5552"/>
+    <w:tmpl w:val="3A52E9DC"/>
     <w:lvl w:ilvl="0" w:tplc="1009000F">
       <w:start w:val="1"/>
       <w:numFmt w:val="decimal"/>
@@ -2378,7 +3520,7 @@
         <w:ind w:left="720" w:hanging="360"/>
       </w:pPr>
     </w:lvl>
-    <w:lvl w:ilvl="1" w:tplc="10090019">
+    <w:lvl w:ilvl="1" w:tplc="10090019" w:tentative="1">
       <w:start w:val="1"/>
       <w:numFmt w:val="lowerLetter"/>
       <w:lvlText w:val="%2."/>
@@ -2451,8 +3593,569 @@
       </w:pPr>
     </w:lvl>
   </w:abstractNum>
+  <w:abstractNum w:abstractNumId="1" w15:restartNumberingAfterBreak="0">
+    <w:nsid w:val="1A611EC7"/>
+    <w:multiLevelType w:val="hybridMultilevel"/>
+    <w:tmpl w:val="28F0CB3C"/>
+    <w:lvl w:ilvl="0" w:tplc="1009000F">
+      <w:start w:val="1"/>
+      <w:numFmt w:val="decimal"/>
+      <w:lvlText w:val="%1."/>
+      <w:lvlJc w:val="left"/>
+      <w:pPr>
+        <w:ind w:left="720" w:hanging="360"/>
+      </w:pPr>
+    </w:lvl>
+    <w:lvl w:ilvl="1" w:tplc="10090019">
+      <w:start w:val="1"/>
+      <w:numFmt w:val="lowerLetter"/>
+      <w:lvlText w:val="%2."/>
+      <w:lvlJc w:val="left"/>
+      <w:pPr>
+        <w:ind w:left="1440" w:hanging="360"/>
+      </w:pPr>
+    </w:lvl>
+    <w:lvl w:ilvl="2" w:tplc="1009001B">
+      <w:start w:val="1"/>
+      <w:numFmt w:val="lowerRoman"/>
+      <w:lvlText w:val="%3."/>
+      <w:lvlJc w:val="right"/>
+      <w:pPr>
+        <w:ind w:left="2160" w:hanging="180"/>
+      </w:pPr>
+    </w:lvl>
+    <w:lvl w:ilvl="3" w:tplc="1009000F" w:tentative="1">
+      <w:start w:val="1"/>
+      <w:numFmt w:val="decimal"/>
+      <w:lvlText w:val="%4."/>
+      <w:lvlJc w:val="left"/>
+      <w:pPr>
+        <w:ind w:left="2880" w:hanging="360"/>
+      </w:pPr>
+    </w:lvl>
+    <w:lvl w:ilvl="4" w:tplc="10090019" w:tentative="1">
+      <w:start w:val="1"/>
+      <w:numFmt w:val="lowerLetter"/>
+      <w:lvlText w:val="%5."/>
+      <w:lvlJc w:val="left"/>
+      <w:pPr>
+        <w:ind w:left="3600" w:hanging="360"/>
+      </w:pPr>
+    </w:lvl>
+    <w:lvl w:ilvl="5" w:tplc="1009001B" w:tentative="1">
+      <w:start w:val="1"/>
+      <w:numFmt w:val="lowerRoman"/>
+      <w:lvlText w:val="%6."/>
+      <w:lvlJc w:val="right"/>
+      <w:pPr>
+        <w:ind w:left="4320" w:hanging="180"/>
+      </w:pPr>
+    </w:lvl>
+    <w:lvl w:ilvl="6" w:tplc="1009000F" w:tentative="1">
+      <w:start w:val="1"/>
+      <w:numFmt w:val="decimal"/>
+      <w:lvlText w:val="%7."/>
+      <w:lvlJc w:val="left"/>
+      <w:pPr>
+        <w:ind w:left="5040" w:hanging="360"/>
+      </w:pPr>
+    </w:lvl>
+    <w:lvl w:ilvl="7" w:tplc="10090019" w:tentative="1">
+      <w:start w:val="1"/>
+      <w:numFmt w:val="lowerLetter"/>
+      <w:lvlText w:val="%8."/>
+      <w:lvlJc w:val="left"/>
+      <w:pPr>
+        <w:ind w:left="5760" w:hanging="360"/>
+      </w:pPr>
+    </w:lvl>
+    <w:lvl w:ilvl="8" w:tplc="1009001B" w:tentative="1">
+      <w:start w:val="1"/>
+      <w:numFmt w:val="lowerRoman"/>
+      <w:lvlText w:val="%9."/>
+      <w:lvlJc w:val="right"/>
+      <w:pPr>
+        <w:ind w:left="6480" w:hanging="180"/>
+      </w:pPr>
+    </w:lvl>
+  </w:abstractNum>
+  <w:abstractNum w:abstractNumId="2" w15:restartNumberingAfterBreak="0">
+    <w:nsid w:val="35CD3232"/>
+    <w:multiLevelType w:val="hybridMultilevel"/>
+    <w:tmpl w:val="07384A4E"/>
+    <w:lvl w:ilvl="0" w:tplc="1009000F">
+      <w:start w:val="1"/>
+      <w:numFmt w:val="decimal"/>
+      <w:lvlText w:val="%1."/>
+      <w:lvlJc w:val="left"/>
+      <w:pPr>
+        <w:ind w:left="720" w:hanging="360"/>
+      </w:pPr>
+    </w:lvl>
+    <w:lvl w:ilvl="1" w:tplc="10090019">
+      <w:start w:val="1"/>
+      <w:numFmt w:val="lowerLetter"/>
+      <w:lvlText w:val="%2."/>
+      <w:lvlJc w:val="left"/>
+      <w:pPr>
+        <w:ind w:left="1440" w:hanging="360"/>
+      </w:pPr>
+    </w:lvl>
+    <w:lvl w:ilvl="2" w:tplc="1009001B" w:tentative="1">
+      <w:start w:val="1"/>
+      <w:numFmt w:val="lowerRoman"/>
+      <w:lvlText w:val="%3."/>
+      <w:lvlJc w:val="right"/>
+      <w:pPr>
+        <w:ind w:left="2160" w:hanging="180"/>
+      </w:pPr>
+    </w:lvl>
+    <w:lvl w:ilvl="3" w:tplc="1009000F" w:tentative="1">
+      <w:start w:val="1"/>
+      <w:numFmt w:val="decimal"/>
+      <w:lvlText w:val="%4."/>
+      <w:lvlJc w:val="left"/>
+      <w:pPr>
+        <w:ind w:left="2880" w:hanging="360"/>
+      </w:pPr>
+    </w:lvl>
+    <w:lvl w:ilvl="4" w:tplc="10090019" w:tentative="1">
+      <w:start w:val="1"/>
+      <w:numFmt w:val="lowerLetter"/>
+      <w:lvlText w:val="%5."/>
+      <w:lvlJc w:val="left"/>
+      <w:pPr>
+        <w:ind w:left="3600" w:hanging="360"/>
+      </w:pPr>
+    </w:lvl>
+    <w:lvl w:ilvl="5" w:tplc="1009001B" w:tentative="1">
+      <w:start w:val="1"/>
+      <w:numFmt w:val="lowerRoman"/>
+      <w:lvlText w:val="%6."/>
+      <w:lvlJc w:val="right"/>
+      <w:pPr>
+        <w:ind w:left="4320" w:hanging="180"/>
+      </w:pPr>
+    </w:lvl>
+    <w:lvl w:ilvl="6" w:tplc="1009000F" w:tentative="1">
+      <w:start w:val="1"/>
+      <w:numFmt w:val="decimal"/>
+      <w:lvlText w:val="%7."/>
+      <w:lvlJc w:val="left"/>
+      <w:pPr>
+        <w:ind w:left="5040" w:hanging="360"/>
+      </w:pPr>
+    </w:lvl>
+    <w:lvl w:ilvl="7" w:tplc="10090019" w:tentative="1">
+      <w:start w:val="1"/>
+      <w:numFmt w:val="lowerLetter"/>
+      <w:lvlText w:val="%8."/>
+      <w:lvlJc w:val="left"/>
+      <w:pPr>
+        <w:ind w:left="5760" w:hanging="360"/>
+      </w:pPr>
+    </w:lvl>
+    <w:lvl w:ilvl="8" w:tplc="1009001B" w:tentative="1">
+      <w:start w:val="1"/>
+      <w:numFmt w:val="lowerRoman"/>
+      <w:lvlText w:val="%9."/>
+      <w:lvlJc w:val="right"/>
+      <w:pPr>
+        <w:ind w:left="6480" w:hanging="180"/>
+      </w:pPr>
+    </w:lvl>
+  </w:abstractNum>
+  <w:abstractNum w:abstractNumId="3" w15:restartNumberingAfterBreak="0">
+    <w:nsid w:val="4D5209D9"/>
+    <w:multiLevelType w:val="hybridMultilevel"/>
+    <w:tmpl w:val="1C2ABFCA"/>
+    <w:lvl w:ilvl="0" w:tplc="1009000F">
+      <w:start w:val="1"/>
+      <w:numFmt w:val="decimal"/>
+      <w:lvlText w:val="%1."/>
+      <w:lvlJc w:val="left"/>
+      <w:pPr>
+        <w:ind w:left="720" w:hanging="360"/>
+      </w:pPr>
+    </w:lvl>
+    <w:lvl w:ilvl="1" w:tplc="10090019">
+      <w:start w:val="1"/>
+      <w:numFmt w:val="lowerLetter"/>
+      <w:lvlText w:val="%2."/>
+      <w:lvlJc w:val="left"/>
+      <w:pPr>
+        <w:ind w:left="1440" w:hanging="360"/>
+      </w:pPr>
+    </w:lvl>
+    <w:lvl w:ilvl="2" w:tplc="1009001B">
+      <w:start w:val="1"/>
+      <w:numFmt w:val="lowerRoman"/>
+      <w:lvlText w:val="%3."/>
+      <w:lvlJc w:val="right"/>
+      <w:pPr>
+        <w:ind w:left="2160" w:hanging="180"/>
+      </w:pPr>
+    </w:lvl>
+    <w:lvl w:ilvl="3" w:tplc="1009000F" w:tentative="1">
+      <w:start w:val="1"/>
+      <w:numFmt w:val="decimal"/>
+      <w:lvlText w:val="%4."/>
+      <w:lvlJc w:val="left"/>
+      <w:pPr>
+        <w:ind w:left="2880" w:hanging="360"/>
+      </w:pPr>
+    </w:lvl>
+    <w:lvl w:ilvl="4" w:tplc="10090019" w:tentative="1">
+      <w:start w:val="1"/>
+      <w:numFmt w:val="lowerLetter"/>
+      <w:lvlText w:val="%5."/>
+      <w:lvlJc w:val="left"/>
+      <w:pPr>
+        <w:ind w:left="3600" w:hanging="360"/>
+      </w:pPr>
+    </w:lvl>
+    <w:lvl w:ilvl="5" w:tplc="1009001B" w:tentative="1">
+      <w:start w:val="1"/>
+      <w:numFmt w:val="lowerRoman"/>
+      <w:lvlText w:val="%6."/>
+      <w:lvlJc w:val="right"/>
+      <w:pPr>
+        <w:ind w:left="4320" w:hanging="180"/>
+      </w:pPr>
+    </w:lvl>
+    <w:lvl w:ilvl="6" w:tplc="1009000F" w:tentative="1">
+      <w:start w:val="1"/>
+      <w:numFmt w:val="decimal"/>
+      <w:lvlText w:val="%7."/>
+      <w:lvlJc w:val="left"/>
+      <w:pPr>
+        <w:ind w:left="5040" w:hanging="360"/>
+      </w:pPr>
+    </w:lvl>
+    <w:lvl w:ilvl="7" w:tplc="10090019" w:tentative="1">
+      <w:start w:val="1"/>
+      <w:numFmt w:val="lowerLetter"/>
+      <w:lvlText w:val="%8."/>
+      <w:lvlJc w:val="left"/>
+      <w:pPr>
+        <w:ind w:left="5760" w:hanging="360"/>
+      </w:pPr>
+    </w:lvl>
+    <w:lvl w:ilvl="8" w:tplc="1009001B" w:tentative="1">
+      <w:start w:val="1"/>
+      <w:numFmt w:val="lowerRoman"/>
+      <w:lvlText w:val="%9."/>
+      <w:lvlJc w:val="right"/>
+      <w:pPr>
+        <w:ind w:left="6480" w:hanging="180"/>
+      </w:pPr>
+    </w:lvl>
+  </w:abstractNum>
+  <w:abstractNum w:abstractNumId="4" w15:restartNumberingAfterBreak="0">
+    <w:nsid w:val="650F3ED4"/>
+    <w:multiLevelType w:val="hybridMultilevel"/>
+    <w:tmpl w:val="1C58DD3E"/>
+    <w:lvl w:ilvl="0" w:tplc="10090001">
+      <w:start w:val="1"/>
+      <w:numFmt w:val="bullet"/>
+      <w:lvlText w:val=""/>
+      <w:lvlJc w:val="left"/>
+      <w:pPr>
+        <w:ind w:left="720" w:hanging="360"/>
+      </w:pPr>
+      <w:rPr>
+        <w:rFonts w:ascii="Symbol" w:hAnsi="Symbol" w:hint="default"/>
+      </w:rPr>
+    </w:lvl>
+    <w:lvl w:ilvl="1" w:tplc="10090003" w:tentative="1">
+      <w:start w:val="1"/>
+      <w:numFmt w:val="bullet"/>
+      <w:lvlText w:val="o"/>
+      <w:lvlJc w:val="left"/>
+      <w:pPr>
+        <w:ind w:left="1440" w:hanging="360"/>
+      </w:pPr>
+      <w:rPr>
+        <w:rFonts w:ascii="Courier New" w:hAnsi="Courier New" w:cs="Courier New" w:hint="default"/>
+      </w:rPr>
+    </w:lvl>
+    <w:lvl w:ilvl="2" w:tplc="10090005" w:tentative="1">
+      <w:start w:val="1"/>
+      <w:numFmt w:val="bullet"/>
+      <w:lvlText w:val=""/>
+      <w:lvlJc w:val="left"/>
+      <w:pPr>
+        <w:ind w:left="2160" w:hanging="360"/>
+      </w:pPr>
+      <w:rPr>
+        <w:rFonts w:ascii="Wingdings" w:hAnsi="Wingdings" w:hint="default"/>
+      </w:rPr>
+    </w:lvl>
+    <w:lvl w:ilvl="3" w:tplc="10090001" w:tentative="1">
+      <w:start w:val="1"/>
+      <w:numFmt w:val="bullet"/>
+      <w:lvlText w:val=""/>
+      <w:lvlJc w:val="left"/>
+      <w:pPr>
+        <w:ind w:left="2880" w:hanging="360"/>
+      </w:pPr>
+      <w:rPr>
+        <w:rFonts w:ascii="Symbol" w:hAnsi="Symbol" w:hint="default"/>
+      </w:rPr>
+    </w:lvl>
+    <w:lvl w:ilvl="4" w:tplc="10090003" w:tentative="1">
+      <w:start w:val="1"/>
+      <w:numFmt w:val="bullet"/>
+      <w:lvlText w:val="o"/>
+      <w:lvlJc w:val="left"/>
+      <w:pPr>
+        <w:ind w:left="3600" w:hanging="360"/>
+      </w:pPr>
+      <w:rPr>
+        <w:rFonts w:ascii="Courier New" w:hAnsi="Courier New" w:cs="Courier New" w:hint="default"/>
+      </w:rPr>
+    </w:lvl>
+    <w:lvl w:ilvl="5" w:tplc="10090005" w:tentative="1">
+      <w:start w:val="1"/>
+      <w:numFmt w:val="bullet"/>
+      <w:lvlText w:val=""/>
+      <w:lvlJc w:val="left"/>
+      <w:pPr>
+        <w:ind w:left="4320" w:hanging="360"/>
+      </w:pPr>
+      <w:rPr>
+        <w:rFonts w:ascii="Wingdings" w:hAnsi="Wingdings" w:hint="default"/>
+      </w:rPr>
+    </w:lvl>
+    <w:lvl w:ilvl="6" w:tplc="10090001" w:tentative="1">
+      <w:start w:val="1"/>
+      <w:numFmt w:val="bullet"/>
+      <w:lvlText w:val=""/>
+      <w:lvlJc w:val="left"/>
+      <w:pPr>
+        <w:ind w:left="5040" w:hanging="360"/>
+      </w:pPr>
+      <w:rPr>
+        <w:rFonts w:ascii="Symbol" w:hAnsi="Symbol" w:hint="default"/>
+      </w:rPr>
+    </w:lvl>
+    <w:lvl w:ilvl="7" w:tplc="10090003" w:tentative="1">
+      <w:start w:val="1"/>
+      <w:numFmt w:val="bullet"/>
+      <w:lvlText w:val="o"/>
+      <w:lvlJc w:val="left"/>
+      <w:pPr>
+        <w:ind w:left="5760" w:hanging="360"/>
+      </w:pPr>
+      <w:rPr>
+        <w:rFonts w:ascii="Courier New" w:hAnsi="Courier New" w:cs="Courier New" w:hint="default"/>
+      </w:rPr>
+    </w:lvl>
+    <w:lvl w:ilvl="8" w:tplc="10090005" w:tentative="1">
+      <w:start w:val="1"/>
+      <w:numFmt w:val="bullet"/>
+      <w:lvlText w:val=""/>
+      <w:lvlJc w:val="left"/>
+      <w:pPr>
+        <w:ind w:left="6480" w:hanging="360"/>
+      </w:pPr>
+      <w:rPr>
+        <w:rFonts w:ascii="Wingdings" w:hAnsi="Wingdings" w:hint="default"/>
+      </w:rPr>
+    </w:lvl>
+  </w:abstractNum>
+  <w:abstractNum w:abstractNumId="5" w15:restartNumberingAfterBreak="0">
+    <w:nsid w:val="690708B8"/>
+    <w:multiLevelType w:val="hybridMultilevel"/>
+    <w:tmpl w:val="3CCA8816"/>
+    <w:lvl w:ilvl="0" w:tplc="1009000F">
+      <w:start w:val="1"/>
+      <w:numFmt w:val="decimal"/>
+      <w:lvlText w:val="%1."/>
+      <w:lvlJc w:val="left"/>
+      <w:pPr>
+        <w:ind w:left="720" w:hanging="360"/>
+      </w:pPr>
+    </w:lvl>
+    <w:lvl w:ilvl="1" w:tplc="10090019">
+      <w:start w:val="1"/>
+      <w:numFmt w:val="lowerLetter"/>
+      <w:lvlText w:val="%2."/>
+      <w:lvlJc w:val="left"/>
+      <w:pPr>
+        <w:ind w:left="1440" w:hanging="360"/>
+      </w:pPr>
+    </w:lvl>
+    <w:lvl w:ilvl="2" w:tplc="1009001B" w:tentative="1">
+      <w:start w:val="1"/>
+      <w:numFmt w:val="lowerRoman"/>
+      <w:lvlText w:val="%3."/>
+      <w:lvlJc w:val="right"/>
+      <w:pPr>
+        <w:ind w:left="2160" w:hanging="180"/>
+      </w:pPr>
+    </w:lvl>
+    <w:lvl w:ilvl="3" w:tplc="1009000F" w:tentative="1">
+      <w:start w:val="1"/>
+      <w:numFmt w:val="decimal"/>
+      <w:lvlText w:val="%4."/>
+      <w:lvlJc w:val="left"/>
+      <w:pPr>
+        <w:ind w:left="2880" w:hanging="360"/>
+      </w:pPr>
+    </w:lvl>
+    <w:lvl w:ilvl="4" w:tplc="10090019" w:tentative="1">
+      <w:start w:val="1"/>
+      <w:numFmt w:val="lowerLetter"/>
+      <w:lvlText w:val="%5."/>
+      <w:lvlJc w:val="left"/>
+      <w:pPr>
+        <w:ind w:left="3600" w:hanging="360"/>
+      </w:pPr>
+    </w:lvl>
+    <w:lvl w:ilvl="5" w:tplc="1009001B" w:tentative="1">
+      <w:start w:val="1"/>
+      <w:numFmt w:val="lowerRoman"/>
+      <w:lvlText w:val="%6."/>
+      <w:lvlJc w:val="right"/>
+      <w:pPr>
+        <w:ind w:left="4320" w:hanging="180"/>
+      </w:pPr>
+    </w:lvl>
+    <w:lvl w:ilvl="6" w:tplc="1009000F" w:tentative="1">
+      <w:start w:val="1"/>
+      <w:numFmt w:val="decimal"/>
+      <w:lvlText w:val="%7."/>
+      <w:lvlJc w:val="left"/>
+      <w:pPr>
+        <w:ind w:left="5040" w:hanging="360"/>
+      </w:pPr>
+    </w:lvl>
+    <w:lvl w:ilvl="7" w:tplc="10090019" w:tentative="1">
+      <w:start w:val="1"/>
+      <w:numFmt w:val="lowerLetter"/>
+      <w:lvlText w:val="%8."/>
+      <w:lvlJc w:val="left"/>
+      <w:pPr>
+        <w:ind w:left="5760" w:hanging="360"/>
+      </w:pPr>
+    </w:lvl>
+    <w:lvl w:ilvl="8" w:tplc="1009001B" w:tentative="1">
+      <w:start w:val="1"/>
+      <w:numFmt w:val="lowerRoman"/>
+      <w:lvlText w:val="%9."/>
+      <w:lvlJc w:val="right"/>
+      <w:pPr>
+        <w:ind w:left="6480" w:hanging="180"/>
+      </w:pPr>
+    </w:lvl>
+  </w:abstractNum>
+  <w:abstractNum w:abstractNumId="6" w15:restartNumberingAfterBreak="0">
+    <w:nsid w:val="72C70C46"/>
+    <w:multiLevelType w:val="hybridMultilevel"/>
+    <w:tmpl w:val="380C9B7A"/>
+    <w:lvl w:ilvl="0" w:tplc="10090019">
+      <w:start w:val="1"/>
+      <w:numFmt w:val="lowerLetter"/>
+      <w:lvlText w:val="%1."/>
+      <w:lvlJc w:val="left"/>
+      <w:pPr>
+        <w:ind w:left="1440" w:hanging="360"/>
+      </w:pPr>
+    </w:lvl>
+    <w:lvl w:ilvl="1" w:tplc="10090019" w:tentative="1">
+      <w:start w:val="1"/>
+      <w:numFmt w:val="lowerLetter"/>
+      <w:lvlText w:val="%2."/>
+      <w:lvlJc w:val="left"/>
+      <w:pPr>
+        <w:ind w:left="2160" w:hanging="360"/>
+      </w:pPr>
+    </w:lvl>
+    <w:lvl w:ilvl="2" w:tplc="1009001B" w:tentative="1">
+      <w:start w:val="1"/>
+      <w:numFmt w:val="lowerRoman"/>
+      <w:lvlText w:val="%3."/>
+      <w:lvlJc w:val="right"/>
+      <w:pPr>
+        <w:ind w:left="2880" w:hanging="180"/>
+      </w:pPr>
+    </w:lvl>
+    <w:lvl w:ilvl="3" w:tplc="1009000F" w:tentative="1">
+      <w:start w:val="1"/>
+      <w:numFmt w:val="decimal"/>
+      <w:lvlText w:val="%4."/>
+      <w:lvlJc w:val="left"/>
+      <w:pPr>
+        <w:ind w:left="3600" w:hanging="360"/>
+      </w:pPr>
+    </w:lvl>
+    <w:lvl w:ilvl="4" w:tplc="10090019" w:tentative="1">
+      <w:start w:val="1"/>
+      <w:numFmt w:val="lowerLetter"/>
+      <w:lvlText w:val="%5."/>
+      <w:lvlJc w:val="left"/>
+      <w:pPr>
+        <w:ind w:left="4320" w:hanging="360"/>
+      </w:pPr>
+    </w:lvl>
+    <w:lvl w:ilvl="5" w:tplc="1009001B" w:tentative="1">
+      <w:start w:val="1"/>
+      <w:numFmt w:val="lowerRoman"/>
+      <w:lvlText w:val="%6."/>
+      <w:lvlJc w:val="right"/>
+      <w:pPr>
+        <w:ind w:left="5040" w:hanging="180"/>
+      </w:pPr>
+    </w:lvl>
+    <w:lvl w:ilvl="6" w:tplc="1009000F" w:tentative="1">
+      <w:start w:val="1"/>
+      <w:numFmt w:val="decimal"/>
+      <w:lvlText w:val="%7."/>
+      <w:lvlJc w:val="left"/>
+      <w:pPr>
+        <w:ind w:left="5760" w:hanging="360"/>
+      </w:pPr>
+    </w:lvl>
+    <w:lvl w:ilvl="7" w:tplc="10090019" w:tentative="1">
+      <w:start w:val="1"/>
+      <w:numFmt w:val="lowerLetter"/>
+      <w:lvlText w:val="%8."/>
+      <w:lvlJc w:val="left"/>
+      <w:pPr>
+        <w:ind w:left="6480" w:hanging="360"/>
+      </w:pPr>
+    </w:lvl>
+    <w:lvl w:ilvl="8" w:tplc="1009001B" w:tentative="1">
+      <w:start w:val="1"/>
+      <w:numFmt w:val="lowerRoman"/>
+      <w:lvlText w:val="%9."/>
+      <w:lvlJc w:val="right"/>
+      <w:pPr>
+        <w:ind w:left="7200" w:hanging="180"/>
+      </w:pPr>
+    </w:lvl>
+  </w:abstractNum>
   <w:num w:numId="1">
+    <w:abstractNumId w:val="5"/>
+  </w:num>
+  <w:num w:numId="2">
+    <w:abstractNumId w:val="1"/>
+  </w:num>
+  <w:num w:numId="3">
+    <w:abstractNumId w:val="2"/>
+  </w:num>
+  <w:num w:numId="4">
     <w:abstractNumId w:val="0"/>
+  </w:num>
+  <w:num w:numId="5">
+    <w:abstractNumId w:val="6"/>
+  </w:num>
+  <w:num w:numId="6">
+    <w:abstractNumId w:val="3"/>
+  </w:num>
+  <w:num w:numId="7">
+    <w:abstractNumId w:val="4"/>
   </w:num>
 </w:numbering>
 </file>
@@ -2881,6 +4584,28 @@
       <w:szCs w:val="32"/>
     </w:rPr>
   </w:style>
+  <w:style w:type="paragraph" w:styleId="Heading2">
+    <w:name w:val="heading 2"/>
+    <w:basedOn w:val="Normal"/>
+    <w:next w:val="Normal"/>
+    <w:link w:val="Heading2Char"/>
+    <w:uiPriority w:val="9"/>
+    <w:unhideWhenUsed/>
+    <w:qFormat/>
+    <w:rsid w:val="00FD652C"/>
+    <w:pPr>
+      <w:keepNext/>
+      <w:keepLines/>
+      <w:spacing w:before="40"/>
+      <w:outlineLvl w:val="1"/>
+    </w:pPr>
+    <w:rPr>
+      <w:rFonts w:asciiTheme="majorHAnsi" w:eastAsiaTheme="majorEastAsia" w:hAnsiTheme="majorHAnsi" w:cstheme="majorBidi"/>
+      <w:color w:val="2F5496" w:themeColor="accent1" w:themeShade="BF"/>
+      <w:sz w:val="26"/>
+      <w:szCs w:val="26"/>
+    </w:rPr>
+  </w:style>
   <w:style w:type="character" w:default="1" w:styleId="DefaultParagraphFont">
     <w:name w:val="Default Paragraph Font"/>
     <w:uiPriority w:val="1"/>
@@ -3015,6 +4740,80 @@
       <w:rFonts w:ascii="Courier New" w:eastAsia="Times New Roman" w:hAnsi="Courier New" w:cs="Courier New"/>
       <w:sz w:val="20"/>
       <w:szCs w:val="20"/>
+    </w:rPr>
+  </w:style>
+  <w:style w:type="paragraph" w:styleId="Title">
+    <w:name w:val="Title"/>
+    <w:basedOn w:val="Normal"/>
+    <w:next w:val="Normal"/>
+    <w:link w:val="TitleChar"/>
+    <w:uiPriority w:val="10"/>
+    <w:qFormat/>
+    <w:rsid w:val="006F3DEB"/>
+    <w:pPr>
+      <w:contextualSpacing/>
+    </w:pPr>
+    <w:rPr>
+      <w:rFonts w:asciiTheme="majorHAnsi" w:eastAsiaTheme="majorEastAsia" w:hAnsiTheme="majorHAnsi" w:cstheme="majorBidi"/>
+      <w:spacing w:val="-10"/>
+      <w:kern w:val="28"/>
+      <w:sz w:val="56"/>
+      <w:szCs w:val="56"/>
+    </w:rPr>
+  </w:style>
+  <w:style w:type="character" w:customStyle="1" w:styleId="TitleChar">
+    <w:name w:val="Title Char"/>
+    <w:basedOn w:val="DefaultParagraphFont"/>
+    <w:link w:val="Title"/>
+    <w:uiPriority w:val="10"/>
+    <w:rsid w:val="006F3DEB"/>
+    <w:rPr>
+      <w:rFonts w:asciiTheme="majorHAnsi" w:eastAsiaTheme="majorEastAsia" w:hAnsiTheme="majorHAnsi" w:cstheme="majorBidi"/>
+      <w:spacing w:val="-10"/>
+      <w:kern w:val="28"/>
+      <w:sz w:val="56"/>
+      <w:szCs w:val="56"/>
+    </w:rPr>
+  </w:style>
+  <w:style w:type="paragraph" w:styleId="TOCHeading">
+    <w:name w:val="TOC Heading"/>
+    <w:basedOn w:val="Heading1"/>
+    <w:next w:val="Normal"/>
+    <w:uiPriority w:val="39"/>
+    <w:unhideWhenUsed/>
+    <w:qFormat/>
+    <w:rsid w:val="006F3DEB"/>
+    <w:pPr>
+      <w:spacing w:line="259" w:lineRule="auto"/>
+      <w:outlineLvl w:val="9"/>
+    </w:pPr>
+    <w:rPr>
+      <w:lang w:val="en-US"/>
+    </w:rPr>
+  </w:style>
+  <w:style w:type="paragraph" w:styleId="TOC1">
+    <w:name w:val="toc 1"/>
+    <w:basedOn w:val="Normal"/>
+    <w:next w:val="Normal"/>
+    <w:autoRedefine/>
+    <w:uiPriority w:val="39"/>
+    <w:unhideWhenUsed/>
+    <w:rsid w:val="006F3DEB"/>
+    <w:pPr>
+      <w:spacing w:after="100"/>
+    </w:pPr>
+  </w:style>
+  <w:style w:type="character" w:customStyle="1" w:styleId="Heading2Char">
+    <w:name w:val="Heading 2 Char"/>
+    <w:basedOn w:val="DefaultParagraphFont"/>
+    <w:link w:val="Heading2"/>
+    <w:uiPriority w:val="9"/>
+    <w:rsid w:val="00FD652C"/>
+    <w:rPr>
+      <w:rFonts w:asciiTheme="majorHAnsi" w:eastAsiaTheme="majorEastAsia" w:hAnsiTheme="majorHAnsi" w:cstheme="majorBidi"/>
+      <w:color w:val="2F5496" w:themeColor="accent1" w:themeShade="BF"/>
+      <w:sz w:val="26"/>
+      <w:szCs w:val="26"/>
     </w:rPr>
   </w:style>
 </w:styles>
@@ -3320,7 +5119,7 @@
 </file>
 
 <file path=customXml/itemProps1.xml><?xml version="1.0" encoding="utf-8"?>
-<ds:datastoreItem xmlns:ds="http://schemas.openxmlformats.org/officeDocument/2006/customXml" ds:itemID="{E49BEFA2-168A-47BF-8F45-29CF972D5AEF}">
+<ds:datastoreItem xmlns:ds="http://schemas.openxmlformats.org/officeDocument/2006/customXml" ds:itemID="{F67EED56-2E4B-483A-9369-15A4D3C76E9A}">
   <ds:schemaRefs>
     <ds:schemaRef ds:uri="http://schemas.openxmlformats.org/officeDocument/2006/bibliography"/>
   </ds:schemaRefs>

</xml_diff>

<commit_message>
Added Run-In-Terminal step and condensed tutorial
</commit_message>
<xml_diff>
--- a/VSCode/Installing C++ for VSCode.docx
+++ b/VSCode/Installing C++ for VSCode.docx
@@ -6,8 +6,15 @@
       <w:pPr>
         <w:pStyle w:val="Title"/>
       </w:pPr>
-      <w:r>
-        <w:t>VSCode and C++</w:t>
+      <w:bookmarkStart w:id="0" w:name="_GoBack"/>
+      <w:bookmarkEnd w:id="0"/>
+      <w:proofErr w:type="spellStart"/>
+      <w:r>
+        <w:t>VSCode</w:t>
+      </w:r>
+      <w:proofErr w:type="spellEnd"/>
+      <w:r>
+        <w:t xml:space="preserve"> and C++</w:t>
       </w:r>
     </w:p>
     <w:p/>
@@ -31,31 +38,171 @@
           <w:rPr>
             <w:rStyle w:val="Hyperlink"/>
           </w:rPr>
-          <w:t>Installing C++ for VSCode</w:t>
+          <w:t xml:space="preserve">Installing C++ for </w:t>
         </w:r>
+        <w:proofErr w:type="spellStart"/>
+        <w:r>
+          <w:rPr>
+            <w:rStyle w:val="Hyperlink"/>
+          </w:rPr>
+          <w:t>VSCode</w:t>
+        </w:r>
+        <w:proofErr w:type="spellEnd"/>
       </w:hyperlink>
     </w:p>
     <w:p>
+      <w:pPr>
+        <w:rPr>
+          <w:rStyle w:val="Hyperlink"/>
+        </w:rPr>
+      </w:pPr>
       <w:hyperlink w:anchor="_Running_C++_scripts" w:history="1">
         <w:r>
           <w:rPr>
             <w:rStyle w:val="Hyperlink"/>
           </w:rPr>
-          <w:t>Running C++ scripts without CodeRunner</w:t>
+          <w:t>Running</w:t>
         </w:r>
-      </w:hyperlink>
-    </w:p>
-    <w:p>
-      <w:hyperlink w:anchor="_Debugging_C++_in" w:history="1">
         <w:r>
           <w:rPr>
             <w:rStyle w:val="Hyperlink"/>
           </w:rPr>
-          <w:t>Debugging C++ in VSCode</w:t>
+          <w:t xml:space="preserve"> and </w:t>
+        </w:r>
+        <w:r>
+          <w:rPr>
+            <w:rStyle w:val="Hyperlink"/>
+          </w:rPr>
+          <w:t>d</w:t>
+        </w:r>
+        <w:r>
+          <w:rPr>
+            <w:rStyle w:val="Hyperlink"/>
+          </w:rPr>
+          <w:t>ebugging</w:t>
+        </w:r>
+        <w:r>
+          <w:rPr>
+            <w:rStyle w:val="Hyperlink"/>
+          </w:rPr>
+          <w:t xml:space="preserve"> C++ scripts without </w:t>
+        </w:r>
+        <w:proofErr w:type="spellStart"/>
+        <w:r>
+          <w:rPr>
+            <w:rStyle w:val="Hyperlink"/>
+          </w:rPr>
+          <w:t>CodeRunner</w:t>
+        </w:r>
+        <w:proofErr w:type="spellEnd"/>
+      </w:hyperlink>
+    </w:p>
+    <w:p>
+      <w:hyperlink w:anchor="_Appendix_A:_launch.json" w:history="1">
+        <w:r>
+          <w:rPr>
+            <w:rStyle w:val="Hyperlink"/>
+          </w:rPr>
+          <w:t xml:space="preserve">Appendix A: </w:t>
+        </w:r>
+        <w:proofErr w:type="spellStart"/>
+        <w:r>
+          <w:rPr>
+            <w:rStyle w:val="Hyperlink"/>
+          </w:rPr>
+          <w:t>launch.json</w:t>
+        </w:r>
+        <w:proofErr w:type="spellEnd"/>
+        <w:r>
+          <w:rPr>
+            <w:rStyle w:val="Hyperlink"/>
+          </w:rPr>
+          <w:t xml:space="preserve"> example</w:t>
         </w:r>
       </w:hyperlink>
     </w:p>
-    <w:p/>
+    <w:p>
+      <w:hyperlink w:anchor="_Appendix_B:_Compiling" w:history="1">
+        <w:r>
+          <w:rPr>
+            <w:rStyle w:val="Hyperlink"/>
+          </w:rPr>
+          <w:t xml:space="preserve">Appendix B: Compiling and </w:t>
+        </w:r>
+        <w:r>
+          <w:rPr>
+            <w:rStyle w:val="Hyperlink"/>
+          </w:rPr>
+          <w:t>r</w:t>
+        </w:r>
+        <w:r>
+          <w:rPr>
+            <w:rStyle w:val="Hyperlink"/>
+          </w:rPr>
+          <w:t xml:space="preserve">unning </w:t>
+        </w:r>
+        <w:r>
+          <w:rPr>
+            <w:rStyle w:val="Hyperlink"/>
+          </w:rPr>
+          <w:t>c</w:t>
+        </w:r>
+        <w:r>
+          <w:rPr>
+            <w:rStyle w:val="Hyperlink"/>
+          </w:rPr>
+          <w:t>ode</w:t>
+        </w:r>
+        <w:r>
+          <w:rPr>
+            <w:rStyle w:val="Hyperlink"/>
+          </w:rPr>
+          <w:t xml:space="preserve"> w</w:t>
+        </w:r>
+        <w:r>
+          <w:rPr>
+            <w:rStyle w:val="Hyperlink"/>
+          </w:rPr>
+          <w:t xml:space="preserve">ithout the </w:t>
+        </w:r>
+        <w:r>
+          <w:rPr>
+            <w:rStyle w:val="Hyperlink"/>
+          </w:rPr>
+          <w:t>d</w:t>
+        </w:r>
+        <w:r>
+          <w:rPr>
+            <w:rStyle w:val="Hyperlink"/>
+          </w:rPr>
+          <w:t xml:space="preserve">ebugger </w:t>
+        </w:r>
+        <w:r>
+          <w:rPr>
+            <w:rStyle w:val="Hyperlink"/>
+          </w:rPr>
+          <w:t>p</w:t>
+        </w:r>
+        <w:r>
+          <w:rPr>
+            <w:rStyle w:val="Hyperlink"/>
+          </w:rPr>
+          <w:t xml:space="preserve">lay </w:t>
+        </w:r>
+        <w:r>
+          <w:rPr>
+            <w:rStyle w:val="Hyperlink"/>
+          </w:rPr>
+          <w:t>b</w:t>
+        </w:r>
+        <w:r>
+          <w:rPr>
+            <w:rStyle w:val="Hyperlink"/>
+          </w:rPr>
+          <w:t>utton</w:t>
+        </w:r>
+      </w:hyperlink>
+    </w:p>
     <w:p>
       <w:pPr>
         <w:pStyle w:val="Heading1"/>
@@ -111,14 +258,22 @@
       <w:pPr>
         <w:pStyle w:val="Heading1"/>
       </w:pPr>
-      <w:bookmarkStart w:id="0" w:name="_Toc35687054"/>
       <w:bookmarkStart w:id="1" w:name="_Installing_C++_for"/>
+      <w:bookmarkStart w:id="2" w:name="_Toc35687054"/>
       <w:bookmarkEnd w:id="1"/>
       <w:r>
         <w:lastRenderedPageBreak/>
-        <w:t>Installing C++ for VSCode:</w:t>
-      </w:r>
-      <w:bookmarkEnd w:id="0"/>
+        <w:t xml:space="preserve">Installing C++ for </w:t>
+      </w:r>
+      <w:proofErr w:type="spellStart"/>
+      <w:r>
+        <w:t>VSCode</w:t>
+      </w:r>
+      <w:proofErr w:type="spellEnd"/>
+      <w:r>
+        <w:t>:</w:t>
+      </w:r>
+      <w:bookmarkEnd w:id="2"/>
     </w:p>
     <w:p/>
     <w:p>
@@ -155,7 +310,15 @@
         </w:numPr>
       </w:pPr>
       <w:r>
-        <w:t>Download the C++ VSCode extension</w:t>
+        <w:t xml:space="preserve">Download the C++ </w:t>
+      </w:r>
+      <w:proofErr w:type="spellStart"/>
+      <w:r>
+        <w:t>VSCode</w:t>
+      </w:r>
+      <w:proofErr w:type="spellEnd"/>
+      <w:r>
+        <w:t xml:space="preserve"> extension</w:t>
       </w:r>
     </w:p>
     <w:p>
@@ -601,7 +764,15 @@
         </w:numPr>
       </w:pPr>
       <w:r>
-        <w:t>Check your MigGW installation</w:t>
+        <w:t xml:space="preserve">Check your </w:t>
+      </w:r>
+      <w:proofErr w:type="spellStart"/>
+      <w:r>
+        <w:t>MigGW</w:t>
+      </w:r>
+      <w:proofErr w:type="spellEnd"/>
+      <w:r>
+        <w:t xml:space="preserve"> installation</w:t>
       </w:r>
     </w:p>
     <w:p>
@@ -682,6 +853,7 @@
       <w:r>
         <w:t xml:space="preserve">Run </w:t>
       </w:r>
+      <w:proofErr w:type="spellStart"/>
       <w:r>
         <w:rPr>
           <w:rFonts w:ascii="Consolas" w:hAnsi="Consolas"/>
@@ -696,6 +868,7 @@
         </w:rPr>
         <w:t>db</w:t>
       </w:r>
+      <w:proofErr w:type="spellEnd"/>
       <w:r>
         <w:rPr>
           <w:rFonts w:ascii="Consolas" w:hAnsi="Consolas"/>
@@ -762,7 +935,23 @@
         </w:numPr>
       </w:pPr>
       <w:r>
-        <w:t>If already open, restart VSCode. Open a folder in VSCode and make a HelloWorld.cpp script using the following:</w:t>
+        <w:t xml:space="preserve">If already open, restart </w:t>
+      </w:r>
+      <w:proofErr w:type="spellStart"/>
+      <w:r>
+        <w:t>VSCode</w:t>
+      </w:r>
+      <w:proofErr w:type="spellEnd"/>
+      <w:r>
+        <w:t xml:space="preserve">. Open a folder in </w:t>
+      </w:r>
+      <w:proofErr w:type="spellStart"/>
+      <w:r>
+        <w:t>VSCode</w:t>
+      </w:r>
+      <w:proofErr w:type="spellEnd"/>
+      <w:r>
+        <w:t xml:space="preserve"> and make a HelloWorld.cpp script using the following:</w:t>
       </w:r>
     </w:p>
     <w:p>
@@ -1024,6 +1213,7 @@
         </w:rPr>
         <w:t xml:space="preserve"> </w:t>
       </w:r>
+      <w:proofErr w:type="gramStart"/>
       <w:r>
         <w:rPr>
           <w:rFonts w:ascii="Courier New" w:eastAsia="Times New Roman" w:hAnsi="Courier New" w:cs="Courier New"/>
@@ -1044,6 +1234,7 @@
         </w:rPr>
         <w:t>;</w:t>
       </w:r>
+      <w:proofErr w:type="gramEnd"/>
     </w:p>
     <w:p>
       <w:pPr>
@@ -1330,6 +1521,7 @@
         </w:rPr>
         <w:t>"and the C++ extension!"</w:t>
       </w:r>
+      <w:proofErr w:type="gramStart"/>
       <w:r>
         <w:rPr>
           <w:rFonts w:ascii="Courier New" w:eastAsia="Times New Roman" w:hAnsi="Courier New" w:cs="Courier New"/>
@@ -1340,6 +1532,7 @@
         </w:rPr>
         <w:t>};</w:t>
       </w:r>
+      <w:proofErr w:type="gramEnd"/>
     </w:p>
     <w:p>
       <w:pPr>
@@ -1524,7 +1717,29 @@
           <w:szCs w:val="20"/>
           <w:lang w:eastAsia="en-CA"/>
         </w:rPr>
-        <w:t xml:space="preserve">        cout &lt;&lt; word &lt;&lt; </w:t>
+        <w:t xml:space="preserve">        </w:t>
+      </w:r>
+      <w:proofErr w:type="spellStart"/>
+      <w:r>
+        <w:rPr>
+          <w:rFonts w:ascii="Courier New" w:eastAsia="Times New Roman" w:hAnsi="Courier New" w:cs="Courier New"/>
+          <w:color w:val="000000"/>
+          <w:sz w:val="20"/>
+          <w:szCs w:val="20"/>
+          <w:lang w:eastAsia="en-CA"/>
+        </w:rPr>
+        <w:t>cout</w:t>
+      </w:r>
+      <w:proofErr w:type="spellEnd"/>
+      <w:r>
+        <w:rPr>
+          <w:rFonts w:ascii="Courier New" w:eastAsia="Times New Roman" w:hAnsi="Courier New" w:cs="Courier New"/>
+          <w:color w:val="000000"/>
+          <w:sz w:val="20"/>
+          <w:szCs w:val="20"/>
+          <w:lang w:eastAsia="en-CA"/>
+        </w:rPr>
+        <w:t xml:space="preserve"> &lt;&lt; word &lt;&lt; </w:t>
       </w:r>
       <w:r>
         <w:rPr>
@@ -1534,7 +1749,18 @@
           <w:szCs w:val="20"/>
           <w:lang w:eastAsia="en-CA"/>
         </w:rPr>
-        <w:t>" "</w:t>
+        <w:t xml:space="preserve">" </w:t>
+      </w:r>
+      <w:proofErr w:type="gramStart"/>
+      <w:r>
+        <w:rPr>
+          <w:rFonts w:ascii="Courier New" w:eastAsia="Times New Roman" w:hAnsi="Courier New" w:cs="Courier New"/>
+          <w:color w:val="A31515"/>
+          <w:sz w:val="20"/>
+          <w:szCs w:val="20"/>
+          <w:lang w:eastAsia="en-CA"/>
+        </w:rPr>
+        <w:t>"</w:t>
       </w:r>
       <w:r>
         <w:rPr>
@@ -1546,6 +1772,7 @@
         </w:rPr>
         <w:t>;</w:t>
       </w:r>
+      <w:proofErr w:type="gramEnd"/>
     </w:p>
     <w:p>
       <w:pPr>
@@ -1622,8 +1849,54 @@
           <w:szCs w:val="20"/>
           <w:lang w:eastAsia="en-CA"/>
         </w:rPr>
-        <w:t xml:space="preserve">    cout &lt;&lt; endl;</w:t>
-      </w:r>
+        <w:t xml:space="preserve">    </w:t>
+      </w:r>
+      <w:proofErr w:type="spellStart"/>
+      <w:r>
+        <w:rPr>
+          <w:rFonts w:ascii="Courier New" w:eastAsia="Times New Roman" w:hAnsi="Courier New" w:cs="Courier New"/>
+          <w:color w:val="000000"/>
+          <w:sz w:val="20"/>
+          <w:szCs w:val="20"/>
+          <w:lang w:eastAsia="en-CA"/>
+        </w:rPr>
+        <w:t>cout</w:t>
+      </w:r>
+      <w:proofErr w:type="spellEnd"/>
+      <w:r>
+        <w:rPr>
+          <w:rFonts w:ascii="Courier New" w:eastAsia="Times New Roman" w:hAnsi="Courier New" w:cs="Courier New"/>
+          <w:color w:val="000000"/>
+          <w:sz w:val="20"/>
+          <w:szCs w:val="20"/>
+          <w:lang w:eastAsia="en-CA"/>
+        </w:rPr>
+        <w:t xml:space="preserve"> &lt;&lt; </w:t>
+      </w:r>
+      <w:proofErr w:type="spellStart"/>
+      <w:proofErr w:type="gramStart"/>
+      <w:r>
+        <w:rPr>
+          <w:rFonts w:ascii="Courier New" w:eastAsia="Times New Roman" w:hAnsi="Courier New" w:cs="Courier New"/>
+          <w:color w:val="000000"/>
+          <w:sz w:val="20"/>
+          <w:szCs w:val="20"/>
+          <w:lang w:eastAsia="en-CA"/>
+        </w:rPr>
+        <w:t>endl</w:t>
+      </w:r>
+      <w:proofErr w:type="spellEnd"/>
+      <w:r>
+        <w:rPr>
+          <w:rFonts w:ascii="Courier New" w:eastAsia="Times New Roman" w:hAnsi="Courier New" w:cs="Courier New"/>
+          <w:color w:val="000000"/>
+          <w:sz w:val="20"/>
+          <w:szCs w:val="20"/>
+          <w:lang w:eastAsia="en-CA"/>
+        </w:rPr>
+        <w:t>;</w:t>
+      </w:r>
+      <w:proofErr w:type="gramEnd"/>
     </w:p>
     <w:p>
       <w:pPr>
@@ -1882,7 +2155,15 @@
         <w:t xml:space="preserve"> code</w:t>
       </w:r>
       <w:r>
-        <w:t xml:space="preserve"> with multiple .cpp files</w:t>
+        <w:t xml:space="preserve"> with multiple .</w:t>
+      </w:r>
+      <w:proofErr w:type="spellStart"/>
+      <w:r>
+        <w:t>cpp</w:t>
+      </w:r>
+      <w:proofErr w:type="spellEnd"/>
+      <w:r>
+        <w:t xml:space="preserve"> files</w:t>
       </w:r>
       <w:r>
         <w:t xml:space="preserve">. </w:t>
@@ -1955,11 +2236,7 @@
         </w:drawing>
       </w:r>
     </w:p>
-    <w:p>
-      <w:pPr>
-        <w:jc w:val="center"/>
-      </w:pPr>
-    </w:p>
+    <w:p/>
     <w:p>
       <w:pPr>
         <w:pStyle w:val="ListParagraph"/>
@@ -1969,7 +2246,119 @@
         </w:numPr>
       </w:pPr>
       <w:r>
-        <w:t>Under Executor Map, select “Edit in settings.json”</w:t>
+        <w:t xml:space="preserve">Enable “Run </w:t>
+      </w:r>
+      <w:proofErr w:type="gramStart"/>
+      <w:r>
+        <w:t>In</w:t>
+      </w:r>
+      <w:proofErr w:type="gramEnd"/>
+      <w:r>
+        <w:t xml:space="preserve"> Terminal”. This runs code through the “Terminal” tab rather than through the “Output” tab. Running code through the terminal is</w:t>
+      </w:r>
+      <w:r>
+        <w:t xml:space="preserve"> required</w:t>
+      </w:r>
+      <w:r>
+        <w:t xml:space="preserve"> if you want to accept text inputs from a user</w:t>
+      </w:r>
+      <w:r>
+        <w:t xml:space="preserve"> during runtime</w:t>
+      </w:r>
+      <w:r>
+        <w:t>.</w:t>
+      </w:r>
+    </w:p>
+    <w:p>
+      <w:pPr>
+        <w:jc w:val="center"/>
+      </w:pPr>
+      <w:r>
+        <w:rPr>
+          <w:noProof/>
+        </w:rPr>
+        <w:drawing>
+          <wp:inline distT="0" distB="0" distL="0" distR="0" wp14:anchorId="50C86D22" wp14:editId="4DA01F43">
+            <wp:extent cx="3328035" cy="638175"/>
+            <wp:effectExtent l="0" t="0" r="5715" b="9525"/>
+            <wp:docPr id="7" name="Picture 7"/>
+            <wp:cNvGraphicFramePr>
+              <a:graphicFrameLocks xmlns:a="http://schemas.openxmlformats.org/drawingml/2006/main" noChangeAspect="1"/>
+            </wp:cNvGraphicFramePr>
+            <a:graphic xmlns:a="http://schemas.openxmlformats.org/drawingml/2006/main">
+              <a:graphicData uri="http://schemas.openxmlformats.org/drawingml/2006/picture">
+                <pic:pic xmlns:pic="http://schemas.openxmlformats.org/drawingml/2006/picture">
+                  <pic:nvPicPr>
+                    <pic:cNvPr id="0" name="Picture 1"/>
+                    <pic:cNvPicPr>
+                      <a:picLocks noChangeAspect="1" noChangeArrowheads="1"/>
+                    </pic:cNvPicPr>
+                  </pic:nvPicPr>
+                  <pic:blipFill>
+                    <a:blip r:embed="rId22">
+                      <a:extLst>
+                        <a:ext uri="{28A0092B-C50C-407E-A947-70E740481C1C}">
+                          <a14:useLocalDpi xmlns:a14="http://schemas.microsoft.com/office/drawing/2010/main" val="0"/>
+                        </a:ext>
+                      </a:extLst>
+                    </a:blip>
+                    <a:srcRect/>
+                    <a:stretch>
+                      <a:fillRect/>
+                    </a:stretch>
+                  </pic:blipFill>
+                  <pic:spPr bwMode="auto">
+                    <a:xfrm>
+                      <a:off x="0" y="0"/>
+                      <a:ext cx="3328035" cy="638175"/>
+                    </a:xfrm>
+                    <a:prstGeom prst="rect">
+                      <a:avLst/>
+                    </a:prstGeom>
+                    <a:noFill/>
+                    <a:ln>
+                      <a:noFill/>
+                    </a:ln>
+                  </pic:spPr>
+                </pic:pic>
+              </a:graphicData>
+            </a:graphic>
+          </wp:inline>
+        </w:drawing>
+      </w:r>
+    </w:p>
+    <w:p>
+      <w:pPr>
+        <w:jc w:val="center"/>
+      </w:pPr>
+    </w:p>
+    <w:p>
+      <w:pPr>
+        <w:spacing w:after="160" w:line="259" w:lineRule="auto"/>
+      </w:pPr>
+      <w:r>
+        <w:br w:type="page"/>
+      </w:r>
+    </w:p>
+    <w:p>
+      <w:pPr>
+        <w:pStyle w:val="ListParagraph"/>
+        <w:numPr>
+          <w:ilvl w:val="0"/>
+          <w:numId w:val="1"/>
+        </w:numPr>
+      </w:pPr>
+      <w:r>
+        <w:lastRenderedPageBreak/>
+        <w:t xml:space="preserve">Under Executor Map, select “Edit in </w:t>
+      </w:r>
+      <w:proofErr w:type="spellStart"/>
+      <w:r>
+        <w:t>settings.json</w:t>
+      </w:r>
+      <w:proofErr w:type="spellEnd"/>
+      <w:r>
+        <w:t>”</w:t>
       </w:r>
     </w:p>
     <w:p>
@@ -1998,7 +2387,7 @@
                     </pic:cNvPicPr>
                   </pic:nvPicPr>
                   <pic:blipFill>
-                    <a:blip r:embed="rId22">
+                    <a:blip r:embed="rId23">
                       <a:extLst>
                         <a:ext uri="{28A0092B-C50C-407E-A947-70E740481C1C}">
                           <a14:useLocalDpi xmlns:a14="http://schemas.microsoft.com/office/drawing/2010/main" val="0"/>
@@ -2030,14 +2419,7 @@
         </w:drawing>
       </w:r>
     </w:p>
-    <w:p>
-      <w:pPr>
-        <w:spacing w:after="160" w:line="259" w:lineRule="auto"/>
-      </w:pPr>
-      <w:r>
-        <w:br w:type="page"/>
-      </w:r>
-    </w:p>
+    <w:p/>
     <w:p>
       <w:pPr>
         <w:pStyle w:val="ListParagraph"/>
@@ -2047,7 +2429,6 @@
         </w:numPr>
       </w:pPr>
       <w:r>
-        <w:lastRenderedPageBreak/>
         <w:t>Copy and paste</w:t>
       </w:r>
       <w:r>
@@ -2087,7 +2468,29 @@
         <w:t>ll</w:t>
       </w:r>
       <w:r>
-        <w:t xml:space="preserve"> CodeRunner to compile all .cpp files rather than just the active file.</w:t>
+        <w:t xml:space="preserve"> </w:t>
+      </w:r>
+      <w:proofErr w:type="spellStart"/>
+      <w:r>
+        <w:t>CodeRunner</w:t>
+      </w:r>
+      <w:proofErr w:type="spellEnd"/>
+      <w:r>
+        <w:t xml:space="preserve"> to compile all .</w:t>
+      </w:r>
+      <w:proofErr w:type="spellStart"/>
+      <w:r>
+        <w:t>cpp</w:t>
+      </w:r>
+      <w:proofErr w:type="spellEnd"/>
+      <w:r>
+        <w:t xml:space="preserve"> files</w:t>
+      </w:r>
+      <w:r>
+        <w:t xml:space="preserve"> in the directory</w:t>
+      </w:r>
+      <w:r>
+        <w:t xml:space="preserve"> rather than just the active file.</w:t>
       </w:r>
     </w:p>
     <w:p/>
@@ -2105,24 +2508,132 @@
           <w:sz w:val="20"/>
           <w:szCs w:val="20"/>
         </w:rPr>
-        <w:t>"code-runner.executorMap": {</w:t>
-      </w:r>
-    </w:p>
-    <w:p>
-      <w:pPr>
+        <w:t>"code-</w:t>
+      </w:r>
+      <w:proofErr w:type="spellStart"/>
+      <w:r>
         <w:rPr>
           <w:rFonts w:ascii="Courier New" w:hAnsi="Courier New" w:cs="Courier New"/>
           <w:sz w:val="20"/>
           <w:szCs w:val="20"/>
         </w:rPr>
-      </w:pPr>
+        <w:t>runner.executorMap</w:t>
+      </w:r>
+      <w:proofErr w:type="spellEnd"/>
       <w:r>
         <w:rPr>
           <w:rFonts w:ascii="Courier New" w:hAnsi="Courier New" w:cs="Courier New"/>
           <w:sz w:val="20"/>
           <w:szCs w:val="20"/>
         </w:rPr>
-        <w:t xml:space="preserve">        "cpp": "cd $dir &amp;&amp; g++ -o $fileNameWithoutExt *.cpp &amp;&amp; $dir$fileNameWithoutExt"</w:t>
+        <w:t>": {</w:t>
+      </w:r>
+    </w:p>
+    <w:p>
+      <w:pPr>
+        <w:rPr>
+          <w:rFonts w:ascii="Courier New" w:hAnsi="Courier New" w:cs="Courier New"/>
+          <w:sz w:val="20"/>
+          <w:szCs w:val="20"/>
+        </w:rPr>
+      </w:pPr>
+      <w:r>
+        <w:rPr>
+          <w:rFonts w:ascii="Courier New" w:hAnsi="Courier New" w:cs="Courier New"/>
+          <w:sz w:val="20"/>
+          <w:szCs w:val="20"/>
+        </w:rPr>
+        <w:t xml:space="preserve">        "</w:t>
+      </w:r>
+      <w:proofErr w:type="spellStart"/>
+      <w:r>
+        <w:rPr>
+          <w:rFonts w:ascii="Courier New" w:hAnsi="Courier New" w:cs="Courier New"/>
+          <w:sz w:val="20"/>
+          <w:szCs w:val="20"/>
+        </w:rPr>
+        <w:t>cpp</w:t>
+      </w:r>
+      <w:proofErr w:type="spellEnd"/>
+      <w:r>
+        <w:rPr>
+          <w:rFonts w:ascii="Courier New" w:hAnsi="Courier New" w:cs="Courier New"/>
+          <w:sz w:val="20"/>
+          <w:szCs w:val="20"/>
+        </w:rPr>
+        <w:t>": "cd $</w:t>
+      </w:r>
+      <w:proofErr w:type="spellStart"/>
+      <w:r>
+        <w:rPr>
+          <w:rFonts w:ascii="Courier New" w:hAnsi="Courier New" w:cs="Courier New"/>
+          <w:sz w:val="20"/>
+          <w:szCs w:val="20"/>
+        </w:rPr>
+        <w:t>dir</w:t>
+      </w:r>
+      <w:proofErr w:type="spellEnd"/>
+      <w:r>
+        <w:rPr>
+          <w:rFonts w:ascii="Courier New" w:hAnsi="Courier New" w:cs="Courier New"/>
+          <w:sz w:val="20"/>
+          <w:szCs w:val="20"/>
+        </w:rPr>
+        <w:t xml:space="preserve"> &amp;&amp; g++ -o $</w:t>
+      </w:r>
+      <w:proofErr w:type="spellStart"/>
+      <w:r>
+        <w:rPr>
+          <w:rFonts w:ascii="Courier New" w:hAnsi="Courier New" w:cs="Courier New"/>
+          <w:sz w:val="20"/>
+          <w:szCs w:val="20"/>
+        </w:rPr>
+        <w:t>fileNameWithoutExt</w:t>
+      </w:r>
+      <w:proofErr w:type="spellEnd"/>
+      <w:r>
+        <w:rPr>
+          <w:rFonts w:ascii="Courier New" w:hAnsi="Courier New" w:cs="Courier New"/>
+          <w:sz w:val="20"/>
+          <w:szCs w:val="20"/>
+        </w:rPr>
+        <w:t xml:space="preserve"> *.</w:t>
+      </w:r>
+      <w:proofErr w:type="spellStart"/>
+      <w:r>
+        <w:rPr>
+          <w:rFonts w:ascii="Courier New" w:hAnsi="Courier New" w:cs="Courier New"/>
+          <w:sz w:val="20"/>
+          <w:szCs w:val="20"/>
+        </w:rPr>
+        <w:t>cpp</w:t>
+      </w:r>
+      <w:proofErr w:type="spellEnd"/>
+      <w:r>
+        <w:rPr>
+          <w:rFonts w:ascii="Courier New" w:hAnsi="Courier New" w:cs="Courier New"/>
+          <w:sz w:val="20"/>
+          <w:szCs w:val="20"/>
+        </w:rPr>
+        <w:t xml:space="preserve"> &amp;&amp; $</w:t>
+      </w:r>
+      <w:proofErr w:type="spellStart"/>
+      <w:r>
+        <w:rPr>
+          <w:rFonts w:ascii="Courier New" w:hAnsi="Courier New" w:cs="Courier New"/>
+          <w:sz w:val="20"/>
+          <w:szCs w:val="20"/>
+        </w:rPr>
+        <w:t>dir$fileNameWithoutExt</w:t>
+      </w:r>
+      <w:proofErr w:type="spellEnd"/>
+      <w:r>
+        <w:rPr>
+          <w:rFonts w:ascii="Courier New" w:hAnsi="Courier New" w:cs="Courier New"/>
+          <w:sz w:val="20"/>
+          <w:szCs w:val="20"/>
+        </w:rPr>
+        <w:t>"</w:t>
       </w:r>
     </w:p>
     <w:p>
@@ -2185,7 +2696,7 @@
                     </pic:cNvPicPr>
                   </pic:nvPicPr>
                   <pic:blipFill>
-                    <a:blip r:embed="rId23">
+                    <a:blip r:embed="rId24">
                       <a:extLst>
                         <a:ext uri="{28A0092B-C50C-407E-A947-70E740481C1C}">
                           <a14:useLocalDpi xmlns:a14="http://schemas.microsoft.com/office/drawing/2010/main" val="0"/>
@@ -2227,43 +2738,40 @@
         </w:numPr>
       </w:pPr>
       <w:r>
-        <w:t xml:space="preserve">Hope that </w:t>
-      </w:r>
-      <w:r>
-        <w:t xml:space="preserve">C++ is now fully functional and that </w:t>
-      </w:r>
-      <w:r>
-        <w:t xml:space="preserve">there </w:t>
-      </w:r>
-      <w:r>
-        <w:t>will be</w:t>
-      </w:r>
-      <w:r>
-        <w:t xml:space="preserve"> no </w:t>
-      </w:r>
-      <w:r>
-        <w:t>more</w:t>
-      </w:r>
-      <w:r>
-        <w:t xml:space="preserve"> future additions to this </w:t>
-      </w:r>
-      <w:r>
-        <w:t>tutorial</w:t>
-      </w:r>
+        <w:t xml:space="preserve">The </w:t>
+      </w:r>
+      <w:r>
+        <w:t xml:space="preserve">above setup does not need to be repeated. It will now work for all future projects on your device. </w:t>
+      </w:r>
+      <w:proofErr w:type="spellStart"/>
+      <w:r>
+        <w:t>CodeRunner</w:t>
+      </w:r>
+      <w:proofErr w:type="spellEnd"/>
+      <w:r>
+        <w:t xml:space="preserve"> is a useful, low effort way to run C++ in </w:t>
+      </w:r>
+      <w:proofErr w:type="spellStart"/>
+      <w:r>
+        <w:t>VSCode</w:t>
+      </w:r>
+      <w:proofErr w:type="spellEnd"/>
       <w:r>
         <w:t>.</w:t>
       </w:r>
       <w:r>
-        <w:t xml:space="preserve"> The above setup does not need to be repeated. It will now work for all future projects on your device. </w:t>
-      </w:r>
-      <w:r>
-        <w:t>CodeRunner is a useful, low effort way to run C++ in VSCode.</w:t>
-      </w:r>
-      <w:r>
         <w:t xml:space="preserve"> </w:t>
       </w:r>
       <w:r>
-        <w:t xml:space="preserve">However, using this method, you will not be able to debug. To gain full C++ utility in VSCode, I suggest you see the following sections. </w:t>
+        <w:t xml:space="preserve">However, using this method, you will not be able to debug. To gain full C++ utility in </w:t>
+      </w:r>
+      <w:proofErr w:type="spellStart"/>
+      <w:r>
+        <w:t>VSCode</w:t>
+      </w:r>
+      <w:proofErr w:type="spellEnd"/>
+      <w:r>
+        <w:t>, I suggest you see the following section.</w:t>
       </w:r>
     </w:p>
     <w:p/>
@@ -2285,42 +2793,128 @@
       <w:pPr>
         <w:pStyle w:val="Heading1"/>
       </w:pPr>
-      <w:bookmarkStart w:id="2" w:name="_Toc35687055"/>
       <w:bookmarkStart w:id="3" w:name="_Running_C++_scripts"/>
+      <w:bookmarkStart w:id="4" w:name="_Toc35687055"/>
       <w:bookmarkEnd w:id="3"/>
       <w:r>
         <w:lastRenderedPageBreak/>
-        <w:t xml:space="preserve">Running C++ </w:t>
+        <w:t xml:space="preserve">Running </w:t>
+      </w:r>
+      <w:r>
+        <w:t xml:space="preserve">and </w:t>
+      </w:r>
+      <w:r>
+        <w:t>d</w:t>
+      </w:r>
+      <w:r>
+        <w:t xml:space="preserve">ebugging </w:t>
+      </w:r>
+      <w:r>
+        <w:t xml:space="preserve">C++ </w:t>
       </w:r>
       <w:r>
         <w:t>s</w:t>
       </w:r>
       <w:r>
-        <w:t>cripts without CodeRunner</w:t>
-      </w:r>
-      <w:bookmarkEnd w:id="2"/>
-    </w:p>
-    <w:p>
-      <w:r>
-        <w:t xml:space="preserve">Let’s assume you don’t like being able to compile and run code at the press of a button. What do you do to run C++ </w:t>
-      </w:r>
-      <w:r>
-        <w:t>files</w:t>
-      </w:r>
-      <w:r>
-        <w:t xml:space="preserve"> in VSCode?</w:t>
-      </w:r>
-      <w:r>
-        <w:t xml:space="preserve"> There are more step</w:t>
-      </w:r>
-      <w:r>
-        <w:t>s</w:t>
-      </w:r>
-      <w:r>
-        <w:t>. However, after setup, the process for compiling and running code is quic</w:t>
+        <w:t xml:space="preserve">cripts without </w:t>
+      </w:r>
+      <w:proofErr w:type="spellStart"/>
+      <w:r>
+        <w:t>CodeRunner</w:t>
+      </w:r>
+      <w:bookmarkEnd w:id="4"/>
+      <w:proofErr w:type="spellEnd"/>
+    </w:p>
+    <w:p>
+      <w:proofErr w:type="spellStart"/>
+      <w:r>
+        <w:t>CodeRunner</w:t>
+      </w:r>
+      <w:proofErr w:type="spellEnd"/>
+      <w:r>
+        <w:t xml:space="preserve"> is an easy, yet shallow way to run C++ in </w:t>
+      </w:r>
+      <w:proofErr w:type="spellStart"/>
+      <w:r>
+        <w:t>VSCode</w:t>
+      </w:r>
+      <w:proofErr w:type="spellEnd"/>
+      <w:r>
+        <w:t xml:space="preserve">. When you’re doing larger projects, you’re going to want the ability to debug. </w:t>
+      </w:r>
+      <w:r>
+        <w:t>Running</w:t>
+      </w:r>
+      <w:r>
+        <w:t xml:space="preserve"> and debugging</w:t>
+      </w:r>
+      <w:r>
+        <w:t xml:space="preserve"> code without </w:t>
+      </w:r>
+      <w:proofErr w:type="spellStart"/>
+      <w:r>
+        <w:t>CodeRunner</w:t>
+      </w:r>
+      <w:proofErr w:type="spellEnd"/>
+      <w:r>
+        <w:t xml:space="preserve"> requires some initial setup</w:t>
+      </w:r>
+      <w:r>
+        <w:t xml:space="preserve"> (</w:t>
+      </w:r>
+      <w:r>
+        <w:t xml:space="preserve">i.e. </w:t>
+      </w:r>
+      <w:proofErr w:type="spellStart"/>
+      <w:r>
+        <w:t>tasks.json</w:t>
+      </w:r>
+      <w:proofErr w:type="spellEnd"/>
+      <w:r>
+        <w:t xml:space="preserve"> and </w:t>
+      </w:r>
+      <w:proofErr w:type="spellStart"/>
+      <w:r>
+        <w:t>launch.json</w:t>
+      </w:r>
+      <w:proofErr w:type="spellEnd"/>
+      <w:r>
+        <w:t xml:space="preserve"> files must be </w:t>
+      </w:r>
+      <w:r>
+        <w:t>created</w:t>
+      </w:r>
+      <w:r>
+        <w:t>)</w:t>
+      </w:r>
+      <w:r>
+        <w:t>. However, after setup, the process for compiling</w:t>
+      </w:r>
+      <w:r>
+        <w:t>,</w:t>
+      </w:r>
+      <w:r>
+        <w:t xml:space="preserve"> running</w:t>
+      </w:r>
+      <w:r>
+        <w:t xml:space="preserve">, and debugging </w:t>
+      </w:r>
+      <w:r>
+        <w:t>code is quic</w:t>
       </w:r>
       <w:r>
         <w:t>k.</w:t>
+      </w:r>
+      <w:r>
+        <w:t xml:space="preserve"> This process is only required once per project (i.e. once per “.</w:t>
+      </w:r>
+      <w:proofErr w:type="spellStart"/>
+      <w:r>
+        <w:t>vscode</w:t>
+      </w:r>
+      <w:proofErr w:type="spellEnd"/>
+      <w:r>
+        <w:t>” folder in your directory)</w:t>
       </w:r>
     </w:p>
     <w:p>
@@ -2332,7 +2926,23 @@
         </w:numPr>
       </w:pPr>
       <w:r>
-        <w:t>Important: Ensure your VSCode directory is set to the location of your .cpp files</w:t>
+        <w:t xml:space="preserve">Important: Ensure your </w:t>
+      </w:r>
+      <w:proofErr w:type="spellStart"/>
+      <w:r>
+        <w:t>VSCode</w:t>
+      </w:r>
+      <w:proofErr w:type="spellEnd"/>
+      <w:r>
+        <w:t xml:space="preserve"> directory is set to the location of your .</w:t>
+      </w:r>
+      <w:proofErr w:type="spellStart"/>
+      <w:r>
+        <w:t>cpp</w:t>
+      </w:r>
+      <w:proofErr w:type="spellEnd"/>
+      <w:r>
+        <w:t xml:space="preserve"> files</w:t>
       </w:r>
     </w:p>
     <w:p>
@@ -2344,20 +2954,23 @@
         </w:numPr>
       </w:pPr>
       <w:r>
-        <w:t>Create a tasks.json file</w:t>
+        <w:t xml:space="preserve">Create a </w:t>
+      </w:r>
+      <w:proofErr w:type="spellStart"/>
+      <w:proofErr w:type="gramStart"/>
+      <w:r>
+        <w:t>tasks</w:t>
+      </w:r>
+      <w:proofErr w:type="gramEnd"/>
+      <w:r>
+        <w:t>.json</w:t>
+      </w:r>
+      <w:proofErr w:type="spellEnd"/>
+      <w:r>
+        <w:t xml:space="preserve"> file</w:t>
       </w:r>
       <w:r>
         <w:t xml:space="preserve"> for building your code</w:t>
-      </w:r>
-      <w:r>
-        <w:t xml:space="preserve"> </w:t>
-      </w:r>
-      <w:r>
-        <w:rPr>
-          <w:b/>
-          <w:bCs/>
-        </w:rPr>
-        <w:t>(1 time setup per project)</w:t>
       </w:r>
     </w:p>
     <w:p>
@@ -2374,8 +2987,13 @@
       <w:r>
         <w:t>.</w:t>
       </w:r>
-      <w:r>
-        <w:t>cpp file open, u</w:t>
+      <w:proofErr w:type="spellStart"/>
+      <w:r>
+        <w:t>cpp</w:t>
+      </w:r>
+      <w:proofErr w:type="spellEnd"/>
+      <w:r>
+        <w:t xml:space="preserve"> file open, u</w:t>
       </w:r>
       <w:r>
         <w:t>nder “Terminal” select “Configure Default Build Task…”</w:t>
@@ -2407,7 +3025,7 @@
                     </pic:cNvPicPr>
                   </pic:nvPicPr>
                   <pic:blipFill>
-                    <a:blip r:embed="rId24">
+                    <a:blip r:embed="rId25">
                       <a:extLst>
                         <a:ext uri="{28A0092B-C50C-407E-A947-70E740481C1C}">
                           <a14:useLocalDpi xmlns:a14="http://schemas.microsoft.com/office/drawing/2010/main" val="0"/>
@@ -2441,6 +3059,11 @@
     </w:p>
     <w:p>
       <w:pPr>
+        <w:jc w:val="center"/>
+      </w:pPr>
+    </w:p>
+    <w:p>
+      <w:pPr>
         <w:pStyle w:val="ListParagraph"/>
         <w:numPr>
           <w:ilvl w:val="1"/>
@@ -2451,7 +3074,20 @@
         <w:t>Select “C/C++: g++.exe build active file”</w:t>
       </w:r>
       <w:r>
-        <w:t>. This creates a tasks.json file. You should see it in your directory.</w:t>
+        <w:t xml:space="preserve">. This creates a </w:t>
+      </w:r>
+      <w:proofErr w:type="spellStart"/>
+      <w:proofErr w:type="gramStart"/>
+      <w:r>
+        <w:t>tasks</w:t>
+      </w:r>
+      <w:proofErr w:type="gramEnd"/>
+      <w:r>
+        <w:t>.json</w:t>
+      </w:r>
+      <w:proofErr w:type="spellEnd"/>
+      <w:r>
+        <w:t xml:space="preserve"> file. You should see it in your directory.</w:t>
       </w:r>
     </w:p>
     <w:p>
@@ -2480,7 +3116,7 @@
                     </pic:cNvPicPr>
                   </pic:nvPicPr>
                   <pic:blipFill>
-                    <a:blip r:embed="rId25">
+                    <a:blip r:embed="rId26">
                       <a:extLst>
                         <a:ext uri="{28A0092B-C50C-407E-A947-70E740481C1C}">
                           <a14:useLocalDpi xmlns:a14="http://schemas.microsoft.com/office/drawing/2010/main" val="0"/>
@@ -2514,6 +3150,11 @@
     </w:p>
     <w:p>
       <w:pPr>
+        <w:jc w:val="center"/>
+      </w:pPr>
+    </w:p>
+    <w:p>
+      <w:pPr>
         <w:pStyle w:val="ListParagraph"/>
         <w:numPr>
           <w:ilvl w:val="1"/>
@@ -2537,14 +3178,54 @@
         <w:t xml:space="preserve"> </w:t>
       </w:r>
       <w:r>
-        <w:t xml:space="preserve">entry under “args” to </w:t>
+        <w:t>entry under “</w:t>
+      </w:r>
+      <w:proofErr w:type="spellStart"/>
+      <w:r>
+        <w:t>args</w:t>
+      </w:r>
+      <w:proofErr w:type="spellEnd"/>
+      <w:r>
+        <w:t xml:space="preserve">” to </w:t>
       </w:r>
       <w:r>
         <w:rPr>
           <w:rFonts w:ascii="Courier New" w:hAnsi="Courier New" w:cs="Courier New"/>
           <w:color w:val="4472C4" w:themeColor="accent1"/>
         </w:rPr>
-        <w:t>"${workspaceFolder}\\*.cpp"</w:t>
+        <w:t>"${</w:t>
+      </w:r>
+      <w:proofErr w:type="spellStart"/>
+      <w:r>
+        <w:rPr>
+          <w:rFonts w:ascii="Courier New" w:hAnsi="Courier New" w:cs="Courier New"/>
+          <w:color w:val="4472C4" w:themeColor="accent1"/>
+        </w:rPr>
+        <w:t>workspaceFolder</w:t>
+      </w:r>
+      <w:proofErr w:type="spellEnd"/>
+      <w:r>
+        <w:rPr>
+          <w:rFonts w:ascii="Courier New" w:hAnsi="Courier New" w:cs="Courier New"/>
+          <w:color w:val="4472C4" w:themeColor="accent1"/>
+        </w:rPr>
+        <w:t>}\\*.</w:t>
+      </w:r>
+      <w:proofErr w:type="spellStart"/>
+      <w:r>
+        <w:rPr>
+          <w:rFonts w:ascii="Courier New" w:hAnsi="Courier New" w:cs="Courier New"/>
+          <w:color w:val="4472C4" w:themeColor="accent1"/>
+        </w:rPr>
+        <w:t>cpp</w:t>
+      </w:r>
+      <w:proofErr w:type="spellEnd"/>
+      <w:r>
+        <w:rPr>
+          <w:rFonts w:ascii="Courier New" w:hAnsi="Courier New" w:cs="Courier New"/>
+          <w:color w:val="4472C4" w:themeColor="accent1"/>
+        </w:rPr>
+        <w:t>"</w:t>
       </w:r>
       <w:r>
         <w:rPr>
@@ -2553,7 +3234,15 @@
         <w:t xml:space="preserve"> and save</w:t>
       </w:r>
       <w:r>
-        <w:t>. This tells VSCode to compile all C++ files in the directory rather than just the active file.</w:t>
+        <w:t xml:space="preserve">. This tells </w:t>
+      </w:r>
+      <w:proofErr w:type="spellStart"/>
+      <w:r>
+        <w:t>VSCode</w:t>
+      </w:r>
+      <w:proofErr w:type="spellEnd"/>
+      <w:r>
+        <w:t xml:space="preserve"> to compile all C++ files in the directory rather than just the active file.</w:t>
       </w:r>
     </w:p>
     <w:p>
@@ -2582,7 +3271,7 @@
                     </pic:cNvPicPr>
                   </pic:nvPicPr>
                   <pic:blipFill>
-                    <a:blip r:embed="rId26">
+                    <a:blip r:embed="rId27">
                       <a:extLst>
                         <a:ext uri="{28A0092B-C50C-407E-A947-70E740481C1C}">
                           <a14:useLocalDpi xmlns:a14="http://schemas.microsoft.com/office/drawing/2010/main" val="0"/>
@@ -2616,14 +3305,6 @@
     </w:p>
     <w:p>
       <w:pPr>
-        <w:spacing w:after="160" w:line="259" w:lineRule="auto"/>
-      </w:pPr>
-      <w:r>
-        <w:br w:type="page"/>
-      </w:r>
-    </w:p>
-    <w:p>
-      <w:pPr>
         <w:pStyle w:val="ListParagraph"/>
         <w:numPr>
           <w:ilvl w:val="2"/>
@@ -2632,7 +3313,18 @@
       </w:pPr>
       <w:r>
         <w:lastRenderedPageBreak/>
-        <w:t>You can now compile your code using “Ctrl+Shift+B” or selecting “Run Build Task”</w:t>
+        <w:t xml:space="preserve">Note: </w:t>
+      </w:r>
+      <w:r>
+        <w:t>You can now compile your code using “</w:t>
+      </w:r>
+      <w:proofErr w:type="spellStart"/>
+      <w:r>
+        <w:t>Ctrl+Shift+B</w:t>
+      </w:r>
+      <w:proofErr w:type="spellEnd"/>
+      <w:r>
+        <w:t>” or selecting “Run Build Task”</w:t>
       </w:r>
     </w:p>
     <w:p>
@@ -2661,7 +3353,7 @@
                     </pic:cNvPicPr>
                   </pic:nvPicPr>
                   <pic:blipFill>
-                    <a:blip r:embed="rId27">
+                    <a:blip r:embed="rId28">
                       <a:extLst>
                         <a:ext uri="{28A0092B-C50C-407E-A947-70E740481C1C}">
                           <a14:useLocalDpi xmlns:a14="http://schemas.microsoft.com/office/drawing/2010/main" val="0"/>
@@ -2695,17 +3387,29 @@
     </w:p>
     <w:p>
       <w:pPr>
+        <w:jc w:val="center"/>
+      </w:pPr>
+    </w:p>
+    <w:p>
+      <w:pPr>
         <w:pStyle w:val="ListParagraph"/>
         <w:numPr>
           <w:ilvl w:val="0"/>
           <w:numId w:val="6"/>
         </w:numPr>
       </w:pPr>
-      <w:r>
-        <w:t>Compile and r</w:t>
-      </w:r>
-      <w:r>
-        <w:t>un your code</w:t>
+      <w:bookmarkStart w:id="5" w:name="_Debugging_C++_in"/>
+      <w:bookmarkEnd w:id="5"/>
+      <w:r>
+        <w:t xml:space="preserve">Create a </w:t>
+      </w:r>
+      <w:proofErr w:type="spellStart"/>
+      <w:r>
+        <w:t>launch.json</w:t>
+      </w:r>
+      <w:proofErr w:type="spellEnd"/>
+      <w:r>
+        <w:t xml:space="preserve"> file to configure the debugger</w:t>
       </w:r>
     </w:p>
     <w:p>
@@ -2713,14 +3417,19 @@
         <w:pStyle w:val="ListParagraph"/>
         <w:numPr>
           <w:ilvl w:val="1"/>
-          <w:numId w:val="6"/>
+          <w:numId w:val="2"/>
         </w:numPr>
       </w:pPr>
       <w:r>
-        <w:t xml:space="preserve">Press “Ctrl+Shift+B” to compile your code. A “Task – g++.exe build” terminal should launch. </w:t>
-      </w:r>
-      <w:r>
-        <w:t xml:space="preserve">You should also see an executable file created in your directory. </w:t>
+        <w:t xml:space="preserve">Click on “Run” (or “Debug” if using an old version of </w:t>
+      </w:r>
+      <w:proofErr w:type="spellStart"/>
+      <w:r>
+        <w:t>VSCode</w:t>
+      </w:r>
+      <w:proofErr w:type="spellEnd"/>
+      <w:r>
+        <w:t>) and select  “Add Configuration”</w:t>
       </w:r>
     </w:p>
     <w:p>
@@ -2728,6 +3437,677 @@
         <w:jc w:val="center"/>
       </w:pPr>
       <w:r>
+        <w:rPr>
+          <w:noProof/>
+        </w:rPr>
+        <w:drawing>
+          <wp:inline distT="0" distB="0" distL="0" distR="0" wp14:anchorId="2EDEFBF5" wp14:editId="6121C975">
+            <wp:extent cx="3321170" cy="1653904"/>
+            <wp:effectExtent l="0" t="0" r="0" b="3810"/>
+            <wp:docPr id="47" name="Picture 47"/>
+            <wp:cNvGraphicFramePr>
+              <a:graphicFrameLocks xmlns:a="http://schemas.openxmlformats.org/drawingml/2006/main" noChangeAspect="1"/>
+            </wp:cNvGraphicFramePr>
+            <a:graphic xmlns:a="http://schemas.openxmlformats.org/drawingml/2006/main">
+              <a:graphicData uri="http://schemas.openxmlformats.org/drawingml/2006/picture">
+                <pic:pic xmlns:pic="http://schemas.openxmlformats.org/drawingml/2006/picture">
+                  <pic:nvPicPr>
+                    <pic:cNvPr id="0" name="Picture 18"/>
+                    <pic:cNvPicPr>
+                      <a:picLocks noChangeAspect="1" noChangeArrowheads="1"/>
+                    </pic:cNvPicPr>
+                  </pic:nvPicPr>
+                  <pic:blipFill>
+                    <a:blip r:embed="rId29">
+                      <a:extLst>
+                        <a:ext uri="{28A0092B-C50C-407E-A947-70E740481C1C}">
+                          <a14:useLocalDpi xmlns:a14="http://schemas.microsoft.com/office/drawing/2010/main" val="0"/>
+                        </a:ext>
+                      </a:extLst>
+                    </a:blip>
+                    <a:srcRect/>
+                    <a:stretch>
+                      <a:fillRect/>
+                    </a:stretch>
+                  </pic:blipFill>
+                  <pic:spPr bwMode="auto">
+                    <a:xfrm>
+                      <a:off x="0" y="0"/>
+                      <a:ext cx="3346148" cy="1666343"/>
+                    </a:xfrm>
+                    <a:prstGeom prst="rect">
+                      <a:avLst/>
+                    </a:prstGeom>
+                    <a:noFill/>
+                    <a:ln>
+                      <a:noFill/>
+                    </a:ln>
+                  </pic:spPr>
+                </pic:pic>
+              </a:graphicData>
+            </a:graphic>
+          </wp:inline>
+        </w:drawing>
+      </w:r>
+    </w:p>
+    <w:p>
+      <w:pPr>
+        <w:jc w:val="center"/>
+      </w:pPr>
+    </w:p>
+    <w:p>
+      <w:pPr>
+        <w:pStyle w:val="ListParagraph"/>
+        <w:numPr>
+          <w:ilvl w:val="1"/>
+          <w:numId w:val="2"/>
+        </w:numPr>
+      </w:pPr>
+      <w:r>
+        <w:t xml:space="preserve">Select “C++ (GDB/LLDB). </w:t>
+      </w:r>
+    </w:p>
+    <w:p>
+      <w:pPr>
+        <w:jc w:val="center"/>
+      </w:pPr>
+      <w:r>
+        <w:rPr>
+          <w:noProof/>
+        </w:rPr>
+        <w:drawing>
+          <wp:inline distT="0" distB="0" distL="0" distR="0" wp14:anchorId="04CF3D1A" wp14:editId="060999E3">
+            <wp:extent cx="4338084" cy="1442964"/>
+            <wp:effectExtent l="0" t="0" r="5715" b="5080"/>
+            <wp:docPr id="17" name="Picture 17"/>
+            <wp:cNvGraphicFramePr>
+              <a:graphicFrameLocks xmlns:a="http://schemas.openxmlformats.org/drawingml/2006/main" noChangeAspect="1"/>
+            </wp:cNvGraphicFramePr>
+            <a:graphic xmlns:a="http://schemas.openxmlformats.org/drawingml/2006/main">
+              <a:graphicData uri="http://schemas.openxmlformats.org/drawingml/2006/picture">
+                <pic:pic xmlns:pic="http://schemas.openxmlformats.org/drawingml/2006/picture">
+                  <pic:nvPicPr>
+                    <pic:cNvPr id="0" name="Picture 4"/>
+                    <pic:cNvPicPr>
+                      <a:picLocks noChangeAspect="1" noChangeArrowheads="1"/>
+                    </pic:cNvPicPr>
+                  </pic:nvPicPr>
+                  <pic:blipFill>
+                    <a:blip r:embed="rId30">
+                      <a:extLst>
+                        <a:ext uri="{28A0092B-C50C-407E-A947-70E740481C1C}">
+                          <a14:useLocalDpi xmlns:a14="http://schemas.microsoft.com/office/drawing/2010/main" val="0"/>
+                        </a:ext>
+                      </a:extLst>
+                    </a:blip>
+                    <a:srcRect/>
+                    <a:stretch>
+                      <a:fillRect/>
+                    </a:stretch>
+                  </pic:blipFill>
+                  <pic:spPr bwMode="auto">
+                    <a:xfrm>
+                      <a:off x="0" y="0"/>
+                      <a:ext cx="4363781" cy="1451511"/>
+                    </a:xfrm>
+                    <a:prstGeom prst="rect">
+                      <a:avLst/>
+                    </a:prstGeom>
+                    <a:noFill/>
+                    <a:ln>
+                      <a:noFill/>
+                    </a:ln>
+                  </pic:spPr>
+                </pic:pic>
+              </a:graphicData>
+            </a:graphic>
+          </wp:inline>
+        </w:drawing>
+      </w:r>
+    </w:p>
+    <w:p>
+      <w:pPr>
+        <w:jc w:val="center"/>
+      </w:pPr>
+    </w:p>
+    <w:p>
+      <w:pPr>
+        <w:pStyle w:val="ListParagraph"/>
+        <w:numPr>
+          <w:ilvl w:val="1"/>
+          <w:numId w:val="2"/>
+        </w:numPr>
+      </w:pPr>
+      <w:r>
+        <w:t xml:space="preserve">Select “g++.exe – Build and debug active file”. </w:t>
+      </w:r>
+    </w:p>
+    <w:p>
+      <w:pPr>
+        <w:pStyle w:val="ListParagraph"/>
+        <w:numPr>
+          <w:ilvl w:val="2"/>
+          <w:numId w:val="2"/>
+        </w:numPr>
+      </w:pPr>
+      <w:r>
+        <w:t>This will create a “</w:t>
+      </w:r>
+      <w:proofErr w:type="spellStart"/>
+      <w:r>
+        <w:t>launch.json</w:t>
+      </w:r>
+      <w:proofErr w:type="spellEnd"/>
+      <w:r>
+        <w:t>” file. You should see it in your directory.</w:t>
+      </w:r>
+    </w:p>
+    <w:p>
+      <w:pPr>
+        <w:jc w:val="center"/>
+      </w:pPr>
+      <w:r>
+        <w:rPr>
+          <w:noProof/>
+        </w:rPr>
+        <w:drawing>
+          <wp:inline distT="0" distB="0" distL="0" distR="0" wp14:anchorId="793FBF80" wp14:editId="1DA27C0D">
+            <wp:extent cx="4561604" cy="1312184"/>
+            <wp:effectExtent l="0" t="0" r="0" b="2540"/>
+            <wp:docPr id="26" name="Picture 26"/>
+            <wp:cNvGraphicFramePr>
+              <a:graphicFrameLocks xmlns:a="http://schemas.openxmlformats.org/drawingml/2006/main" noChangeAspect="1"/>
+            </wp:cNvGraphicFramePr>
+            <a:graphic xmlns:a="http://schemas.openxmlformats.org/drawingml/2006/main">
+              <a:graphicData uri="http://schemas.openxmlformats.org/drawingml/2006/picture">
+                <pic:pic xmlns:pic="http://schemas.openxmlformats.org/drawingml/2006/picture">
+                  <pic:nvPicPr>
+                    <pic:cNvPr id="0" name="Picture 4"/>
+                    <pic:cNvPicPr>
+                      <a:picLocks noChangeAspect="1" noChangeArrowheads="1"/>
+                    </pic:cNvPicPr>
+                  </pic:nvPicPr>
+                  <pic:blipFill>
+                    <a:blip r:embed="rId31">
+                      <a:extLst>
+                        <a:ext uri="{28A0092B-C50C-407E-A947-70E740481C1C}">
+                          <a14:useLocalDpi xmlns:a14="http://schemas.microsoft.com/office/drawing/2010/main" val="0"/>
+                        </a:ext>
+                      </a:extLst>
+                    </a:blip>
+                    <a:srcRect/>
+                    <a:stretch>
+                      <a:fillRect/>
+                    </a:stretch>
+                  </pic:blipFill>
+                  <pic:spPr bwMode="auto">
+                    <a:xfrm>
+                      <a:off x="0" y="0"/>
+                      <a:ext cx="4580787" cy="1317702"/>
+                    </a:xfrm>
+                    <a:prstGeom prst="rect">
+                      <a:avLst/>
+                    </a:prstGeom>
+                    <a:noFill/>
+                    <a:ln>
+                      <a:noFill/>
+                    </a:ln>
+                  </pic:spPr>
+                </pic:pic>
+              </a:graphicData>
+            </a:graphic>
+          </wp:inline>
+        </w:drawing>
+      </w:r>
+    </w:p>
+    <w:p>
+      <w:pPr>
+        <w:pStyle w:val="ListParagraph"/>
+        <w:numPr>
+          <w:ilvl w:val="2"/>
+          <w:numId w:val="2"/>
+        </w:numPr>
+      </w:pPr>
+      <w:r>
+        <w:t>Note that t</w:t>
+      </w:r>
+      <w:r>
+        <w:t>his option automatically sets the path</w:t>
+      </w:r>
+      <w:r>
+        <w:t>s</w:t>
+      </w:r>
+      <w:r>
+        <w:t xml:space="preserve"> to your </w:t>
+      </w:r>
+      <w:r>
+        <w:t>executable file</w:t>
+      </w:r>
+      <w:r>
+        <w:t xml:space="preserve"> and </w:t>
+      </w:r>
+      <w:r>
+        <w:t xml:space="preserve">your mingw32 directory. </w:t>
+      </w:r>
+      <w:r>
+        <w:t xml:space="preserve">An </w:t>
+      </w:r>
+      <w:r>
+        <w:t xml:space="preserve">example of a </w:t>
+      </w:r>
+      <w:proofErr w:type="spellStart"/>
+      <w:r>
+        <w:t>launch.json</w:t>
+      </w:r>
+      <w:proofErr w:type="spellEnd"/>
+      <w:r>
+        <w:t xml:space="preserve"> file can be found in Appendix A.</w:t>
+      </w:r>
+    </w:p>
+    <w:p>
+      <w:pPr>
+        <w:jc w:val="center"/>
+      </w:pPr>
+    </w:p>
+    <w:p>
+      <w:pPr>
+        <w:spacing w:after="160" w:line="259" w:lineRule="auto"/>
+      </w:pPr>
+      <w:r>
+        <w:br w:type="page"/>
+      </w:r>
+    </w:p>
+    <w:p>
+      <w:pPr>
+        <w:pStyle w:val="ListParagraph"/>
+        <w:numPr>
+          <w:ilvl w:val="0"/>
+          <w:numId w:val="2"/>
+        </w:numPr>
+      </w:pPr>
+      <w:r>
+        <w:lastRenderedPageBreak/>
+        <w:t>Debug your file</w:t>
+      </w:r>
+    </w:p>
+    <w:p>
+      <w:pPr>
+        <w:pStyle w:val="ListParagraph"/>
+        <w:numPr>
+          <w:ilvl w:val="1"/>
+          <w:numId w:val="2"/>
+        </w:numPr>
+      </w:pPr>
+      <w:r>
+        <w:t>Add breakpoints to your code. Then, on the debug tab, ensure your build is set to “g++.exe – Build and debug active file” and press the play button</w:t>
+      </w:r>
+      <w:r>
+        <w:t xml:space="preserve"> (or F5)</w:t>
+      </w:r>
+      <w:r>
+        <w:t xml:space="preserve">. </w:t>
+      </w:r>
+    </w:p>
+    <w:p>
+      <w:pPr>
+        <w:pStyle w:val="ListParagraph"/>
+        <w:numPr>
+          <w:ilvl w:val="2"/>
+          <w:numId w:val="2"/>
+        </w:numPr>
+      </w:pPr>
+      <w:r>
+        <w:t xml:space="preserve">Alternatively, you can </w:t>
+      </w:r>
+      <w:r>
+        <w:t>right click the script and select “Build and Debug Active File”</w:t>
+      </w:r>
+      <w:r>
+        <w:t xml:space="preserve"> then select “g++.exe – Build and debug active file” as your compiler.</w:t>
+      </w:r>
+    </w:p>
+    <w:p>
+      <w:pPr>
+        <w:jc w:val="center"/>
+      </w:pPr>
+      <w:r>
+        <w:rPr>
+          <w:noProof/>
+        </w:rPr>
+        <w:drawing>
+          <wp:inline distT="0" distB="0" distL="0" distR="0" wp14:anchorId="5D76D9F8" wp14:editId="6491A4BA">
+            <wp:extent cx="5124090" cy="2510930"/>
+            <wp:effectExtent l="0" t="0" r="635" b="3810"/>
+            <wp:docPr id="49" name="Picture 49"/>
+            <wp:cNvGraphicFramePr>
+              <a:graphicFrameLocks xmlns:a="http://schemas.openxmlformats.org/drawingml/2006/main" noChangeAspect="1"/>
+            </wp:cNvGraphicFramePr>
+            <a:graphic xmlns:a="http://schemas.openxmlformats.org/drawingml/2006/main">
+              <a:graphicData uri="http://schemas.openxmlformats.org/drawingml/2006/picture">
+                <pic:pic xmlns:pic="http://schemas.openxmlformats.org/drawingml/2006/picture">
+                  <pic:nvPicPr>
+                    <pic:cNvPr id="0" name="Picture 19"/>
+                    <pic:cNvPicPr>
+                      <a:picLocks noChangeAspect="1" noChangeArrowheads="1"/>
+                    </pic:cNvPicPr>
+                  </pic:nvPicPr>
+                  <pic:blipFill>
+                    <a:blip r:embed="rId32">
+                      <a:extLst>
+                        <a:ext uri="{28A0092B-C50C-407E-A947-70E740481C1C}">
+                          <a14:useLocalDpi xmlns:a14="http://schemas.microsoft.com/office/drawing/2010/main" val="0"/>
+                        </a:ext>
+                      </a:extLst>
+                    </a:blip>
+                    <a:srcRect/>
+                    <a:stretch>
+                      <a:fillRect/>
+                    </a:stretch>
+                  </pic:blipFill>
+                  <pic:spPr bwMode="auto">
+                    <a:xfrm>
+                      <a:off x="0" y="0"/>
+                      <a:ext cx="5143431" cy="2520408"/>
+                    </a:xfrm>
+                    <a:prstGeom prst="rect">
+                      <a:avLst/>
+                    </a:prstGeom>
+                    <a:noFill/>
+                    <a:ln>
+                      <a:noFill/>
+                    </a:ln>
+                  </pic:spPr>
+                </pic:pic>
+              </a:graphicData>
+            </a:graphic>
+          </wp:inline>
+        </w:drawing>
+      </w:r>
+    </w:p>
+    <w:p>
+      <w:pPr>
+        <w:jc w:val="center"/>
+      </w:pPr>
+    </w:p>
+    <w:p>
+      <w:pPr>
+        <w:pStyle w:val="ListParagraph"/>
+        <w:numPr>
+          <w:ilvl w:val="1"/>
+          <w:numId w:val="2"/>
+        </w:numPr>
+      </w:pPr>
+      <w:r>
+        <w:t>Congratulations, you are now debugging your file</w:t>
+      </w:r>
+      <w:r>
+        <w:t>.</w:t>
+      </w:r>
+    </w:p>
+    <w:p>
+      <w:pPr>
+        <w:jc w:val="center"/>
+      </w:pPr>
+      <w:r>
+        <w:rPr>
+          <w:noProof/>
+        </w:rPr>
+        <w:drawing>
+          <wp:inline distT="0" distB="0" distL="0" distR="0" wp14:anchorId="4E3C6D84" wp14:editId="75EE1858">
+            <wp:extent cx="6858000" cy="2858135"/>
+            <wp:effectExtent l="0" t="0" r="0" b="0"/>
+            <wp:docPr id="50" name="Picture 50"/>
+            <wp:cNvGraphicFramePr>
+              <a:graphicFrameLocks xmlns:a="http://schemas.openxmlformats.org/drawingml/2006/main" noChangeAspect="1"/>
+            </wp:cNvGraphicFramePr>
+            <a:graphic xmlns:a="http://schemas.openxmlformats.org/drawingml/2006/main">
+              <a:graphicData uri="http://schemas.openxmlformats.org/drawingml/2006/picture">
+                <pic:pic xmlns:pic="http://schemas.openxmlformats.org/drawingml/2006/picture">
+                  <pic:nvPicPr>
+                    <pic:cNvPr id="1" name=""/>
+                    <pic:cNvPicPr/>
+                  </pic:nvPicPr>
+                  <pic:blipFill>
+                    <a:blip r:embed="rId33"/>
+                    <a:stretch>
+                      <a:fillRect/>
+                    </a:stretch>
+                  </pic:blipFill>
+                  <pic:spPr>
+                    <a:xfrm>
+                      <a:off x="0" y="0"/>
+                      <a:ext cx="6858000" cy="2858135"/>
+                    </a:xfrm>
+                    <a:prstGeom prst="rect">
+                      <a:avLst/>
+                    </a:prstGeom>
+                  </pic:spPr>
+                </pic:pic>
+              </a:graphicData>
+            </a:graphic>
+          </wp:inline>
+        </w:drawing>
+      </w:r>
+    </w:p>
+    <w:p/>
+    <w:p>
+      <w:pPr>
+        <w:spacing w:after="160" w:line="259" w:lineRule="auto"/>
+        <w:rPr>
+          <w:rFonts w:asciiTheme="majorHAnsi" w:eastAsiaTheme="majorEastAsia" w:hAnsiTheme="majorHAnsi" w:cstheme="majorBidi"/>
+          <w:color w:val="2F5496" w:themeColor="accent1" w:themeShade="BF"/>
+          <w:sz w:val="32"/>
+          <w:szCs w:val="32"/>
+        </w:rPr>
+      </w:pPr>
+      <w:r>
+        <w:br w:type="page"/>
+      </w:r>
+    </w:p>
+    <w:p>
+      <w:pPr>
+        <w:pStyle w:val="Heading1"/>
+      </w:pPr>
+      <w:bookmarkStart w:id="6" w:name="_Appendix_A:_launch.json"/>
+      <w:bookmarkEnd w:id="6"/>
+      <w:r>
+        <w:lastRenderedPageBreak/>
+        <w:t>Appendix</w:t>
+      </w:r>
+      <w:r>
+        <w:t xml:space="preserve"> A</w:t>
+      </w:r>
+      <w:r>
+        <w:t xml:space="preserve">: </w:t>
+      </w:r>
+      <w:proofErr w:type="spellStart"/>
+      <w:r>
+        <w:t>l</w:t>
+      </w:r>
+      <w:r>
+        <w:t>aunch.json</w:t>
+      </w:r>
+      <w:proofErr w:type="spellEnd"/>
+      <w:r>
+        <w:t xml:space="preserve"> example</w:t>
+      </w:r>
+    </w:p>
+    <w:p>
+      <w:pPr>
+        <w:jc w:val="center"/>
+      </w:pPr>
+      <w:r>
+        <w:rPr>
+          <w:noProof/>
+        </w:rPr>
+        <w:drawing>
+          <wp:inline distT="0" distB="0" distL="0" distR="0" wp14:anchorId="0C5C1E68" wp14:editId="6F398D0F">
+            <wp:extent cx="6756980" cy="3880884"/>
+            <wp:effectExtent l="0" t="0" r="6350" b="5715"/>
+            <wp:docPr id="48" name="Picture 48"/>
+            <wp:cNvGraphicFramePr>
+              <a:graphicFrameLocks xmlns:a="http://schemas.openxmlformats.org/drawingml/2006/main" noChangeAspect="1"/>
+            </wp:cNvGraphicFramePr>
+            <a:graphic xmlns:a="http://schemas.openxmlformats.org/drawingml/2006/main">
+              <a:graphicData uri="http://schemas.openxmlformats.org/drawingml/2006/picture">
+                <pic:pic xmlns:pic="http://schemas.openxmlformats.org/drawingml/2006/picture">
+                  <pic:nvPicPr>
+                    <pic:cNvPr id="1" name=""/>
+                    <pic:cNvPicPr/>
+                  </pic:nvPicPr>
+                  <pic:blipFill>
+                    <a:blip r:embed="rId34"/>
+                    <a:stretch>
+                      <a:fillRect/>
+                    </a:stretch>
+                  </pic:blipFill>
+                  <pic:spPr>
+                    <a:xfrm>
+                      <a:off x="0" y="0"/>
+                      <a:ext cx="6911222" cy="3969473"/>
+                    </a:xfrm>
+                    <a:prstGeom prst="rect">
+                      <a:avLst/>
+                    </a:prstGeom>
+                  </pic:spPr>
+                </pic:pic>
+              </a:graphicData>
+            </a:graphic>
+          </wp:inline>
+        </w:drawing>
+      </w:r>
+    </w:p>
+    <w:p>
+      <w:pPr>
+        <w:jc w:val="center"/>
+      </w:pPr>
+    </w:p>
+    <w:p>
+      <w:pPr>
+        <w:pStyle w:val="Heading1"/>
+      </w:pPr>
+      <w:bookmarkStart w:id="7" w:name="_Appendix_B:_Compiling"/>
+      <w:bookmarkEnd w:id="7"/>
+      <w:r>
+        <w:t xml:space="preserve">Appendix B: </w:t>
+      </w:r>
+      <w:r>
+        <w:t xml:space="preserve">Compiling and </w:t>
+      </w:r>
+      <w:r>
+        <w:t>r</w:t>
+      </w:r>
+      <w:r>
+        <w:t xml:space="preserve">unning </w:t>
+      </w:r>
+      <w:r>
+        <w:t>c</w:t>
+      </w:r>
+      <w:r>
+        <w:t>ode</w:t>
+      </w:r>
+      <w:r>
+        <w:t xml:space="preserve"> </w:t>
+      </w:r>
+      <w:r>
+        <w:t>w</w:t>
+      </w:r>
+      <w:r>
+        <w:t xml:space="preserve">ithout the </w:t>
+      </w:r>
+      <w:r>
+        <w:t>d</w:t>
+      </w:r>
+      <w:r>
+        <w:t xml:space="preserve">ebugger </w:t>
+      </w:r>
+      <w:r>
+        <w:t>p</w:t>
+      </w:r>
+      <w:r>
+        <w:t xml:space="preserve">lay </w:t>
+      </w:r>
+      <w:r>
+        <w:t>b</w:t>
+      </w:r>
+      <w:r>
+        <w:t>utton</w:t>
+      </w:r>
+    </w:p>
+    <w:p>
+      <w:pPr>
+        <w:pStyle w:val="ListParagraph"/>
+        <w:numPr>
+          <w:ilvl w:val="0"/>
+          <w:numId w:val="8"/>
+        </w:numPr>
+      </w:pPr>
+      <w:r>
+        <w:t xml:space="preserve">Create a </w:t>
+      </w:r>
+      <w:proofErr w:type="spellStart"/>
+      <w:proofErr w:type="gramStart"/>
+      <w:r>
+        <w:t>tasks</w:t>
+      </w:r>
+      <w:proofErr w:type="gramEnd"/>
+      <w:r>
+        <w:t>.json</w:t>
+      </w:r>
+      <w:proofErr w:type="spellEnd"/>
+      <w:r>
+        <w:t xml:space="preserve"> file for building your code (</w:t>
+      </w:r>
+      <w:r>
+        <w:t>if you haven’t</w:t>
+      </w:r>
+      <w:r>
+        <w:t xml:space="preserve"> already</w:t>
+      </w:r>
+      <w:r>
+        <w:t>)</w:t>
+      </w:r>
+    </w:p>
+    <w:p>
+      <w:pPr>
+        <w:pStyle w:val="ListParagraph"/>
+        <w:numPr>
+          <w:ilvl w:val="0"/>
+          <w:numId w:val="8"/>
+        </w:numPr>
+      </w:pPr>
+      <w:r>
+        <w:t>Compile and run your code</w:t>
+      </w:r>
+    </w:p>
+    <w:p>
+      <w:pPr>
+        <w:pStyle w:val="ListParagraph"/>
+        <w:numPr>
+          <w:ilvl w:val="1"/>
+          <w:numId w:val="8"/>
+        </w:numPr>
+      </w:pPr>
+      <w:r>
+        <w:t>Press “</w:t>
+      </w:r>
+      <w:proofErr w:type="spellStart"/>
+      <w:r>
+        <w:t>Ctrl+Shift+B</w:t>
+      </w:r>
+      <w:proofErr w:type="spellEnd"/>
+      <w:r>
+        <w:t xml:space="preserve">” to compile your code. A “Task – g++.exe build” terminal should launch. You should also see an executable file created in your directory. </w:t>
+      </w:r>
+    </w:p>
+    <w:p>
+      <w:pPr>
+        <w:jc w:val="center"/>
+        <w:rPr>
+          <w:noProof/>
+        </w:rPr>
+      </w:pPr>
+      <w:r>
         <w:t xml:space="preserve">  </w:t>
       </w:r>
       <w:r>
@@ -2735,10 +4115,10 @@
           <w:noProof/>
         </w:rPr>
         <w:drawing>
-          <wp:inline distT="0" distB="0" distL="0" distR="0" wp14:anchorId="1C65C5D7" wp14:editId="50301249">
+          <wp:inline distT="0" distB="0" distL="0" distR="0" wp14:anchorId="5F870EEC" wp14:editId="5B547057">
             <wp:extent cx="4761781" cy="972777"/>
             <wp:effectExtent l="0" t="0" r="1270" b="0"/>
-            <wp:docPr id="44" name="Picture 44"/>
+            <wp:docPr id="14" name="Picture 14"/>
             <wp:cNvGraphicFramePr>
               <a:graphicFrameLocks xmlns:a="http://schemas.openxmlformats.org/drawingml/2006/main" noChangeAspect="1"/>
             </wp:cNvGraphicFramePr>
@@ -2752,7 +4132,7 @@
                     </pic:cNvPicPr>
                   </pic:nvPicPr>
                   <pic:blipFill>
-                    <a:blip r:embed="rId28">
+                    <a:blip r:embed="rId35">
                       <a:extLst>
                         <a:ext uri="{28A0092B-C50C-407E-A947-70E740481C1C}">
                           <a14:useLocalDpi xmlns:a14="http://schemas.microsoft.com/office/drawing/2010/main" val="0"/>
@@ -2794,10 +4174,10 @@
           <w:noProof/>
         </w:rPr>
         <w:drawing>
-          <wp:inline distT="0" distB="0" distL="0" distR="0" wp14:anchorId="509EF8C9" wp14:editId="7DBB07DD">
+          <wp:inline distT="0" distB="0" distL="0" distR="0" wp14:anchorId="51669611" wp14:editId="6797E98F">
             <wp:extent cx="997981" cy="967283"/>
             <wp:effectExtent l="0" t="0" r="0" b="4445"/>
-            <wp:docPr id="42" name="Picture 42"/>
+            <wp:docPr id="19" name="Picture 19"/>
             <wp:cNvGraphicFramePr>
               <a:graphicFrameLocks xmlns:a="http://schemas.openxmlformats.org/drawingml/2006/main" noChangeAspect="1"/>
             </wp:cNvGraphicFramePr>
@@ -2811,7 +4191,7 @@
                     </pic:cNvPicPr>
                   </pic:nvPicPr>
                   <pic:blipFill>
-                    <a:blip r:embed="rId29">
+                    <a:blip r:embed="rId36">
                       <a:extLst>
                         <a:ext uri="{28A0092B-C50C-407E-A947-70E740481C1C}">
                           <a14:useLocalDpi xmlns:a14="http://schemas.microsoft.com/office/drawing/2010/main" val="0"/>
@@ -2845,23 +4225,19 @@
     </w:p>
     <w:p>
       <w:pPr>
+        <w:jc w:val="center"/>
+      </w:pPr>
+    </w:p>
+    <w:p>
+      <w:pPr>
         <w:pStyle w:val="ListParagraph"/>
         <w:numPr>
           <w:ilvl w:val="1"/>
-          <w:numId w:val="6"/>
+          <w:numId w:val="8"/>
         </w:numPr>
       </w:pPr>
       <w:r>
-        <w:t>Press</w:t>
-      </w:r>
-      <w:r>
-        <w:t xml:space="preserve"> “+”</w:t>
-      </w:r>
-      <w:r>
-        <w:t xml:space="preserve"> to open a new terminal and r</w:t>
-      </w:r>
-      <w:r>
-        <w:t xml:space="preserve">un your executable file using </w:t>
+        <w:t xml:space="preserve">Press “+” to open a new terminal and run your executable file using </w:t>
       </w:r>
       <w:r>
         <w:rPr>
@@ -2880,10 +4256,10 @@
           <w:noProof/>
         </w:rPr>
         <w:drawing>
-          <wp:inline distT="0" distB="0" distL="0" distR="0" wp14:anchorId="2DCCA148" wp14:editId="6238CF00">
+          <wp:inline distT="0" distB="0" distL="0" distR="0" wp14:anchorId="49E7F58E" wp14:editId="62C423EC">
             <wp:extent cx="4606506" cy="1416702"/>
             <wp:effectExtent l="0" t="0" r="3810" b="0"/>
-            <wp:docPr id="46" name="Picture 46"/>
+            <wp:docPr id="20" name="Picture 20"/>
             <wp:cNvGraphicFramePr>
               <a:graphicFrameLocks xmlns:a="http://schemas.openxmlformats.org/drawingml/2006/main" noChangeAspect="1"/>
             </wp:cNvGraphicFramePr>
@@ -2897,7 +4273,7 @@
                     </pic:cNvPicPr>
                   </pic:nvPicPr>
                   <pic:blipFill>
-                    <a:blip r:embed="rId30">
+                    <a:blip r:embed="rId37">
                       <a:extLst>
                         <a:ext uri="{28A0092B-C50C-407E-A947-70E740481C1C}">
                           <a14:useLocalDpi xmlns:a14="http://schemas.microsoft.com/office/drawing/2010/main" val="0"/>
@@ -2930,571 +4306,6 @@
       </w:r>
     </w:p>
     <w:p/>
-    <w:p>
-      <w:pPr>
-        <w:spacing w:after="160" w:line="259" w:lineRule="auto"/>
-        <w:rPr>
-          <w:rFonts w:asciiTheme="majorHAnsi" w:eastAsiaTheme="majorEastAsia" w:hAnsiTheme="majorHAnsi" w:cstheme="majorBidi"/>
-          <w:color w:val="2F5496" w:themeColor="accent1" w:themeShade="BF"/>
-          <w:sz w:val="32"/>
-          <w:szCs w:val="32"/>
-        </w:rPr>
-      </w:pPr>
-    </w:p>
-    <w:p>
-      <w:pPr>
-        <w:spacing w:after="160" w:line="259" w:lineRule="auto"/>
-        <w:rPr>
-          <w:rFonts w:asciiTheme="majorHAnsi" w:eastAsiaTheme="majorEastAsia" w:hAnsiTheme="majorHAnsi" w:cstheme="majorBidi"/>
-          <w:color w:val="2F5496" w:themeColor="accent1" w:themeShade="BF"/>
-          <w:sz w:val="32"/>
-          <w:szCs w:val="32"/>
-        </w:rPr>
-      </w:pPr>
-      <w:bookmarkStart w:id="4" w:name="_Toc35687056"/>
-      <w:r>
-        <w:br w:type="page"/>
-      </w:r>
-    </w:p>
-    <w:p>
-      <w:pPr>
-        <w:pStyle w:val="Heading1"/>
-      </w:pPr>
-      <w:bookmarkStart w:id="5" w:name="_Debugging_C++_in"/>
-      <w:bookmarkEnd w:id="5"/>
-      <w:r>
-        <w:lastRenderedPageBreak/>
-        <w:t>Debugging C++ in VSCode</w:t>
-      </w:r>
-      <w:bookmarkEnd w:id="4"/>
-    </w:p>
-    <w:p>
-      <w:pPr>
-        <w:pStyle w:val="ListParagraph"/>
-        <w:numPr>
-          <w:ilvl w:val="0"/>
-          <w:numId w:val="2"/>
-        </w:numPr>
-      </w:pPr>
-      <w:r>
-        <w:t xml:space="preserve">Build a tasks.json file as described in steps 1 and 2 of </w:t>
-      </w:r>
-      <w:hyperlink w:anchor="_Running_C++_scripts" w:history="1">
-        <w:r>
-          <w:rPr>
-            <w:rStyle w:val="Hyperlink"/>
-          </w:rPr>
-          <w:t xml:space="preserve">Running </w:t>
-        </w:r>
-        <w:r>
-          <w:rPr>
-            <w:rStyle w:val="Hyperlink"/>
-          </w:rPr>
-          <w:t xml:space="preserve">C++ </w:t>
-        </w:r>
-        <w:r>
-          <w:rPr>
-            <w:rStyle w:val="Hyperlink"/>
-          </w:rPr>
-          <w:t>Scripts Without CodeRunner</w:t>
-        </w:r>
-      </w:hyperlink>
-      <w:r>
-        <w:t xml:space="preserve"> section</w:t>
-      </w:r>
-    </w:p>
-    <w:p>
-      <w:pPr>
-        <w:pStyle w:val="ListParagraph"/>
-        <w:numPr>
-          <w:ilvl w:val="0"/>
-          <w:numId w:val="2"/>
-        </w:numPr>
-      </w:pPr>
-      <w:r>
-        <w:t>Create a launch.json file to configure the debugger</w:t>
-      </w:r>
-      <w:r>
-        <w:t xml:space="preserve"> </w:t>
-      </w:r>
-      <w:r>
-        <w:rPr>
-          <w:b/>
-          <w:bCs/>
-        </w:rPr>
-        <w:t>(1 time setup per project)</w:t>
-      </w:r>
-    </w:p>
-    <w:p>
-      <w:pPr>
-        <w:pStyle w:val="ListParagraph"/>
-        <w:numPr>
-          <w:ilvl w:val="1"/>
-          <w:numId w:val="2"/>
-        </w:numPr>
-      </w:pPr>
-      <w:r>
-        <w:t>Click on “Run” (or “Debug” if using an old version of VSCode) and select  “Add Configuration”</w:t>
-      </w:r>
-    </w:p>
-    <w:p>
-      <w:pPr>
-        <w:jc w:val="center"/>
-      </w:pPr>
-      <w:r>
-        <w:rPr>
-          <w:noProof/>
-        </w:rPr>
-        <w:drawing>
-          <wp:inline distT="0" distB="0" distL="0" distR="0" wp14:anchorId="2EDEFBF5" wp14:editId="6121C975">
-            <wp:extent cx="3321170" cy="1653904"/>
-            <wp:effectExtent l="0" t="0" r="0" b="3810"/>
-            <wp:docPr id="47" name="Picture 47"/>
-            <wp:cNvGraphicFramePr>
-              <a:graphicFrameLocks xmlns:a="http://schemas.openxmlformats.org/drawingml/2006/main" noChangeAspect="1"/>
-            </wp:cNvGraphicFramePr>
-            <a:graphic xmlns:a="http://schemas.openxmlformats.org/drawingml/2006/main">
-              <a:graphicData uri="http://schemas.openxmlformats.org/drawingml/2006/picture">
-                <pic:pic xmlns:pic="http://schemas.openxmlformats.org/drawingml/2006/picture">
-                  <pic:nvPicPr>
-                    <pic:cNvPr id="0" name="Picture 18"/>
-                    <pic:cNvPicPr>
-                      <a:picLocks noChangeAspect="1" noChangeArrowheads="1"/>
-                    </pic:cNvPicPr>
-                  </pic:nvPicPr>
-                  <pic:blipFill>
-                    <a:blip r:embed="rId31">
-                      <a:extLst>
-                        <a:ext uri="{28A0092B-C50C-407E-A947-70E740481C1C}">
-                          <a14:useLocalDpi xmlns:a14="http://schemas.microsoft.com/office/drawing/2010/main" val="0"/>
-                        </a:ext>
-                      </a:extLst>
-                    </a:blip>
-                    <a:srcRect/>
-                    <a:stretch>
-                      <a:fillRect/>
-                    </a:stretch>
-                  </pic:blipFill>
-                  <pic:spPr bwMode="auto">
-                    <a:xfrm>
-                      <a:off x="0" y="0"/>
-                      <a:ext cx="3346148" cy="1666343"/>
-                    </a:xfrm>
-                    <a:prstGeom prst="rect">
-                      <a:avLst/>
-                    </a:prstGeom>
-                    <a:noFill/>
-                    <a:ln>
-                      <a:noFill/>
-                    </a:ln>
-                  </pic:spPr>
-                </pic:pic>
-              </a:graphicData>
-            </a:graphic>
-          </wp:inline>
-        </w:drawing>
-      </w:r>
-    </w:p>
-    <w:p>
-      <w:pPr>
-        <w:pStyle w:val="ListParagraph"/>
-        <w:numPr>
-          <w:ilvl w:val="1"/>
-          <w:numId w:val="2"/>
-        </w:numPr>
-      </w:pPr>
-      <w:r>
-        <w:t xml:space="preserve">Select “C++ (GDB/LLDB). </w:t>
-      </w:r>
-    </w:p>
-    <w:p>
-      <w:pPr>
-        <w:jc w:val="center"/>
-      </w:pPr>
-      <w:r>
-        <w:rPr>
-          <w:noProof/>
-        </w:rPr>
-        <w:drawing>
-          <wp:inline distT="0" distB="0" distL="0" distR="0" wp14:anchorId="04CF3D1A" wp14:editId="060999E3">
-            <wp:extent cx="4338084" cy="1442964"/>
-            <wp:effectExtent l="0" t="0" r="5715" b="5080"/>
-            <wp:docPr id="17" name="Picture 17"/>
-            <wp:cNvGraphicFramePr>
-              <a:graphicFrameLocks xmlns:a="http://schemas.openxmlformats.org/drawingml/2006/main" noChangeAspect="1"/>
-            </wp:cNvGraphicFramePr>
-            <a:graphic xmlns:a="http://schemas.openxmlformats.org/drawingml/2006/main">
-              <a:graphicData uri="http://schemas.openxmlformats.org/drawingml/2006/picture">
-                <pic:pic xmlns:pic="http://schemas.openxmlformats.org/drawingml/2006/picture">
-                  <pic:nvPicPr>
-                    <pic:cNvPr id="0" name="Picture 4"/>
-                    <pic:cNvPicPr>
-                      <a:picLocks noChangeAspect="1" noChangeArrowheads="1"/>
-                    </pic:cNvPicPr>
-                  </pic:nvPicPr>
-                  <pic:blipFill>
-                    <a:blip r:embed="rId32">
-                      <a:extLst>
-                        <a:ext uri="{28A0092B-C50C-407E-A947-70E740481C1C}">
-                          <a14:useLocalDpi xmlns:a14="http://schemas.microsoft.com/office/drawing/2010/main" val="0"/>
-                        </a:ext>
-                      </a:extLst>
-                    </a:blip>
-                    <a:srcRect/>
-                    <a:stretch>
-                      <a:fillRect/>
-                    </a:stretch>
-                  </pic:blipFill>
-                  <pic:spPr bwMode="auto">
-                    <a:xfrm>
-                      <a:off x="0" y="0"/>
-                      <a:ext cx="4363781" cy="1451511"/>
-                    </a:xfrm>
-                    <a:prstGeom prst="rect">
-                      <a:avLst/>
-                    </a:prstGeom>
-                    <a:noFill/>
-                    <a:ln>
-                      <a:noFill/>
-                    </a:ln>
-                  </pic:spPr>
-                </pic:pic>
-              </a:graphicData>
-            </a:graphic>
-          </wp:inline>
-        </w:drawing>
-      </w:r>
-    </w:p>
-    <w:p>
-      <w:pPr>
-        <w:pStyle w:val="ListParagraph"/>
-        <w:numPr>
-          <w:ilvl w:val="1"/>
-          <w:numId w:val="2"/>
-        </w:numPr>
-      </w:pPr>
-      <w:r>
-        <w:t xml:space="preserve">Select “g++.exe – Build and debug active file”. </w:t>
-      </w:r>
-    </w:p>
-    <w:p>
-      <w:pPr>
-        <w:pStyle w:val="ListParagraph"/>
-        <w:numPr>
-          <w:ilvl w:val="2"/>
-          <w:numId w:val="2"/>
-        </w:numPr>
-      </w:pPr>
-      <w:r>
-        <w:t>This will create a “launch.json” file. You should see it in your directory.</w:t>
-      </w:r>
-    </w:p>
-    <w:p>
-      <w:pPr>
-        <w:jc w:val="center"/>
-      </w:pPr>
-      <w:r>
-        <w:rPr>
-          <w:noProof/>
-        </w:rPr>
-        <w:drawing>
-          <wp:inline distT="0" distB="0" distL="0" distR="0" wp14:anchorId="793FBF80" wp14:editId="1DA27C0D">
-            <wp:extent cx="4561604" cy="1312184"/>
-            <wp:effectExtent l="0" t="0" r="0" b="2540"/>
-            <wp:docPr id="26" name="Picture 26"/>
-            <wp:cNvGraphicFramePr>
-              <a:graphicFrameLocks xmlns:a="http://schemas.openxmlformats.org/drawingml/2006/main" noChangeAspect="1"/>
-            </wp:cNvGraphicFramePr>
-            <a:graphic xmlns:a="http://schemas.openxmlformats.org/drawingml/2006/main">
-              <a:graphicData uri="http://schemas.openxmlformats.org/drawingml/2006/picture">
-                <pic:pic xmlns:pic="http://schemas.openxmlformats.org/drawingml/2006/picture">
-                  <pic:nvPicPr>
-                    <pic:cNvPr id="0" name="Picture 4"/>
-                    <pic:cNvPicPr>
-                      <a:picLocks noChangeAspect="1" noChangeArrowheads="1"/>
-                    </pic:cNvPicPr>
-                  </pic:nvPicPr>
-                  <pic:blipFill>
-                    <a:blip r:embed="rId33">
-                      <a:extLst>
-                        <a:ext uri="{28A0092B-C50C-407E-A947-70E740481C1C}">
-                          <a14:useLocalDpi xmlns:a14="http://schemas.microsoft.com/office/drawing/2010/main" val="0"/>
-                        </a:ext>
-                      </a:extLst>
-                    </a:blip>
-                    <a:srcRect/>
-                    <a:stretch>
-                      <a:fillRect/>
-                    </a:stretch>
-                  </pic:blipFill>
-                  <pic:spPr bwMode="auto">
-                    <a:xfrm>
-                      <a:off x="0" y="0"/>
-                      <a:ext cx="4580787" cy="1317702"/>
-                    </a:xfrm>
-                    <a:prstGeom prst="rect">
-                      <a:avLst/>
-                    </a:prstGeom>
-                    <a:noFill/>
-                    <a:ln>
-                      <a:noFill/>
-                    </a:ln>
-                  </pic:spPr>
-                </pic:pic>
-              </a:graphicData>
-            </a:graphic>
-          </wp:inline>
-        </w:drawing>
-      </w:r>
-    </w:p>
-    <w:p>
-      <w:pPr>
-        <w:pStyle w:val="ListParagraph"/>
-        <w:numPr>
-          <w:ilvl w:val="2"/>
-          <w:numId w:val="2"/>
-        </w:numPr>
-      </w:pPr>
-      <w:r>
-        <w:t>Note that t</w:t>
-      </w:r>
-      <w:r>
-        <w:t>his option automatically sets the path</w:t>
-      </w:r>
-      <w:r>
-        <w:t>s</w:t>
-      </w:r>
-      <w:r>
-        <w:t xml:space="preserve"> to your </w:t>
-      </w:r>
-      <w:r>
-        <w:t>executable file</w:t>
-      </w:r>
-      <w:r>
-        <w:t xml:space="preserve"> and </w:t>
-      </w:r>
-      <w:r>
-        <w:t xml:space="preserve">your mingw32 directory. </w:t>
-      </w:r>
-    </w:p>
-    <w:p>
-      <w:pPr>
-        <w:jc w:val="center"/>
-      </w:pPr>
-      <w:r>
-        <w:drawing>
-          <wp:inline distT="0" distB="0" distL="0" distR="0" wp14:anchorId="3CBCC614" wp14:editId="4CF3ED10">
-            <wp:extent cx="5391962" cy="3096883"/>
-            <wp:effectExtent l="0" t="0" r="0" b="8890"/>
-            <wp:docPr id="48" name="Picture 48"/>
-            <wp:cNvGraphicFramePr>
-              <a:graphicFrameLocks xmlns:a="http://schemas.openxmlformats.org/drawingml/2006/main" noChangeAspect="1"/>
-            </wp:cNvGraphicFramePr>
-            <a:graphic xmlns:a="http://schemas.openxmlformats.org/drawingml/2006/main">
-              <a:graphicData uri="http://schemas.openxmlformats.org/drawingml/2006/picture">
-                <pic:pic xmlns:pic="http://schemas.openxmlformats.org/drawingml/2006/picture">
-                  <pic:nvPicPr>
-                    <pic:cNvPr id="1" name=""/>
-                    <pic:cNvPicPr/>
-                  </pic:nvPicPr>
-                  <pic:blipFill>
-                    <a:blip r:embed="rId34"/>
-                    <a:stretch>
-                      <a:fillRect/>
-                    </a:stretch>
-                  </pic:blipFill>
-                  <pic:spPr>
-                    <a:xfrm>
-                      <a:off x="0" y="0"/>
-                      <a:ext cx="5440935" cy="3125011"/>
-                    </a:xfrm>
-                    <a:prstGeom prst="rect">
-                      <a:avLst/>
-                    </a:prstGeom>
-                  </pic:spPr>
-                </pic:pic>
-              </a:graphicData>
-            </a:graphic>
-          </wp:inline>
-        </w:drawing>
-      </w:r>
-    </w:p>
-    <w:p>
-      <w:pPr>
-        <w:jc w:val="center"/>
-      </w:pPr>
-    </w:p>
-    <w:p>
-      <w:pPr>
-        <w:pStyle w:val="ListParagraph"/>
-        <w:numPr>
-          <w:ilvl w:val="0"/>
-          <w:numId w:val="2"/>
-        </w:numPr>
-      </w:pPr>
-      <w:r>
-        <w:t>Debug your file</w:t>
-      </w:r>
-    </w:p>
-    <w:p>
-      <w:pPr>
-        <w:pStyle w:val="ListParagraph"/>
-        <w:numPr>
-          <w:ilvl w:val="1"/>
-          <w:numId w:val="2"/>
-        </w:numPr>
-      </w:pPr>
-      <w:r>
-        <w:t>Add breakpoints to your code. Then, on the debug tab, ensure your build is set to “g++.exe – Build and debug active file” and press the play button</w:t>
-      </w:r>
-      <w:r>
-        <w:t xml:space="preserve"> (or F5)</w:t>
-      </w:r>
-      <w:r>
-        <w:t xml:space="preserve">. </w:t>
-      </w:r>
-    </w:p>
-    <w:p>
-      <w:pPr>
-        <w:pStyle w:val="ListParagraph"/>
-        <w:numPr>
-          <w:ilvl w:val="2"/>
-          <w:numId w:val="2"/>
-        </w:numPr>
-      </w:pPr>
-      <w:r>
-        <w:t xml:space="preserve">Alternatively, you can </w:t>
-      </w:r>
-      <w:r>
-        <w:t>right click the script and select “Build and Debug Active File”</w:t>
-      </w:r>
-      <w:r>
-        <w:t xml:space="preserve"> then select </w:t>
-      </w:r>
-      <w:r>
-        <w:t>“g++.exe – Build and debug active file”</w:t>
-      </w:r>
-      <w:r>
-        <w:t xml:space="preserve"> as your compiler.</w:t>
-      </w:r>
-    </w:p>
-    <w:p>
-      <w:pPr>
-        <w:jc w:val="center"/>
-      </w:pPr>
-      <w:r>
-        <w:rPr>
-          <w:noProof/>
-        </w:rPr>
-        <w:drawing>
-          <wp:inline distT="0" distB="0" distL="0" distR="0" wp14:anchorId="5D76D9F8" wp14:editId="6491A4BA">
-            <wp:extent cx="5124090" cy="2510930"/>
-            <wp:effectExtent l="0" t="0" r="635" b="3810"/>
-            <wp:docPr id="49" name="Picture 49"/>
-            <wp:cNvGraphicFramePr>
-              <a:graphicFrameLocks xmlns:a="http://schemas.openxmlformats.org/drawingml/2006/main" noChangeAspect="1"/>
-            </wp:cNvGraphicFramePr>
-            <a:graphic xmlns:a="http://schemas.openxmlformats.org/drawingml/2006/main">
-              <a:graphicData uri="http://schemas.openxmlformats.org/drawingml/2006/picture">
-                <pic:pic xmlns:pic="http://schemas.openxmlformats.org/drawingml/2006/picture">
-                  <pic:nvPicPr>
-                    <pic:cNvPr id="0" name="Picture 19"/>
-                    <pic:cNvPicPr>
-                      <a:picLocks noChangeAspect="1" noChangeArrowheads="1"/>
-                    </pic:cNvPicPr>
-                  </pic:nvPicPr>
-                  <pic:blipFill>
-                    <a:blip r:embed="rId35">
-                      <a:extLst>
-                        <a:ext uri="{28A0092B-C50C-407E-A947-70E740481C1C}">
-                          <a14:useLocalDpi xmlns:a14="http://schemas.microsoft.com/office/drawing/2010/main" val="0"/>
-                        </a:ext>
-                      </a:extLst>
-                    </a:blip>
-                    <a:srcRect/>
-                    <a:stretch>
-                      <a:fillRect/>
-                    </a:stretch>
-                  </pic:blipFill>
-                  <pic:spPr bwMode="auto">
-                    <a:xfrm>
-                      <a:off x="0" y="0"/>
-                      <a:ext cx="5143431" cy="2520408"/>
-                    </a:xfrm>
-                    <a:prstGeom prst="rect">
-                      <a:avLst/>
-                    </a:prstGeom>
-                    <a:noFill/>
-                    <a:ln>
-                      <a:noFill/>
-                    </a:ln>
-                  </pic:spPr>
-                </pic:pic>
-              </a:graphicData>
-            </a:graphic>
-          </wp:inline>
-        </w:drawing>
-      </w:r>
-    </w:p>
-    <w:p>
-      <w:pPr>
-        <w:pStyle w:val="ListParagraph"/>
-        <w:numPr>
-          <w:ilvl w:val="1"/>
-          <w:numId w:val="2"/>
-        </w:numPr>
-      </w:pPr>
-      <w:r>
-        <w:t>Congratulations, you are now debugging your file</w:t>
-      </w:r>
-      <w:r>
-        <w:t>.</w:t>
-      </w:r>
-      <w:bookmarkStart w:id="6" w:name="_GoBack"/>
-      <w:bookmarkEnd w:id="6"/>
-    </w:p>
-    <w:p>
-      <w:pPr>
-        <w:jc w:val="center"/>
-      </w:pPr>
-      <w:r>
-        <w:drawing>
-          <wp:inline distT="0" distB="0" distL="0" distR="0" wp14:anchorId="4E3C6D84" wp14:editId="75EE1858">
-            <wp:extent cx="6858000" cy="2858135"/>
-            <wp:effectExtent l="0" t="0" r="0" b="0"/>
-            <wp:docPr id="50" name="Picture 50"/>
-            <wp:cNvGraphicFramePr>
-              <a:graphicFrameLocks xmlns:a="http://schemas.openxmlformats.org/drawingml/2006/main" noChangeAspect="1"/>
-            </wp:cNvGraphicFramePr>
-            <a:graphic xmlns:a="http://schemas.openxmlformats.org/drawingml/2006/main">
-              <a:graphicData uri="http://schemas.openxmlformats.org/drawingml/2006/picture">
-                <pic:pic xmlns:pic="http://schemas.openxmlformats.org/drawingml/2006/picture">
-                  <pic:nvPicPr>
-                    <pic:cNvPr id="1" name=""/>
-                    <pic:cNvPicPr/>
-                  </pic:nvPicPr>
-                  <pic:blipFill>
-                    <a:blip r:embed="rId36"/>
-                    <a:stretch>
-                      <a:fillRect/>
-                    </a:stretch>
-                  </pic:blipFill>
-                  <pic:spPr>
-                    <a:xfrm>
-                      <a:off x="0" y="0"/>
-                      <a:ext cx="6858000" cy="2858135"/>
-                    </a:xfrm>
-                    <a:prstGeom prst="rect">
-                      <a:avLst/>
-                    </a:prstGeom>
-                  </pic:spPr>
-                </pic:pic>
-              </a:graphicData>
-            </a:graphic>
-          </wp:inline>
-        </w:drawing>
-      </w:r>
-    </w:p>
     <w:sectPr>
       <w:pgSz w:w="12240" w:h="15840"/>
       <w:pgMar w:top="720" w:right="720" w:bottom="720" w:left="720" w:header="708" w:footer="708" w:gutter="0"/>
@@ -3766,6 +4577,92 @@
     </w:lvl>
   </w:abstractNum>
   <w:abstractNum w:abstractNumId="3" w15:restartNumberingAfterBreak="0">
+    <w:nsid w:val="3CB36CFE"/>
+    <w:multiLevelType w:val="hybridMultilevel"/>
+    <w:tmpl w:val="1C2ABFCA"/>
+    <w:lvl w:ilvl="0" w:tplc="1009000F">
+      <w:start w:val="1"/>
+      <w:numFmt w:val="decimal"/>
+      <w:lvlText w:val="%1."/>
+      <w:lvlJc w:val="left"/>
+      <w:pPr>
+        <w:ind w:left="720" w:hanging="360"/>
+      </w:pPr>
+    </w:lvl>
+    <w:lvl w:ilvl="1" w:tplc="10090019">
+      <w:start w:val="1"/>
+      <w:numFmt w:val="lowerLetter"/>
+      <w:lvlText w:val="%2."/>
+      <w:lvlJc w:val="left"/>
+      <w:pPr>
+        <w:ind w:left="1440" w:hanging="360"/>
+      </w:pPr>
+    </w:lvl>
+    <w:lvl w:ilvl="2" w:tplc="1009001B">
+      <w:start w:val="1"/>
+      <w:numFmt w:val="lowerRoman"/>
+      <w:lvlText w:val="%3."/>
+      <w:lvlJc w:val="right"/>
+      <w:pPr>
+        <w:ind w:left="2160" w:hanging="180"/>
+      </w:pPr>
+    </w:lvl>
+    <w:lvl w:ilvl="3" w:tplc="1009000F" w:tentative="1">
+      <w:start w:val="1"/>
+      <w:numFmt w:val="decimal"/>
+      <w:lvlText w:val="%4."/>
+      <w:lvlJc w:val="left"/>
+      <w:pPr>
+        <w:ind w:left="2880" w:hanging="360"/>
+      </w:pPr>
+    </w:lvl>
+    <w:lvl w:ilvl="4" w:tplc="10090019" w:tentative="1">
+      <w:start w:val="1"/>
+      <w:numFmt w:val="lowerLetter"/>
+      <w:lvlText w:val="%5."/>
+      <w:lvlJc w:val="left"/>
+      <w:pPr>
+        <w:ind w:left="3600" w:hanging="360"/>
+      </w:pPr>
+    </w:lvl>
+    <w:lvl w:ilvl="5" w:tplc="1009001B" w:tentative="1">
+      <w:start w:val="1"/>
+      <w:numFmt w:val="lowerRoman"/>
+      <w:lvlText w:val="%6."/>
+      <w:lvlJc w:val="right"/>
+      <w:pPr>
+        <w:ind w:left="4320" w:hanging="180"/>
+      </w:pPr>
+    </w:lvl>
+    <w:lvl w:ilvl="6" w:tplc="1009000F" w:tentative="1">
+      <w:start w:val="1"/>
+      <w:numFmt w:val="decimal"/>
+      <w:lvlText w:val="%7."/>
+      <w:lvlJc w:val="left"/>
+      <w:pPr>
+        <w:ind w:left="5040" w:hanging="360"/>
+      </w:pPr>
+    </w:lvl>
+    <w:lvl w:ilvl="7" w:tplc="10090019" w:tentative="1">
+      <w:start w:val="1"/>
+      <w:numFmt w:val="lowerLetter"/>
+      <w:lvlText w:val="%8."/>
+      <w:lvlJc w:val="left"/>
+      <w:pPr>
+        <w:ind w:left="5760" w:hanging="360"/>
+      </w:pPr>
+    </w:lvl>
+    <w:lvl w:ilvl="8" w:tplc="1009001B" w:tentative="1">
+      <w:start w:val="1"/>
+      <w:numFmt w:val="lowerRoman"/>
+      <w:lvlText w:val="%9."/>
+      <w:lvlJc w:val="right"/>
+      <w:pPr>
+        <w:ind w:left="6480" w:hanging="180"/>
+      </w:pPr>
+    </w:lvl>
+  </w:abstractNum>
+  <w:abstractNum w:abstractNumId="4" w15:restartNumberingAfterBreak="0">
     <w:nsid w:val="4D5209D9"/>
     <w:multiLevelType w:val="hybridMultilevel"/>
     <w:tmpl w:val="1C2ABFCA"/>
@@ -3851,7 +4748,7 @@
       </w:pPr>
     </w:lvl>
   </w:abstractNum>
-  <w:abstractNum w:abstractNumId="4" w15:restartNumberingAfterBreak="0">
+  <w:abstractNum w:abstractNumId="5" w15:restartNumberingAfterBreak="0">
     <w:nsid w:val="650F3ED4"/>
     <w:multiLevelType w:val="hybridMultilevel"/>
     <w:tmpl w:val="1C58DD3E"/>
@@ -3964,10 +4861,10 @@
       </w:rPr>
     </w:lvl>
   </w:abstractNum>
-  <w:abstractNum w:abstractNumId="5" w15:restartNumberingAfterBreak="0">
+  <w:abstractNum w:abstractNumId="6" w15:restartNumberingAfterBreak="0">
     <w:nsid w:val="690708B8"/>
     <w:multiLevelType w:val="hybridMultilevel"/>
-    <w:tmpl w:val="3CCA8816"/>
+    <w:tmpl w:val="2058546E"/>
     <w:lvl w:ilvl="0" w:tplc="1009000F">
       <w:start w:val="1"/>
       <w:numFmt w:val="decimal"/>
@@ -4050,7 +4947,7 @@
       </w:pPr>
     </w:lvl>
   </w:abstractNum>
-  <w:abstractNum w:abstractNumId="6" w15:restartNumberingAfterBreak="0">
+  <w:abstractNum w:abstractNumId="7" w15:restartNumberingAfterBreak="0">
     <w:nsid w:val="72C70C46"/>
     <w:multiLevelType w:val="hybridMultilevel"/>
     <w:tmpl w:val="380C9B7A"/>
@@ -4137,7 +5034,7 @@
     </w:lvl>
   </w:abstractNum>
   <w:num w:numId="1">
-    <w:abstractNumId w:val="5"/>
+    <w:abstractNumId w:val="6"/>
   </w:num>
   <w:num w:numId="2">
     <w:abstractNumId w:val="1"/>
@@ -4149,13 +5046,16 @@
     <w:abstractNumId w:val="0"/>
   </w:num>
   <w:num w:numId="5">
-    <w:abstractNumId w:val="6"/>
+    <w:abstractNumId w:val="7"/>
   </w:num>
   <w:num w:numId="6">
-    <w:abstractNumId w:val="3"/>
+    <w:abstractNumId w:val="4"/>
   </w:num>
   <w:num w:numId="7">
-    <w:abstractNumId w:val="4"/>
+    <w:abstractNumId w:val="5"/>
+  </w:num>
+  <w:num w:numId="8">
+    <w:abstractNumId w:val="3"/>
   </w:num>
 </w:numbering>
 </file>
@@ -4816,6 +5716,18 @@
       <w:szCs w:val="26"/>
     </w:rPr>
   </w:style>
+  <w:style w:type="character" w:styleId="FollowedHyperlink">
+    <w:name w:val="FollowedHyperlink"/>
+    <w:basedOn w:val="DefaultParagraphFont"/>
+    <w:uiPriority w:val="99"/>
+    <w:semiHidden/>
+    <w:unhideWhenUsed/>
+    <w:rsid w:val="00BB46B1"/>
+    <w:rPr>
+      <w:color w:val="954F72" w:themeColor="followedHyperlink"/>
+      <w:u w:val="single"/>
+    </w:rPr>
+  </w:style>
 </w:styles>
 </file>
 
@@ -5119,7 +6031,7 @@
 </file>
 
 <file path=customXml/itemProps1.xml><?xml version="1.0" encoding="utf-8"?>
-<ds:datastoreItem xmlns:ds="http://schemas.openxmlformats.org/officeDocument/2006/customXml" ds:itemID="{F67EED56-2E4B-483A-9369-15A4D3C76E9A}">
+<ds:datastoreItem xmlns:ds="http://schemas.openxmlformats.org/officeDocument/2006/customXml" ds:itemID="{6A3D8C5D-8025-45C3-AA58-37CA5EB37522}">
   <ds:schemaRefs>
     <ds:schemaRef ds:uri="http://schemas.openxmlformats.org/officeDocument/2006/bibliography"/>
   </ds:schemaRefs>

</xml_diff>